<commit_message>
Ficheiro Tarefas-Prazos Atualização Relatório:- lei brewster (incompleto)
</commit_message>
<xml_diff>
--- a/AplicacaoFSIAP/Relatório.docx
+++ b/AplicacaoFSIAP/Relatório.docx
@@ -5287,6 +5287,9 @@
         </w:tabs>
         <w:rPr>
           <w:noProof/>
+          <w:sz w:val="22"/>
+          <w:szCs w:val="22"/>
+          <w:lang w:eastAsia="pt-PT"/>
         </w:rPr>
       </w:pPr>
       <w:r>
@@ -5298,13 +5301,84 @@
       <w:r>
         <w:fldChar w:fldCharType="separate"/>
       </w:r>
-      <w:hyperlink r:id="rId13" w:anchor="_Toc466232776" w:history="1">
+      <w:hyperlink w:anchor="_Toc466237259" w:history="1">
         <w:r>
           <w:rPr>
             <w:rStyle w:val="Hiperligao"/>
             <w:noProof/>
           </w:rPr>
-          <w:t xml:space="preserve">Figura 1 – Polarização por Reflexão </w:t>
+          <w:t>Figura 1 – Radiação eletromagnética (retirado de www.infoescola.com/fisica)</w:t>
+        </w:r>
+        <w:r>
+          <w:rPr>
+            <w:noProof/>
+            <w:webHidden/>
+          </w:rPr>
+          <w:tab/>
+        </w:r>
+        <w:r>
+          <w:rPr>
+            <w:noProof/>
+            <w:webHidden/>
+          </w:rPr>
+          <w:fldChar w:fldCharType="begin"/>
+        </w:r>
+        <w:r>
+          <w:rPr>
+            <w:noProof/>
+            <w:webHidden/>
+          </w:rPr>
+          <w:instrText xml:space="preserve"> PAGEREF _Toc466237259 \h </w:instrText>
+        </w:r>
+        <w:r>
+          <w:rPr>
+            <w:noProof/>
+            <w:webHidden/>
+          </w:rPr>
+        </w:r>
+        <w:r>
+          <w:rPr>
+            <w:noProof/>
+            <w:webHidden/>
+          </w:rPr>
+          <w:fldChar w:fldCharType="separate"/>
+        </w:r>
+        <w:r>
+          <w:rPr>
+            <w:noProof/>
+            <w:webHidden/>
+          </w:rPr>
+          <w:t>6</w:t>
+        </w:r>
+        <w:r>
+          <w:rPr>
+            <w:noProof/>
+            <w:webHidden/>
+          </w:rPr>
+          <w:fldChar w:fldCharType="end"/>
+        </w:r>
+      </w:hyperlink>
+    </w:p>
+    <w:p>
+      <w:pPr>
+        <w:pStyle w:val="ndicedeilustraes"/>
+        <w:tabs>
+          <w:tab w:val="right" w:leader="dot" w:pos="8494"/>
+        </w:tabs>
+        <w:rPr>
+          <w:noProof/>
+          <w:sz w:val="22"/>
+          <w:szCs w:val="22"/>
+          <w:lang w:eastAsia="pt-PT"/>
+        </w:rPr>
+      </w:pPr>
+      <w:hyperlink r:id="rId13" w:anchor="_Toc466237260" w:history="1">
+        <w:r>
+          <w:rPr>
+            <w:rStyle w:val="Hiperligao"/>
+            <w:noProof/>
+          </w:rPr>
+          <w:t xml:space="preserve">Figura 2 – Polarização por Reflexão </w:t>
         </w:r>
         <w:r>
           <w:rPr>
@@ -5333,7 +5407,7 @@
             <w:noProof/>
             <w:webHidden/>
           </w:rPr>
-          <w:instrText xml:space="preserve"> PAGEREF _Toc466232776 \h </w:instrText>
+          <w:instrText xml:space="preserve"> PAGEREF _Toc466237260 \h </w:instrText>
         </w:r>
         <w:r>
           <w:rPr>
@@ -5353,7 +5427,7 @@
             <w:noProof/>
             <w:webHidden/>
           </w:rPr>
-          <w:t>5</w:t>
+          <w:t>7</w:t>
         </w:r>
         <w:r>
           <w:rPr>
@@ -5372,15 +5446,18 @@
         </w:tabs>
         <w:rPr>
           <w:noProof/>
-        </w:rPr>
-      </w:pPr>
-      <w:hyperlink r:id="rId14" w:anchor="_Toc466232777" w:history="1">
+          <w:sz w:val="22"/>
+          <w:szCs w:val="22"/>
+          <w:lang w:eastAsia="pt-PT"/>
+        </w:rPr>
+      </w:pPr>
+      <w:hyperlink r:id="rId14" w:anchor="_Toc466237261" w:history="1">
         <w:r>
           <w:rPr>
             <w:rStyle w:val="Hiperligao"/>
             <w:noProof/>
           </w:rPr>
-          <w:t>Figura 2 – Polarização – água  (</w:t>
+          <w:t>Figura 3 – Polarização – água  (</w:t>
         </w:r>
         <w:r>
           <w:rPr>
@@ -5409,7 +5486,7 @@
             <w:noProof/>
             <w:webHidden/>
           </w:rPr>
-          <w:instrText xml:space="preserve"> PAGEREF _Toc466232777 \h </w:instrText>
+          <w:instrText xml:space="preserve"> PAGEREF _Toc466237261 \h </w:instrText>
         </w:r>
         <w:r>
           <w:rPr>
@@ -5429,7 +5506,7 @@
             <w:noProof/>
             <w:webHidden/>
           </w:rPr>
-          <w:t>5</w:t>
+          <w:t>7</w:t>
         </w:r>
         <w:r>
           <w:rPr>
@@ -5614,8 +5691,6 @@
         <w:ind w:left="360"/>
       </w:pPr>
       <w:bookmarkStart w:id="9" w:name="_Toc466113863"/>
-      <w:bookmarkStart w:id="10" w:name="_GoBack"/>
-      <w:bookmarkEnd w:id="10"/>
     </w:p>
     <w:p>
       <w:pPr>
@@ -5639,13 +5714,13 @@
       <w:r>
         <w:fldChar w:fldCharType="separate"/>
       </w:r>
-      <w:hyperlink w:anchor="_Toc466233073" w:history="1">
+      <w:hyperlink w:anchor="_Toc466237267" w:history="1">
         <w:r>
           <w:rPr>
             <w:rStyle w:val="Hiperligao"/>
             <w:noProof/>
           </w:rPr>
-          <w:t>Equação 1</w:t>
+          <w:t>Equação 1 – Vetor de Poynting</w:t>
         </w:r>
         <w:r>
           <w:rPr>
@@ -5666,7 +5741,7 @@
             <w:noProof/>
             <w:webHidden/>
           </w:rPr>
-          <w:instrText xml:space="preserve"> PAGEREF _Toc466233073 \h </w:instrText>
+          <w:instrText xml:space="preserve"> PAGEREF _Toc466237267 \h </w:instrText>
         </w:r>
         <w:r>
           <w:rPr>
@@ -5686,7 +5761,7 @@
             <w:noProof/>
             <w:webHidden/>
           </w:rPr>
-          <w:t>7</w:t>
+          <w:t>6</w:t>
         </w:r>
         <w:r>
           <w:rPr>
@@ -5698,6 +5773,77 @@
       </w:hyperlink>
     </w:p>
     <w:p>
+      <w:pPr>
+        <w:pStyle w:val="ndicedeilustraes"/>
+        <w:tabs>
+          <w:tab w:val="right" w:leader="dot" w:pos="8494"/>
+        </w:tabs>
+        <w:rPr>
+          <w:noProof/>
+          <w:sz w:val="22"/>
+          <w:szCs w:val="22"/>
+          <w:lang w:eastAsia="pt-PT"/>
+        </w:rPr>
+      </w:pPr>
+      <w:hyperlink w:anchor="_Toc466237268" w:history="1">
+        <w:r>
+          <w:rPr>
+            <w:rStyle w:val="Hiperligao"/>
+            <w:noProof/>
+          </w:rPr>
+          <w:t>Equação 2 – Reflexão da luz</w:t>
+        </w:r>
+        <w:r>
+          <w:rPr>
+            <w:noProof/>
+            <w:webHidden/>
+          </w:rPr>
+          <w:tab/>
+        </w:r>
+        <w:r>
+          <w:rPr>
+            <w:noProof/>
+            <w:webHidden/>
+          </w:rPr>
+          <w:fldChar w:fldCharType="begin"/>
+        </w:r>
+        <w:r>
+          <w:rPr>
+            <w:noProof/>
+            <w:webHidden/>
+          </w:rPr>
+          <w:instrText xml:space="preserve"> PAGEREF _Toc466237268 \h </w:instrText>
+        </w:r>
+        <w:r>
+          <w:rPr>
+            <w:noProof/>
+            <w:webHidden/>
+          </w:rPr>
+        </w:r>
+        <w:r>
+          <w:rPr>
+            <w:noProof/>
+            <w:webHidden/>
+          </w:rPr>
+          <w:fldChar w:fldCharType="separate"/>
+        </w:r>
+        <w:r>
+          <w:rPr>
+            <w:noProof/>
+            <w:webHidden/>
+          </w:rPr>
+          <w:t>8</w:t>
+        </w:r>
+        <w:r>
+          <w:rPr>
+            <w:noProof/>
+            <w:webHidden/>
+          </w:rPr>
+          <w:fldChar w:fldCharType="end"/>
+        </w:r>
+      </w:hyperlink>
+    </w:p>
+    <w:p>
       <w:r>
         <w:fldChar w:fldCharType="end"/>
       </w:r>
@@ -5707,7 +5853,7 @@
       <w:pPr>
         <w:pStyle w:val="Ttulo"/>
       </w:pPr>
-      <w:bookmarkStart w:id="11" w:name="_Toc466232926"/>
+      <w:bookmarkStart w:id="10" w:name="_Toc466232926"/>
       <w:r>
         <w:t>I</w:t>
       </w:r>
@@ -5715,7 +5861,7 @@
         <w:t>ntrodução</w:t>
       </w:r>
       <w:bookmarkEnd w:id="9"/>
-      <w:bookmarkEnd w:id="11"/>
+      <w:bookmarkEnd w:id="10"/>
     </w:p>
     <w:p>
       <w:pPr>
@@ -5805,14 +5951,14 @@
       <w:pPr>
         <w:pStyle w:val="Ttulo"/>
       </w:pPr>
-      <w:bookmarkStart w:id="12" w:name="_Toc466113864"/>
-      <w:bookmarkStart w:id="13" w:name="_Toc466232927"/>
+      <w:bookmarkStart w:id="11" w:name="_Toc466113864"/>
+      <w:bookmarkStart w:id="12" w:name="_Toc466232927"/>
       <w:r>
         <w:lastRenderedPageBreak/>
         <w:t>Objetivos</w:t>
       </w:r>
+      <w:bookmarkEnd w:id="11"/>
       <w:bookmarkEnd w:id="12"/>
-      <w:bookmarkEnd w:id="13"/>
       <w:r>
         <w:t xml:space="preserve"> </w:t>
       </w:r>
@@ -5827,14 +5973,14 @@
       <w:pPr>
         <w:pStyle w:val="Ttulo"/>
       </w:pPr>
-      <w:bookmarkStart w:id="14" w:name="_Toc466113866"/>
-      <w:bookmarkStart w:id="15" w:name="_Toc466232928"/>
+      <w:bookmarkStart w:id="13" w:name="_Toc466113866"/>
+      <w:bookmarkStart w:id="14" w:name="_Toc466232928"/>
       <w:r>
         <w:lastRenderedPageBreak/>
         <w:t>Aplicação</w:t>
       </w:r>
+      <w:bookmarkEnd w:id="13"/>
       <w:bookmarkEnd w:id="14"/>
-      <w:bookmarkEnd w:id="15"/>
     </w:p>
     <w:p>
       <w:pPr>
@@ -5878,14 +6024,14 @@
       <w:pPr>
         <w:pStyle w:val="Ttulo"/>
       </w:pPr>
-      <w:bookmarkStart w:id="16" w:name="_Toc466113867"/>
-      <w:bookmarkStart w:id="17" w:name="_Toc466232929"/>
+      <w:bookmarkStart w:id="15" w:name="_Toc466113867"/>
+      <w:bookmarkStart w:id="16" w:name="_Toc466232929"/>
       <w:r>
         <w:lastRenderedPageBreak/>
         <w:t>Desenvolvimento do Projeto</w:t>
       </w:r>
+      <w:bookmarkEnd w:id="15"/>
       <w:bookmarkEnd w:id="16"/>
-      <w:bookmarkEnd w:id="17"/>
     </w:p>
     <w:p>
       <w:pPr>
@@ -5895,11 +6041,20 @@
           <w:numId w:val="26"/>
         </w:numPr>
       </w:pPr>
-      <w:bookmarkStart w:id="18" w:name="_Toc466232930"/>
+      <w:bookmarkStart w:id="17" w:name="_Toc466232930"/>
       <w:r>
         <w:t>Fundamentação Teórica</w:t>
       </w:r>
-      <w:bookmarkEnd w:id="18"/>
+      <w:bookmarkEnd w:id="17"/>
+    </w:p>
+    <w:p/>
+    <w:p>
+      <w:pPr>
+        <w:ind w:firstLine="568"/>
+      </w:pPr>
+      <w:r>
+        <w:t xml:space="preserve">O sistema Terra-atmosfera está em constantemente modificação absorvendo radiação solar e emitindo a sua própria radiação para o espaço sendo que, praticamente toda a troca de energia entre a Terra e o resto do Universo ocorre por radiação. A transferência de calor dá-se fundamentalmente pela radiação. </w:t>
+      </w:r>
     </w:p>
     <w:p>
       <w:pPr>
@@ -5909,17 +6064,1313 @@
           <w:numId w:val="26"/>
         </w:numPr>
       </w:pPr>
-      <w:bookmarkStart w:id="19" w:name="_Toc466232931"/>
+      <w:bookmarkStart w:id="18" w:name="_Toc466232931"/>
       <w:r>
         <w:t>Radiação Eletromagnétic</w:t>
       </w:r>
       <w:r>
         <w:t>a</w:t>
+      </w:r>
+      <w:bookmarkEnd w:id="18"/>
+    </w:p>
+    <w:p/>
+    <w:p>
+      <w:pPr>
+        <w:ind w:firstLine="568"/>
+      </w:pPr>
+      <w:r>
+        <w:t xml:space="preserve">A radiação eletromagnética carateriza-se por ondas produzidas pelas oscilação ou aceleração de uma carga elétrica sendo constituídas por componentes elétricos e magnéticos. A aceleração da carga elétrica irradia energia, ou seja, quando o campo elétrico varia com o tempo numa dada posição no espaço, provoca uma variação do campo magnético tal como demonstrado na figura seguinte. </w:t>
+      </w:r>
+      <w:sdt>
+        <w:sdtPr>
+          <w:id w:val="-1970280193"/>
+          <w:citation/>
+        </w:sdtPr>
+        <w:sdtContent>
+          <w:r>
+            <w:fldChar w:fldCharType="begin"/>
+          </w:r>
+          <w:r>
+            <w:instrText xml:space="preserve"> CITATION Hal04 \l 2070 </w:instrText>
+          </w:r>
+          <w:r>
+            <w:fldChar w:fldCharType="separate"/>
+          </w:r>
+          <w:r>
+            <w:rPr>
+              <w:noProof/>
+            </w:rPr>
+            <w:t>(Halliday, 2004)</w:t>
+          </w:r>
+          <w:r>
+            <w:fldChar w:fldCharType="end"/>
+          </w:r>
+        </w:sdtContent>
+      </w:sdt>
+    </w:p>
+    <w:p>
+      <w:pPr>
+        <w:keepNext/>
+      </w:pPr>
+      <w:r>
+        <w:rPr>
+          <w:noProof/>
+          <w:lang w:eastAsia="pt-PT"/>
+        </w:rPr>
+        <w:drawing>
+          <wp:inline distT="0" distB="0" distL="0" distR="0" wp14:anchorId="3DD3FD35" wp14:editId="08A5B7D8">
+            <wp:extent cx="5238750" cy="1790700"/>
+            <wp:effectExtent l="0" t="0" r="0" b="0"/>
+            <wp:docPr id="30" name="Imagem 30" descr="http://www.infoescola.com/wp-content/uploads/2010/01/radiacao-eletromagnetica-11-550x188.jpg"/>
+            <wp:cNvGraphicFramePr>
+              <a:graphicFrameLocks xmlns:a="http://schemas.openxmlformats.org/drawingml/2006/main" noChangeAspect="1"/>
+            </wp:cNvGraphicFramePr>
+            <a:graphic xmlns:a="http://schemas.openxmlformats.org/drawingml/2006/main">
+              <a:graphicData uri="http://schemas.openxmlformats.org/drawingml/2006/picture">
+                <pic:pic xmlns:pic="http://schemas.openxmlformats.org/drawingml/2006/picture">
+                  <pic:nvPicPr>
+                    <pic:cNvPr id="0" name="Picture 1" descr="http://www.infoescola.com/wp-content/uploads/2010/01/radiacao-eletromagnetica-11-550x188.jpg"/>
+                    <pic:cNvPicPr>
+                      <a:picLocks noChangeAspect="1" noChangeArrowheads="1"/>
+                    </pic:cNvPicPr>
+                  </pic:nvPicPr>
+                  <pic:blipFill>
+                    <a:blip r:embed="rId15">
+                      <a:extLst>
+                        <a:ext uri="{28A0092B-C50C-407E-A947-70E740481C1C}">
+                          <a14:useLocalDpi xmlns:a14="http://schemas.microsoft.com/office/drawing/2010/main" val="0"/>
+                        </a:ext>
+                      </a:extLst>
+                    </a:blip>
+                    <a:srcRect/>
+                    <a:stretch>
+                      <a:fillRect/>
+                    </a:stretch>
+                  </pic:blipFill>
+                  <pic:spPr bwMode="auto">
+                    <a:xfrm>
+                      <a:off x="0" y="0"/>
+                      <a:ext cx="5238750" cy="1790700"/>
+                    </a:xfrm>
+                    <a:prstGeom prst="rect">
+                      <a:avLst/>
+                    </a:prstGeom>
+                    <a:noFill/>
+                    <a:ln>
+                      <a:noFill/>
+                    </a:ln>
+                  </pic:spPr>
+                </pic:pic>
+              </a:graphicData>
+            </a:graphic>
+          </wp:inline>
+        </w:drawing>
+      </w:r>
+    </w:p>
+    <w:p>
+      <w:pPr>
+        <w:pStyle w:val="Legenda"/>
+        <w:jc w:val="center"/>
+      </w:pPr>
+      <w:bookmarkStart w:id="19" w:name="_Toc466237259"/>
+      <w:r>
+        <w:t xml:space="preserve">Figura </w:t>
+      </w:r>
+      <w:r>
+        <w:fldChar w:fldCharType="begin"/>
+      </w:r>
+      <w:r>
+        <w:instrText xml:space="preserve"> SEQ Figura \* ARABIC </w:instrText>
+      </w:r>
+      <w:r>
+        <w:fldChar w:fldCharType="separate"/>
+      </w:r>
+      <w:r>
+        <w:rPr>
+          <w:noProof/>
+        </w:rPr>
+        <w:t>1</w:t>
+      </w:r>
+      <w:r>
+        <w:fldChar w:fldCharType="end"/>
+      </w:r>
+      <w:r>
+        <w:t xml:space="preserve"> – Radiação eletromagnética (retirado de www.infoescola.com/fisica)</w:t>
       </w:r>
       <w:bookmarkEnd w:id="19"/>
     </w:p>
-    <w:p/>
-    <w:p/>
+    <w:p>
+      <w:r>
+        <w:rPr>
+          <w:noProof/>
+          <w:lang w:eastAsia="pt-PT"/>
+        </w:rPr>
+        <w:drawing>
+          <wp:anchor distT="0" distB="0" distL="114300" distR="114300" simplePos="0" relativeHeight="251681792" behindDoc="1" locked="0" layoutInCell="1" allowOverlap="1" wp14:anchorId="448504BB" wp14:editId="3E134743">
+            <wp:simplePos x="0" y="0"/>
+            <wp:positionH relativeFrom="page">
+              <wp:posOffset>4181475</wp:posOffset>
+            </wp:positionH>
+            <wp:positionV relativeFrom="page">
+              <wp:posOffset>7512050</wp:posOffset>
+            </wp:positionV>
+            <wp:extent cx="1727200" cy="879475"/>
+            <wp:effectExtent l="0" t="0" r="6350" b="0"/>
+            <wp:wrapTight wrapText="bothSides">
+              <wp:wrapPolygon edited="0">
+                <wp:start x="0" y="0"/>
+                <wp:lineTo x="0" y="21054"/>
+                <wp:lineTo x="21441" y="21054"/>
+                <wp:lineTo x="21441" y="0"/>
+                <wp:lineTo x="0" y="0"/>
+              </wp:wrapPolygon>
+            </wp:wrapTight>
+            <wp:docPr id="31" name="Imagem 31" descr="http://www.infoescola.com/wp-content/uploads/2010/01/radiacao-eletromagnetica-2-550x280.jpg"/>
+            <wp:cNvGraphicFramePr>
+              <a:graphicFrameLocks xmlns:a="http://schemas.openxmlformats.org/drawingml/2006/main" noChangeAspect="1"/>
+            </wp:cNvGraphicFramePr>
+            <a:graphic xmlns:a="http://schemas.openxmlformats.org/drawingml/2006/main">
+              <a:graphicData uri="http://schemas.openxmlformats.org/drawingml/2006/picture">
+                <pic:pic xmlns:pic="http://schemas.openxmlformats.org/drawingml/2006/picture">
+                  <pic:nvPicPr>
+                    <pic:cNvPr id="0" name="Picture 3" descr="http://www.infoescola.com/wp-content/uploads/2010/01/radiacao-eletromagnetica-2-550x280.jpg"/>
+                    <pic:cNvPicPr>
+                      <a:picLocks noChangeAspect="1" noChangeArrowheads="1"/>
+                    </pic:cNvPicPr>
+                  </pic:nvPicPr>
+                  <pic:blipFill>
+                    <a:blip r:embed="rId16" cstate="print">
+                      <a:extLst>
+                        <a:ext uri="{28A0092B-C50C-407E-A947-70E740481C1C}">
+                          <a14:useLocalDpi xmlns:a14="http://schemas.microsoft.com/office/drawing/2010/main" val="0"/>
+                        </a:ext>
+                      </a:extLst>
+                    </a:blip>
+                    <a:srcRect/>
+                    <a:stretch>
+                      <a:fillRect/>
+                    </a:stretch>
+                  </pic:blipFill>
+                  <pic:spPr bwMode="auto">
+                    <a:xfrm>
+                      <a:off x="0" y="0"/>
+                      <a:ext cx="1727200" cy="879475"/>
+                    </a:xfrm>
+                    <a:prstGeom prst="rect">
+                      <a:avLst/>
+                    </a:prstGeom>
+                    <a:noFill/>
+                    <a:ln>
+                      <a:noFill/>
+                    </a:ln>
+                  </pic:spPr>
+                </pic:pic>
+              </a:graphicData>
+            </a:graphic>
+            <wp14:sizeRelH relativeFrom="page">
+              <wp14:pctWidth>0</wp14:pctWidth>
+            </wp14:sizeRelH>
+            <wp14:sizeRelV relativeFrom="margin">
+              <wp14:pctHeight>0</wp14:pctHeight>
+            </wp14:sizeRelV>
+          </wp:anchor>
+        </w:drawing>
+      </w:r>
+      <w:r>
+        <w:tab/>
+        <w:t xml:space="preserve">O campo elétrico oscila numa direção perpendicular ao campo magnético e a direção de propagação é dada pelo vetor de </w:t>
+      </w:r>
+      <w:r>
+        <w:t>P</w:t>
+      </w:r>
+      <w:r>
+        <w:t>oynting conforme a equação 1.</w:t>
+      </w:r>
+      <w:r>
+        <w:t xml:space="preserve"> Podemos verificar que o vetor é sempre perpendicular aos vetores E e B.</w:t>
+      </w:r>
+      <w:r>
+        <w:t xml:space="preserve"> No eixo x observamos o campo elétrico, enquanto que o eixo z mostra o campo elétrico a oscilar. Consequentemente, o vetor de Poynting estará no eixo y, sempre coincidindo com a direção de propagação da onda.</w:t>
+      </w:r>
+      <w:r>
+        <w:t xml:space="preserve"> </w:t>
+      </w:r>
+      <w:sdt>
+        <w:sdtPr>
+          <w:id w:val="-1236086779"/>
+          <w:citation/>
+        </w:sdtPr>
+        <w:sdtContent>
+          <w:r>
+            <w:fldChar w:fldCharType="begin"/>
+          </w:r>
+          <w:r>
+            <w:instrText xml:space="preserve"> CITATION Gla16 \l 2070 </w:instrText>
+          </w:r>
+          <w:r>
+            <w:fldChar w:fldCharType="separate"/>
+          </w:r>
+          <w:r>
+            <w:rPr>
+              <w:noProof/>
+            </w:rPr>
+            <w:t>(Kítor, 2016)</w:t>
+          </w:r>
+          <w:r>
+            <w:fldChar w:fldCharType="end"/>
+          </w:r>
+        </w:sdtContent>
+      </w:sdt>
+    </w:p>
+    <w:p>
+      <w:pPr>
+        <w:pStyle w:val="Legenda"/>
+        <w:keepNext/>
+      </w:pPr>
+      <w:bookmarkStart w:id="20" w:name="_Toc466237267"/>
+      <w:r>
+        <w:t xml:space="preserve">Equação </w:t>
+      </w:r>
+      <w:r>
+        <w:fldChar w:fldCharType="begin"/>
+      </w:r>
+      <w:r>
+        <w:instrText xml:space="preserve"> SEQ Equação \* ARABIC </w:instrText>
+      </w:r>
+      <w:r>
+        <w:fldChar w:fldCharType="separate"/>
+      </w:r>
+      <w:r>
+        <w:rPr>
+          <w:noProof/>
+        </w:rPr>
+        <w:t>1</w:t>
+      </w:r>
+      <w:r>
+        <w:fldChar w:fldCharType="end"/>
+      </w:r>
+      <w:r>
+        <w:t xml:space="preserve"> – Vetor de </w:t>
+      </w:r>
+      <w:r>
+        <w:rPr>
+          <w:u w:val="single"/>
+        </w:rPr>
+        <w:t>Poynting</w:t>
+      </w:r>
+      <w:bookmarkEnd w:id="20"/>
+    </w:p>
+    <w:p>
+      <w:pPr>
+        <w:jc w:val="center"/>
+      </w:pPr>
+      <m:oMathPara>
+        <m:oMath>
+          <m:r>
+            <w:rPr>
+              <w:rFonts w:ascii="Cambria Math" w:hAnsi="Cambria Math"/>
+            </w:rPr>
+            <m:t>S=(</m:t>
+          </m:r>
+          <m:f>
+            <m:fPr>
+              <m:ctrlPr>
+                <w:rPr>
+                  <w:rFonts w:ascii="Cambria Math" w:hAnsi="Cambria Math"/>
+                  <w:i/>
+                </w:rPr>
+              </m:ctrlPr>
+            </m:fPr>
+            <m:num>
+              <m:r>
+                <w:rPr>
+                  <w:rFonts w:ascii="Cambria Math" w:hAnsi="Cambria Math"/>
+                </w:rPr>
+                <m:t>1</m:t>
+              </m:r>
+            </m:num>
+            <m:den>
+              <m:r>
+                <w:rPr>
+                  <w:rFonts w:ascii="Cambria Math" w:hAnsi="Cambria Math"/>
+                </w:rPr>
+                <m:t>μo</m:t>
+              </m:r>
+            </m:den>
+          </m:f>
+          <m:r>
+            <w:rPr>
+              <w:rFonts w:ascii="Cambria Math" w:hAnsi="Cambria Math"/>
+            </w:rPr>
+            <m:t>)×E</m:t>
+          </m:r>
+          <m:r>
+            <w:rPr>
+              <w:rFonts w:ascii="Cambria Math" w:hAnsi="Cambria Math"/>
+            </w:rPr>
+            <m:t>×B</m:t>
+          </m:r>
+        </m:oMath>
+      </m:oMathPara>
+    </w:p>
+    <w:p>
+      <w:pPr>
+        <w:ind w:firstLine="709"/>
+      </w:pPr>
+      <w:r>
+        <w:rPr>
+          <w:noProof/>
+        </w:rPr>
+        <mc:AlternateContent>
+          <mc:Choice Requires="wps">
+            <w:drawing>
+              <wp:anchor distT="0" distB="0" distL="114300" distR="114300" simplePos="0" relativeHeight="251683840" behindDoc="1" locked="0" layoutInCell="1" allowOverlap="1" wp14:anchorId="088AFCE8" wp14:editId="5714F7D8">
+                <wp:simplePos x="0" y="0"/>
+                <wp:positionH relativeFrom="column">
+                  <wp:posOffset>2729865</wp:posOffset>
+                </wp:positionH>
+                <wp:positionV relativeFrom="paragraph">
+                  <wp:posOffset>276860</wp:posOffset>
+                </wp:positionV>
+                <wp:extent cx="2952750" cy="635"/>
+                <wp:effectExtent l="0" t="0" r="0" b="0"/>
+                <wp:wrapTight wrapText="bothSides">
+                  <wp:wrapPolygon edited="0">
+                    <wp:start x="0" y="0"/>
+                    <wp:lineTo x="0" y="19821"/>
+                    <wp:lineTo x="21461" y="19821"/>
+                    <wp:lineTo x="21461" y="0"/>
+                    <wp:lineTo x="0" y="0"/>
+                  </wp:wrapPolygon>
+                </wp:wrapTight>
+                <wp:docPr id="32" name="Caixa de texto 32"/>
+                <wp:cNvGraphicFramePr/>
+                <a:graphic xmlns:a="http://schemas.openxmlformats.org/drawingml/2006/main">
+                  <a:graphicData uri="http://schemas.microsoft.com/office/word/2010/wordprocessingShape">
+                    <wps:wsp>
+                      <wps:cNvSpPr txBox="1"/>
+                      <wps:spPr>
+                        <a:xfrm>
+                          <a:off x="0" y="0"/>
+                          <a:ext cx="2952750" cy="635"/>
+                        </a:xfrm>
+                        <a:prstGeom prst="rect">
+                          <a:avLst/>
+                        </a:prstGeom>
+                        <a:solidFill>
+                          <a:prstClr val="white"/>
+                        </a:solidFill>
+                        <a:ln>
+                          <a:noFill/>
+                        </a:ln>
+                        <a:effectLst/>
+                      </wps:spPr>
+                      <wps:txbx>
+                        <w:txbxContent>
+                          <w:p>
+                            <w:pPr>
+                              <w:pStyle w:val="Legenda"/>
+                              <w:rPr>
+                                <w:noProof/>
+                                <w:sz w:val="20"/>
+                                <w:szCs w:val="20"/>
+                              </w:rPr>
+                            </w:pPr>
+                            <w:r>
+                              <w:t xml:space="preserve">Figura </w:t>
+                            </w:r>
+                            <w:r>
+                              <w:fldChar w:fldCharType="begin"/>
+                            </w:r>
+                            <w:r>
+                              <w:instrText xml:space="preserve"> SEQ Figura \* ARABIC </w:instrText>
+                            </w:r>
+                            <w:r>
+                              <w:fldChar w:fldCharType="separate"/>
+                            </w:r>
+                            <w:r>
+                              <w:rPr>
+                                <w:noProof/>
+                              </w:rPr>
+                              <w:t>2</w:t>
+                            </w:r>
+                            <w:r>
+                              <w:fldChar w:fldCharType="end"/>
+                            </w:r>
+                            <w:r>
+                              <w:t xml:space="preserve"> – Vetor de Poynting (retirado de www.infoescola.com/fisica)</w:t>
+                            </w:r>
+                          </w:p>
+                        </w:txbxContent>
+                      </wps:txbx>
+                      <wps:bodyPr rot="0" spcFirstLastPara="0" vertOverflow="overflow" horzOverflow="overflow" vert="horz" wrap="square" lIns="0" tIns="0" rIns="0" bIns="0" numCol="1" spcCol="0" rtlCol="0" fromWordArt="0" anchor="t" anchorCtr="0" forceAA="0" compatLnSpc="1">
+                        <a:prstTxWarp prst="textNoShape">
+                          <a:avLst/>
+                        </a:prstTxWarp>
+                        <a:spAutoFit/>
+                      </wps:bodyPr>
+                    </wps:wsp>
+                  </a:graphicData>
+                </a:graphic>
+                <wp14:sizeRelH relativeFrom="margin">
+                  <wp14:pctWidth>0</wp14:pctWidth>
+                </wp14:sizeRelH>
+              </wp:anchor>
+            </w:drawing>
+          </mc:Choice>
+          <mc:Fallback>
+            <w:pict>
+              <v:shape w14:anchorId="088AFCE8" id="Caixa de texto 32" o:spid="_x0000_s1031" type="#_x0000_t202" style="position:absolute;left:0;text-align:left;margin-left:214.95pt;margin-top:21.8pt;width:232.5pt;height:.05pt;z-index:-251632640;visibility:visible;mso-wrap-style:square;mso-width-percent:0;mso-wrap-distance-left:9pt;mso-wrap-distance-top:0;mso-wrap-distance-right:9pt;mso-wrap-distance-bottom:0;mso-position-horizontal:absolute;mso-position-horizontal-relative:text;mso-position-vertical:absolute;mso-position-vertical-relative:text;mso-width-percent:0;mso-width-relative:margin;v-text-anchor:top" o:gfxdata="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" stroked="f">
+                <v:textbox style="mso-fit-shape-to-text:t" inset="0,0,0,0">
+                  <w:txbxContent>
+                    <w:p>
+                      <w:pPr>
+                        <w:pStyle w:val="Legenda"/>
+                        <w:rPr>
+                          <w:noProof/>
+                          <w:sz w:val="20"/>
+                          <w:szCs w:val="20"/>
+                        </w:rPr>
+                      </w:pPr>
+                      <w:r>
+                        <w:t xml:space="preserve">Figura </w:t>
+                      </w:r>
+                      <w:r>
+                        <w:fldChar w:fldCharType="begin"/>
+                      </w:r>
+                      <w:r>
+                        <w:instrText xml:space="preserve"> SEQ Figura \* ARABIC </w:instrText>
+                      </w:r>
+                      <w:r>
+                        <w:fldChar w:fldCharType="separate"/>
+                      </w:r>
+                      <w:r>
+                        <w:rPr>
+                          <w:noProof/>
+                        </w:rPr>
+                        <w:t>2</w:t>
+                      </w:r>
+                      <w:r>
+                        <w:fldChar w:fldCharType="end"/>
+                      </w:r>
+                      <w:r>
+                        <w:t xml:space="preserve"> – Vetor de Poynting (retirado de www.infoescola.com/fisica)</w:t>
+                      </w:r>
+                    </w:p>
+                  </w:txbxContent>
+                </v:textbox>
+                <w10:wrap type="tight"/>
+              </v:shape>
+            </w:pict>
+          </mc:Fallback>
+        </mc:AlternateContent>
+      </w:r>
+    </w:p>
+    <w:p>
+      <w:pPr>
+        <w:ind w:firstLine="709"/>
+      </w:pPr>
+    </w:p>
+    <w:p>
+      <w:pPr>
+        <w:ind w:firstLine="709"/>
+      </w:pPr>
+      <w:r>
+        <w:t>Em 1665, Isaac Newton demonstrou que a luz branca, ao atravessa um prisma, decompõe-se em diversas cores, sendo que o estudo da natureza da luz foi um dos grandes impulsionadores da física moderna.</w:t>
+      </w:r>
+    </w:p>
+    <w:p>
+      <w:pPr>
+        <w:ind w:firstLine="709"/>
+      </w:pPr>
+      <w:r>
+        <w:rPr>
+          <w:noProof/>
+          <w:lang w:eastAsia="pt-PT"/>
+        </w:rPr>
+        <w:lastRenderedPageBreak/>
+        <w:drawing>
+          <wp:anchor distT="0" distB="0" distL="114300" distR="114300" simplePos="0" relativeHeight="251685888" behindDoc="1" locked="0" layoutInCell="1" allowOverlap="1" wp14:anchorId="0293AB7A" wp14:editId="76262189">
+            <wp:simplePos x="0" y="0"/>
+            <wp:positionH relativeFrom="page">
+              <wp:posOffset>5495925</wp:posOffset>
+            </wp:positionH>
+            <wp:positionV relativeFrom="page">
+              <wp:posOffset>892174</wp:posOffset>
+            </wp:positionV>
+            <wp:extent cx="920541" cy="1076325"/>
+            <wp:effectExtent l="0" t="0" r="0" b="0"/>
+            <wp:wrapTight wrapText="bothSides">
+              <wp:wrapPolygon edited="0">
+                <wp:start x="0" y="0"/>
+                <wp:lineTo x="0" y="21027"/>
+                <wp:lineTo x="21019" y="21027"/>
+                <wp:lineTo x="21019" y="0"/>
+                <wp:lineTo x="0" y="0"/>
+              </wp:wrapPolygon>
+            </wp:wrapTight>
+            <wp:docPr id="38" name="Imagem 38"/>
+            <wp:cNvGraphicFramePr>
+              <a:graphicFrameLocks xmlns:a="http://schemas.openxmlformats.org/drawingml/2006/main" noChangeAspect="1"/>
+            </wp:cNvGraphicFramePr>
+            <a:graphic xmlns:a="http://schemas.openxmlformats.org/drawingml/2006/main">
+              <a:graphicData uri="http://schemas.openxmlformats.org/drawingml/2006/picture">
+                <pic:pic xmlns:pic="http://schemas.openxmlformats.org/drawingml/2006/picture">
+                  <pic:nvPicPr>
+                    <pic:cNvPr id="1" name=""/>
+                    <pic:cNvPicPr/>
+                  </pic:nvPicPr>
+                  <pic:blipFill>
+                    <a:blip r:embed="rId17" cstate="print">
+                      <a:extLst>
+                        <a:ext uri="{28A0092B-C50C-407E-A947-70E740481C1C}">
+                          <a14:useLocalDpi xmlns:a14="http://schemas.microsoft.com/office/drawing/2010/main" val="0"/>
+                        </a:ext>
+                      </a:extLst>
+                    </a:blip>
+                    <a:stretch>
+                      <a:fillRect/>
+                    </a:stretch>
+                  </pic:blipFill>
+                  <pic:spPr>
+                    <a:xfrm>
+                      <a:off x="0" y="0"/>
+                      <a:ext cx="926856" cy="1083709"/>
+                    </a:xfrm>
+                    <a:prstGeom prst="rect">
+                      <a:avLst/>
+                    </a:prstGeom>
+                  </pic:spPr>
+                </pic:pic>
+              </a:graphicData>
+            </a:graphic>
+            <wp14:sizeRelH relativeFrom="page">
+              <wp14:pctWidth>0</wp14:pctWidth>
+            </wp14:sizeRelH>
+            <wp14:sizeRelV relativeFrom="margin">
+              <wp14:pctHeight>0</wp14:pctHeight>
+            </wp14:sizeRelV>
+          </wp:anchor>
+        </w:drawing>
+      </w:r>
+      <w:r>
+        <w:t xml:space="preserve"> No século XVII havia duas visões: Isaac Newton acreditava que a luz era composta por partículas, já Christian Huygens acreditava que a luz era uma onda. Em 1803, Thomas Young demonstrou a natureza ondulatória da luz através de fendas e mostra que a luz quando encontra um obstáculo (fenda) difrata, assim como, quando convergem e encontram outras ondas, interferem-se. Clerk Maxwell desenvolveu no século XIX a teoria moderna do eletromagnetismo demonstrando que a luz é uma forma de onda eletromagnética.</w:t>
+      </w:r>
+    </w:p>
+    <w:p>
+      <w:pPr>
+        <w:ind w:firstLine="709"/>
+      </w:pPr>
+    </w:p>
+    <w:p>
+      <w:pPr>
+        <w:ind w:firstLine="709"/>
+      </w:pPr>
+      <w:r>
+        <w:t>Na natureza podemos observar radiação eletromagnética de inúmeras formas, desde as ondas geradas pelos processos naturais, como temos por exemplo a luz, até às superficiais, como as ondas de rádio, raios-X, entre outras. Todas têm como caraterística comum serem resultado de oscilações do campo eletromagnético.</w:t>
+      </w:r>
+      <w:r>
+        <w:t xml:space="preserve"> </w:t>
+      </w:r>
+    </w:p>
+    <w:p>
+      <w:pPr>
+        <w:ind w:firstLine="360"/>
+      </w:pPr>
+      <w:r>
+        <w:t>A intensidade aproximada da velocidade da onda eletromagnética é de 3x10</w:t>
+      </w:r>
+      <w:r>
+        <w:rPr>
+          <w:vertAlign w:val="superscript"/>
+        </w:rPr>
+        <w:t>8</w:t>
+      </w:r>
+      <w:r>
+        <w:t xml:space="preserve"> m/s no vácuo. Noutros meios, a permissividade elétrica e magnética do meio é menor. Por esse motivo, a velocidade deste tipo de onda é menor. </w:t>
+      </w:r>
+    </w:p>
+    <w:p>
+      <w:pPr>
+        <w:ind w:firstLine="360"/>
+      </w:pPr>
+      <w:r>
+        <w:t>O comprimento de onda (</w:t>
+      </w:r>
+      <w:r>
+        <w:rPr>
+          <w:rFonts w:cstheme="minorHAnsi"/>
+        </w:rPr>
+        <w:t>ʎ</w:t>
+      </w:r>
+      <w:r>
+        <w:t xml:space="preserve">) é a distância entre as cristas sucessivas que podemos observar, por exemplo, na figura 2. Já a frequência de onda (f) é o número de ondas completas (1 ciclo) que passa por um dado ponto por unidade de tempo (segundos). </w:t>
+      </w:r>
+    </w:p>
+    <w:p>
+      <w:pPr>
+        <w:ind w:firstLine="360"/>
+      </w:pPr>
+      <w:r>
+        <w:t xml:space="preserve">As ondas diferem-se quanto ao período T de oscilação dos respetivos campos elétrico e magnético, implicando nas diferentes frequências. A velocidade da radiação eletromagnética (v), no vácuo, é igual para todas as frequências o que implica uma variação do comprimento da onda </w:t>
+      </w:r>
+      <w:r>
+        <w:rPr>
+          <w:rFonts w:cstheme="minorHAnsi"/>
+        </w:rPr>
+        <w:t xml:space="preserve">ʎ que é inversamente proporcional à frequência (f). </w:t>
+      </w:r>
+      <w:r>
+        <w:rPr>
+          <w:rFonts w:cstheme="minorHAnsi"/>
+        </w:rPr>
+        <w:t>Isto é, quanto maior a frequência, menor o comprimento de onda e vice-versa.</w:t>
+      </w:r>
+    </w:p>
+    <w:p>
+      <w:pPr>
+        <w:pStyle w:val="Legenda"/>
+        <w:keepNext/>
+      </w:pPr>
+      <w:r>
+        <w:t xml:space="preserve">Equação </w:t>
+      </w:r>
+      <w:r>
+        <w:fldChar w:fldCharType="begin"/>
+      </w:r>
+      <w:r>
+        <w:instrText xml:space="preserve"> SEQ Equação \* ARABIC </w:instrText>
+      </w:r>
+      <w:r>
+        <w:fldChar w:fldCharType="separate"/>
+      </w:r>
+      <w:r>
+        <w:rPr>
+          <w:noProof/>
+        </w:rPr>
+        <w:t>2</w:t>
+      </w:r>
+      <w:r>
+        <w:fldChar w:fldCharType="end"/>
+      </w:r>
+      <w:r>
+        <w:t xml:space="preserve"> </w:t>
+      </w:r>
+      <w:r>
+        <w:t>– Frequência-T</w:t>
+      </w:r>
+      <w:r>
+        <w:tab/>
+        <w:t xml:space="preserve">Equação </w:t>
+      </w:r>
+      <w:r>
+        <w:fldChar w:fldCharType="begin"/>
+      </w:r>
+      <w:r>
+        <w:instrText xml:space="preserve"> SEQ Equação \* ARABIC </w:instrText>
+      </w:r>
+      <w:r>
+        <w:fldChar w:fldCharType="separate"/>
+      </w:r>
+      <w:r>
+        <w:rPr>
+          <w:noProof/>
+        </w:rPr>
+        <w:t>3</w:t>
+      </w:r>
+      <w:r>
+        <w:fldChar w:fldCharType="end"/>
+      </w:r>
+      <w:r>
+        <w:t xml:space="preserve"> – velocidade, comprimento de onda</w:t>
+      </w:r>
+      <w:r>
+        <w:t xml:space="preserve"> </w:t>
+      </w:r>
+      <w:r>
+        <w:tab/>
+        <w:t xml:space="preserve">Equação </w:t>
+      </w:r>
+      <w:r>
+        <w:fldChar w:fldCharType="begin"/>
+      </w:r>
+      <w:r>
+        <w:instrText xml:space="preserve"> SEQ Equação \* ARABIC </w:instrText>
+      </w:r>
+      <w:r>
+        <w:fldChar w:fldCharType="separate"/>
+      </w:r>
+      <w:r>
+        <w:rPr>
+          <w:noProof/>
+        </w:rPr>
+        <w:t>4</w:t>
+      </w:r>
+      <w:r>
+        <w:fldChar w:fldCharType="end"/>
+      </w:r>
+      <w:r>
+        <w:t xml:space="preserve"> – energia e frequência</w:t>
+      </w:r>
+    </w:p>
+    <w:p>
+      <w:pPr>
+        <w:ind w:firstLine="360"/>
+      </w:pPr>
+      <m:oMath>
+        <m:r>
+          <w:rPr>
+            <w:rFonts w:ascii="Cambria Math" w:hAnsi="Cambria Math"/>
+          </w:rPr>
+          <m:t>f=</m:t>
+        </m:r>
+        <m:f>
+          <m:fPr>
+            <m:ctrlPr>
+              <w:rPr>
+                <w:rFonts w:ascii="Cambria Math" w:hAnsi="Cambria Math"/>
+                <w:i/>
+              </w:rPr>
+            </m:ctrlPr>
+          </m:fPr>
+          <m:num>
+            <m:r>
+              <w:rPr>
+                <w:rFonts w:ascii="Cambria Math" w:hAnsi="Cambria Math"/>
+              </w:rPr>
+              <m:t>1</m:t>
+            </m:r>
+          </m:num>
+          <m:den>
+            <m:r>
+              <w:rPr>
+                <w:rFonts w:ascii="Cambria Math" w:hAnsi="Cambria Math"/>
+              </w:rPr>
+              <m:t>T</m:t>
+            </m:r>
+          </m:den>
+        </m:f>
+      </m:oMath>
+      <w:r>
+        <w:t xml:space="preserve">     </w:t>
+      </w:r>
+      <w:r>
+        <w:tab/>
+      </w:r>
+      <w:r>
+        <w:tab/>
+      </w:r>
+      <w:r>
+        <w:tab/>
+        <w:t xml:space="preserve">  </w:t>
+      </w:r>
+      <m:oMath>
+        <m:r>
+          <w:rPr>
+            <w:rFonts w:ascii="Cambria Math" w:hAnsi="Cambria Math"/>
+          </w:rPr>
+          <m:t xml:space="preserve">v= </m:t>
+        </m:r>
+        <m:f>
+          <m:fPr>
+            <m:ctrlPr>
+              <w:rPr>
+                <w:rFonts w:ascii="Cambria Math" w:hAnsi="Cambria Math"/>
+                <w:i/>
+              </w:rPr>
+            </m:ctrlPr>
+          </m:fPr>
+          <m:num>
+            <m:r>
+              <w:rPr>
+                <w:rFonts w:ascii="Cambria Math" w:hAnsi="Cambria Math"/>
+              </w:rPr>
+              <m:t>λ</m:t>
+            </m:r>
+          </m:num>
+          <m:den>
+            <m:r>
+              <w:rPr>
+                <w:rFonts w:ascii="Cambria Math" w:hAnsi="Cambria Math"/>
+              </w:rPr>
+              <m:t>T</m:t>
+            </m:r>
+          </m:den>
+        </m:f>
+      </m:oMath>
+      <w:r>
+        <w:t xml:space="preserve">   ou </w:t>
+      </w:r>
+      <m:oMath>
+        <m:r>
+          <w:rPr>
+            <w:rFonts w:ascii="Cambria Math" w:hAnsi="Cambria Math"/>
+          </w:rPr>
+          <m:t>v=λ×f</m:t>
+        </m:r>
+      </m:oMath>
+      <w:r>
+        <w:tab/>
+      </w:r>
+      <w:r>
+        <w:tab/>
+      </w:r>
+      <m:oMath>
+        <m:r>
+          <w:rPr>
+            <w:rFonts w:ascii="Cambria Math" w:hAnsi="Cambria Math"/>
+          </w:rPr>
+          <m:t>E=hxf</m:t>
+        </m:r>
+      </m:oMath>
+    </w:p>
+    <w:p>
+      <w:pPr>
+        <w:ind w:firstLine="360"/>
+      </w:pPr>
+      <w:r>
+        <w:t xml:space="preserve">Albert Einstein deduziu que a energia é proporcional à frequência. O h usado na equação 4 designa a constante de Plank. </w:t>
+      </w:r>
+      <w:r>
+        <w:t xml:space="preserve">Sendo uma constante, podemos concluir que uma porção de radiação ultra-violeta tem menos energia do que da de raios-X, pois os seus fotões têm mais energia. </w:t>
+      </w:r>
+    </w:p>
+    <w:p>
+      <w:pPr>
+        <w:pStyle w:val="Legenda"/>
+        <w:keepNext/>
+      </w:pPr>
+      <w:r>
+        <w:t xml:space="preserve">Tabela </w:t>
+      </w:r>
+      <w:r>
+        <w:fldChar w:fldCharType="begin"/>
+      </w:r>
+      <w:r>
+        <w:instrText xml:space="preserve"> SEQ Tabela \* ARABIC </w:instrText>
+      </w:r>
+      <w:r>
+        <w:fldChar w:fldCharType="separate"/>
+      </w:r>
+      <w:r>
+        <w:rPr>
+          <w:noProof/>
+        </w:rPr>
+        <w:t>1</w:t>
+      </w:r>
+      <w:r>
+        <w:fldChar w:fldCharType="end"/>
+      </w:r>
+      <w:r>
+        <w:t xml:space="preserve"> – Frequência e comprimento de onda (exemplos)</w:t>
+      </w:r>
+    </w:p>
+    <w:tbl>
+      <w:tblPr>
+        <w:tblStyle w:val="Tabelacomgrelha"/>
+        <w:tblW w:w="0" w:type="auto"/>
+        <w:tblLook w:val="04A0" w:firstRow="1" w:lastRow="0" w:firstColumn="1" w:lastColumn="0" w:noHBand="0" w:noVBand="1"/>
+      </w:tblPr>
+      <w:tblGrid>
+        <w:gridCol w:w="2831"/>
+        <w:gridCol w:w="2831"/>
+        <w:gridCol w:w="2831"/>
+      </w:tblGrid>
+      <w:tr>
+        <w:tc>
+          <w:tcPr>
+            <w:tcW w:w="2831" w:type="dxa"/>
+          </w:tcPr>
+          <w:p>
+            <w:r>
+              <w:t>Tipo de onda</w:t>
+            </w:r>
+          </w:p>
+        </w:tc>
+        <w:tc>
+          <w:tcPr>
+            <w:tcW w:w="2831" w:type="dxa"/>
+          </w:tcPr>
+          <w:p>
+            <w:r>
+              <w:t>Frequência</w:t>
+            </w:r>
+          </w:p>
+        </w:tc>
+        <w:tc>
+          <w:tcPr>
+            <w:tcW w:w="2831" w:type="dxa"/>
+          </w:tcPr>
+          <w:p>
+            <w:r>
+              <w:t>Comprimento de onda</w:t>
+            </w:r>
+          </w:p>
+        </w:tc>
+      </w:tr>
+      <w:tr>
+        <w:tc>
+          <w:tcPr>
+            <w:tcW w:w="2831" w:type="dxa"/>
+          </w:tcPr>
+          <w:p>
+            <w:r>
+              <w:t>Rádio AM</w:t>
+            </w:r>
+          </w:p>
+        </w:tc>
+        <w:tc>
+          <w:tcPr>
+            <w:tcW w:w="2831" w:type="dxa"/>
+          </w:tcPr>
+          <w:p>
+            <w:r>
+              <w:t>De 1,70 x 10</w:t>
+            </w:r>
+            <w:r>
+              <w:rPr>
+                <w:vertAlign w:val="superscript"/>
+              </w:rPr>
+              <w:t xml:space="preserve">6 </w:t>
+            </w:r>
+            <w:r>
+              <w:t>Hz a 5,35 x 10</w:t>
+            </w:r>
+            <w:r>
+              <w:rPr>
+                <w:vertAlign w:val="superscript"/>
+              </w:rPr>
+              <w:t xml:space="preserve">5 </w:t>
+            </w:r>
+            <w:r>
+              <w:t>Hz</w:t>
+            </w:r>
+          </w:p>
+        </w:tc>
+        <w:tc>
+          <w:tcPr>
+            <w:tcW w:w="2831" w:type="dxa"/>
+          </w:tcPr>
+          <w:p>
+            <w:r>
+              <w:t>176m a 560m</w:t>
+            </w:r>
+          </w:p>
+        </w:tc>
+      </w:tr>
+      <w:tr>
+        <w:tc>
+          <w:tcPr>
+            <w:tcW w:w="2831" w:type="dxa"/>
+          </w:tcPr>
+          <w:p>
+            <w:r>
+              <w:t>Vermelho</w:t>
+            </w:r>
+          </w:p>
+        </w:tc>
+        <w:tc>
+          <w:tcPr>
+            <w:tcW w:w="2831" w:type="dxa"/>
+          </w:tcPr>
+          <w:p/>
+        </w:tc>
+        <w:tc>
+          <w:tcPr>
+            <w:tcW w:w="2831" w:type="dxa"/>
+          </w:tcPr>
+          <w:p>
+            <w:r>
+              <w:t>630-740nm</w:t>
+            </w:r>
+          </w:p>
+        </w:tc>
+      </w:tr>
+      <w:tr>
+        <w:tc>
+          <w:tcPr>
+            <w:tcW w:w="2831" w:type="dxa"/>
+          </w:tcPr>
+          <w:p>
+            <w:r>
+              <w:t>Luz visível</w:t>
+            </w:r>
+          </w:p>
+        </w:tc>
+        <w:tc>
+          <w:tcPr>
+            <w:tcW w:w="2831" w:type="dxa"/>
+          </w:tcPr>
+          <w:p>
+            <w:pPr>
+              <w:rPr>
+                <w:vertAlign w:val="superscript"/>
+              </w:rPr>
+            </w:pPr>
+            <w:r>
+              <w:t>De 7,5 x 10</w:t>
+            </w:r>
+            <w:r>
+              <w:rPr>
+                <w:vertAlign w:val="superscript"/>
+              </w:rPr>
+              <w:t>14</w:t>
+            </w:r>
+            <w:r>
+              <w:t xml:space="preserve"> Hz a 4,3 x 10</w:t>
+            </w:r>
+            <w:r>
+              <w:rPr>
+                <w:vertAlign w:val="superscript"/>
+              </w:rPr>
+              <w:t>14</w:t>
+            </w:r>
+            <w:r>
+              <w:t xml:space="preserve"> Hz</w:t>
+            </w:r>
+          </w:p>
+        </w:tc>
+        <w:tc>
+          <w:tcPr>
+            <w:tcW w:w="2831" w:type="dxa"/>
+          </w:tcPr>
+          <w:p>
+            <w:r>
+              <w:t>4 x 10</w:t>
+            </w:r>
+            <w:r>
+              <w:rPr>
+                <w:vertAlign w:val="superscript"/>
+              </w:rPr>
+              <w:t>-7</w:t>
+            </w:r>
+            <w:r>
+              <w:t>m a 7 x 10</w:t>
+            </w:r>
+            <w:r>
+              <w:rPr>
+                <w:vertAlign w:val="superscript"/>
+              </w:rPr>
+              <w:t>-7</w:t>
+            </w:r>
+            <w:r>
+              <w:t>m</w:t>
+            </w:r>
+          </w:p>
+        </w:tc>
+      </w:tr>
+      <w:tr>
+        <w:tc>
+          <w:tcPr>
+            <w:tcW w:w="2831" w:type="dxa"/>
+          </w:tcPr>
+          <w:p>
+            <w:r>
+              <w:t>Luz violeta</w:t>
+            </w:r>
+          </w:p>
+        </w:tc>
+        <w:tc>
+          <w:tcPr>
+            <w:tcW w:w="2831" w:type="dxa"/>
+          </w:tcPr>
+          <w:p/>
+        </w:tc>
+        <w:tc>
+          <w:tcPr>
+            <w:tcW w:w="2831" w:type="dxa"/>
+          </w:tcPr>
+          <w:p>
+            <w:r>
+              <w:t>380-440 nm</w:t>
+            </w:r>
+          </w:p>
+        </w:tc>
+      </w:tr>
+      <w:tr>
+        <w:tc>
+          <w:tcPr>
+            <w:tcW w:w="2831" w:type="dxa"/>
+          </w:tcPr>
+          <w:p>
+            <w:r>
+              <w:t>Raios-X</w:t>
+            </w:r>
+          </w:p>
+        </w:tc>
+        <w:tc>
+          <w:tcPr>
+            <w:tcW w:w="2831" w:type="dxa"/>
+          </w:tcPr>
+          <w:p>
+            <w:r>
+              <w:t>De 6 x 10</w:t>
+            </w:r>
+            <w:r>
+              <w:rPr>
+                <w:vertAlign w:val="superscript"/>
+              </w:rPr>
+              <w:t>19</w:t>
+            </w:r>
+            <w:r>
+              <w:t xml:space="preserve"> Hz a 3 x 10</w:t>
+            </w:r>
+            <w:r>
+              <w:rPr>
+                <w:vertAlign w:val="superscript"/>
+              </w:rPr>
+              <w:t>17</w:t>
+            </w:r>
+            <w:r>
+              <w:t xml:space="preserve"> Hz</w:t>
+            </w:r>
+          </w:p>
+        </w:tc>
+        <w:tc>
+          <w:tcPr>
+            <w:tcW w:w="2831" w:type="dxa"/>
+          </w:tcPr>
+          <w:p>
+            <w:r>
+              <w:t>5 x 10</w:t>
+            </w:r>
+            <w:r>
+              <w:rPr>
+                <w:vertAlign w:val="superscript"/>
+              </w:rPr>
+              <w:t>-12</w:t>
+            </w:r>
+            <w:r>
+              <w:t>m a 10</w:t>
+            </w:r>
+            <w:r>
+              <w:rPr>
+                <w:vertAlign w:val="superscript"/>
+              </w:rPr>
+              <w:t>-9</w:t>
+            </w:r>
+            <w:r>
+              <w:t>m</w:t>
+            </w:r>
+          </w:p>
+        </w:tc>
+      </w:tr>
+    </w:tbl>
+    <w:p>
+      <w:r>
+        <w:lastRenderedPageBreak/>
+        <w:tab/>
+      </w:r>
+      <w:r>
+        <w:rPr>
+          <w:noProof/>
+          <w:lang w:eastAsia="pt-PT"/>
+        </w:rPr>
+        <w:drawing>
+          <wp:inline distT="0" distB="0" distL="0" distR="0" wp14:anchorId="6BFCB9C5" wp14:editId="596FB8E5">
+            <wp:extent cx="5399443" cy="3491230"/>
+            <wp:effectExtent l="0" t="0" r="0" b="0"/>
+            <wp:docPr id="35" name="Imagem 35" descr="https://3.bp.blogspot.com/-sXqLkt5k4KY/VyVAWSSyhDI/AAAAAAAAFXw/w8i-YRVHlGACRgGk3hS8SqqzM1dQbKnYwCLcB/s1600/LabCisco-EEM.png"/>
+            <wp:cNvGraphicFramePr>
+              <a:graphicFrameLocks xmlns:a="http://schemas.openxmlformats.org/drawingml/2006/main" noChangeAspect="1"/>
+            </wp:cNvGraphicFramePr>
+            <a:graphic xmlns:a="http://schemas.openxmlformats.org/drawingml/2006/main">
+              <a:graphicData uri="http://schemas.openxmlformats.org/drawingml/2006/picture">
+                <pic:pic xmlns:pic="http://schemas.openxmlformats.org/drawingml/2006/picture">
+                  <pic:nvPicPr>
+                    <pic:cNvPr id="0" name="Picture 7" descr="https://3.bp.blogspot.com/-sXqLkt5k4KY/VyVAWSSyhDI/AAAAAAAAFXw/w8i-YRVHlGACRgGk3hS8SqqzM1dQbKnYwCLcB/s1600/LabCisco-EEM.png"/>
+                    <pic:cNvPicPr>
+                      <a:picLocks noChangeAspect="1" noChangeArrowheads="1"/>
+                    </pic:cNvPicPr>
+                  </pic:nvPicPr>
+                  <pic:blipFill rotWithShape="1">
+                    <a:blip r:embed="rId18">
+                      <a:extLst>
+                        <a:ext uri="{28A0092B-C50C-407E-A947-70E740481C1C}">
+                          <a14:useLocalDpi xmlns:a14="http://schemas.microsoft.com/office/drawing/2010/main" val="0"/>
+                        </a:ext>
+                      </a:extLst>
+                    </a:blip>
+                    <a:srcRect t="8716"/>
+                    <a:stretch/>
+                  </pic:blipFill>
+                  <pic:spPr bwMode="auto">
+                    <a:xfrm>
+                      <a:off x="0" y="0"/>
+                      <a:ext cx="5400040" cy="3491616"/>
+                    </a:xfrm>
+                    <a:prstGeom prst="rect">
+                      <a:avLst/>
+                    </a:prstGeom>
+                    <a:noFill/>
+                    <a:ln>
+                      <a:noFill/>
+                    </a:ln>
+                    <a:extLst>
+                      <a:ext uri="{53640926-AAD7-44D8-BBD7-CCE9431645EC}">
+                        <a14:shadowObscured xmlns:a14="http://schemas.microsoft.com/office/drawing/2010/main"/>
+                      </a:ext>
+                    </a:extLst>
+                  </pic:spPr>
+                </pic:pic>
+              </a:graphicData>
+            </a:graphic>
+          </wp:inline>
+        </w:drawing>
+      </w:r>
+    </w:p>
+    <w:p>
+      <w:pPr>
+        <w:pStyle w:val="Legenda"/>
+        <w:rPr>
+          <w:noProof/>
+          <w:lang w:eastAsia="pt-PT"/>
+        </w:rPr>
+      </w:pPr>
+      <w:r>
+        <w:t xml:space="preserve">Figura </w:t>
+      </w:r>
+      <w:r>
+        <w:fldChar w:fldCharType="begin"/>
+      </w:r>
+      <w:r>
+        <w:instrText xml:space="preserve"> SEQ Figura \* ARABIC </w:instrText>
+      </w:r>
+      <w:r>
+        <w:fldChar w:fldCharType="separate"/>
+      </w:r>
+      <w:r>
+        <w:rPr>
+          <w:noProof/>
+        </w:rPr>
+        <w:t>3</w:t>
+      </w:r>
+      <w:r>
+        <w:fldChar w:fldCharType="end"/>
+      </w:r>
+      <w:r>
+        <w:t xml:space="preserve"> – Espetro eletromagnético na natureza e exterior</w:t>
+      </w:r>
+      <w:r>
+        <w:t xml:space="preserve"> (retirado de labcisco.com.br)</w:t>
+      </w:r>
+    </w:p>
+    <w:p>
+      <w:r>
+        <w:tab/>
+      </w:r>
+      <w:r>
+        <w:t>Pela tabela 1 podemos inferir que a cor à qual correspondem fotões mais energéticos é a violeta pois quanto menor o comprimento de onda, maior a energia.</w:t>
+      </w:r>
+    </w:p>
+    <w:p>
+      <w:pPr>
+        <w:ind w:firstLine="568"/>
+      </w:pPr>
+      <w:r>
+        <w:t xml:space="preserve">A maior parte da energia radiante do sol está na luz visível (correspondendo a ~43% do total emitido, 49% no infra-vermelho próximo e 7% na radiação ultravioleta. Menos de 1% é emitida como raios X, rais gama e ondas de rádio. Quando qualquer forma de energia radiante é absorvida por um objeto, o resultado é um crescimento do movimento molecular e um consequente aumento de temperatura. </w:t>
+      </w:r>
+    </w:p>
     <w:p>
       <w:pPr>
         <w:pStyle w:val="Cabealho3"/>
@@ -5928,15 +7379,161 @@
           <w:numId w:val="26"/>
         </w:numPr>
       </w:pPr>
-      <w:bookmarkStart w:id="20" w:name="_Toc466232932"/>
-      <w:r>
-        <w:t>Lei de Brewster</w:t>
-      </w:r>
-      <w:bookmarkEnd w:id="20"/>
+      <w:bookmarkStart w:id="21" w:name="_Toc466232932"/>
+      <w:r>
+        <w:t xml:space="preserve">Ângulo </w:t>
+      </w:r>
+      <w:r>
+        <w:t>de Brewster</w:t>
+      </w:r>
+      <w:bookmarkEnd w:id="21"/>
       <w:r>
         <w:t xml:space="preserve"> </w:t>
       </w:r>
     </w:p>
+    <w:p/>
+    <w:p>
+      <w:r>
+        <w:t xml:space="preserve">Ângulo de Brewster ou ângulo de polarização é o ângulo de incidência para o qual a reflexão anula completamente a componente paralela da onda em relação ao plano de incidência. A onda refletida passa apenas a ter uma componente, que é a perpendicular ao plano de incidência. </w:t>
+      </w:r>
+    </w:p>
+    <w:p>
+      <w:pPr>
+        <w:pStyle w:val="Legenda"/>
+        <w:keepNext/>
+        <w:jc w:val="center"/>
+      </w:pPr>
+      <w:bookmarkStart w:id="22" w:name="_Toc466237268"/>
+      <w:r>
+        <w:t xml:space="preserve">Equação </w:t>
+      </w:r>
+      <w:r>
+        <w:fldChar w:fldCharType="begin"/>
+      </w:r>
+      <w:r>
+        <w:instrText xml:space="preserve"> SEQ Equação \* ARABIC </w:instrText>
+      </w:r>
+      <w:r>
+        <w:fldChar w:fldCharType="separate"/>
+      </w:r>
+      <w:r>
+        <w:rPr>
+          <w:noProof/>
+        </w:rPr>
+        <w:t>7</w:t>
+      </w:r>
+      <w:r>
+        <w:fldChar w:fldCharType="end"/>
+      </w:r>
+      <w:r>
+        <w:t xml:space="preserve"> – </w:t>
+      </w:r>
+      <w:bookmarkEnd w:id="22"/>
+      <w:r>
+        <w:t>Ângulo de Brewster</w:t>
+      </w:r>
+    </w:p>
+    <w:p>
+      <w:pPr>
+        <w:pStyle w:val="NormalWeb"/>
+        <w:shd w:val="clear" w:color="auto" w:fill="FFFFFF"/>
+        <w:spacing w:before="120" w:beforeAutospacing="0" w:after="120" w:afterAutospacing="0"/>
+        <w:ind w:firstLine="708"/>
+        <w:rPr>
+          <w:rFonts w:asciiTheme="minorHAnsi" w:eastAsiaTheme="minorEastAsia" w:hAnsiTheme="minorHAnsi" w:cstheme="minorBidi"/>
+          <w:sz w:val="22"/>
+          <w:szCs w:val="22"/>
+          <w:lang w:eastAsia="en-US"/>
+        </w:rPr>
+      </w:pPr>
+      <m:oMathPara>
+        <m:oMath>
+          <m:r>
+            <w:rPr>
+              <w:rFonts w:ascii="Cambria Math" w:eastAsiaTheme="minorHAnsi" w:hAnsi="Cambria Math" w:cstheme="minorBidi"/>
+              <w:sz w:val="22"/>
+              <w:szCs w:val="22"/>
+              <w:lang w:eastAsia="en-US"/>
+            </w:rPr>
+            <m:t xml:space="preserve">θ= </m:t>
+          </m:r>
+          <m:func>
+            <m:funcPr>
+              <m:ctrlPr>
+                <w:rPr>
+                  <w:rFonts w:ascii="Cambria Math" w:eastAsiaTheme="minorHAnsi" w:hAnsi="Cambria Math" w:cstheme="minorBidi"/>
+                  <w:i/>
+                  <w:sz w:val="22"/>
+                  <w:szCs w:val="22"/>
+                  <w:lang w:eastAsia="en-US"/>
+                </w:rPr>
+              </m:ctrlPr>
+            </m:funcPr>
+            <m:fName>
+              <m:r>
+                <m:rPr>
+                  <m:sty m:val="p"/>
+                </m:rPr>
+                <w:rPr>
+                  <w:rFonts w:ascii="Cambria Math" w:eastAsiaTheme="minorHAnsi" w:hAnsi="Cambria Math"/>
+                  <w:lang w:eastAsia="en-US"/>
+                </w:rPr>
+                <m:t>arctg</m:t>
+              </m:r>
+            </m:fName>
+            <m:e>
+              <m:f>
+                <m:fPr>
+                  <m:ctrlPr>
+                    <w:rPr>
+                      <w:rFonts w:ascii="Cambria Math" w:eastAsiaTheme="minorHAnsi" w:hAnsi="Cambria Math" w:cstheme="minorBidi"/>
+                      <w:i/>
+                      <w:sz w:val="22"/>
+                      <w:szCs w:val="22"/>
+                      <w:lang w:eastAsia="en-US"/>
+                    </w:rPr>
+                  </m:ctrlPr>
+                </m:fPr>
+                <m:num>
+                  <m:r>
+                    <w:rPr>
+                      <w:rFonts w:ascii="Cambria Math" w:eastAsiaTheme="minorHAnsi" w:hAnsi="Cambria Math" w:cstheme="minorBidi"/>
+                      <w:sz w:val="22"/>
+                      <w:szCs w:val="22"/>
+                      <w:lang w:eastAsia="en-US"/>
+                    </w:rPr>
+                    <m:t>n2</m:t>
+                  </m:r>
+                </m:num>
+                <m:den>
+                  <m:r>
+                    <w:rPr>
+                      <w:rFonts w:ascii="Cambria Math" w:eastAsiaTheme="minorHAnsi" w:hAnsi="Cambria Math" w:cstheme="minorBidi"/>
+                      <w:sz w:val="22"/>
+                      <w:szCs w:val="22"/>
+                      <w:lang w:eastAsia="en-US"/>
+                    </w:rPr>
+                    <m:t>n1</m:t>
+                  </m:r>
+                </m:den>
+              </m:f>
+            </m:e>
+          </m:func>
+        </m:oMath>
+      </m:oMathPara>
+    </w:p>
+    <w:p>
+      <w:r>
+        <w:rPr>
+          <w:rFonts w:cstheme="minorHAnsi"/>
+        </w:rPr>
+        <w:t>Ɵ</w:t>
+      </w:r>
+      <w:r>
+        <w:t xml:space="preserve"> – ângulo de Brewster;  n1 – índice de refração do meio de onde a luz incide; n2 – onde ocorre a refração</w:t>
+      </w:r>
+    </w:p>
+    <w:p/>
     <w:p>
       <w:pPr>
         <w:pStyle w:val="Cabealho3"/>
@@ -5945,11 +7542,212 @@
           <w:numId w:val="26"/>
         </w:numPr>
       </w:pPr>
-      <w:bookmarkStart w:id="21" w:name="_Toc466232933"/>
+      <w:bookmarkStart w:id="23" w:name="_Toc466232933"/>
       <w:r>
         <w:t>Reflexão</w:t>
       </w:r>
-      <w:bookmarkEnd w:id="21"/>
+      <w:bookmarkEnd w:id="23"/>
+    </w:p>
+    <w:p>
+      <w:pPr>
+        <w:ind w:left="708"/>
+      </w:pPr>
+    </w:p>
+    <w:p>
+      <w:pPr>
+        <w:ind w:firstLine="708"/>
+      </w:pPr>
+      <w:r>
+        <w:t>O fenómeno de reflexão ocorre quando o ângulo de incidência é igual ao ângulo de reflexão (exemplo: espelho).</w:t>
+      </w:r>
+    </w:p>
+    <w:p>
+      <w:pPr>
+        <w:ind w:left="708"/>
+      </w:pPr>
+      <w:r>
+        <w:rPr>
+          <w:noProof/>
+          <w:lang w:eastAsia="pt-PT"/>
+        </w:rPr>
+        <w:lastRenderedPageBreak/>
+        <w:t xml:space="preserve"> </w:t>
+      </w:r>
+      <w:r>
+        <w:rPr>
+          <w:noProof/>
+          <w:lang w:eastAsia="pt-PT"/>
+        </w:rPr>
+        <w:drawing>
+          <wp:inline distT="0" distB="0" distL="0" distR="0" wp14:anchorId="7A65748B" wp14:editId="670FC8AF">
+            <wp:extent cx="2533650" cy="1635555"/>
+            <wp:effectExtent l="0" t="0" r="0" b="3175"/>
+            <wp:docPr id="36" name="Imagem 36"/>
+            <wp:cNvGraphicFramePr>
+              <a:graphicFrameLocks xmlns:a="http://schemas.openxmlformats.org/drawingml/2006/main" noChangeAspect="1"/>
+            </wp:cNvGraphicFramePr>
+            <a:graphic xmlns:a="http://schemas.openxmlformats.org/drawingml/2006/main">
+              <a:graphicData uri="http://schemas.openxmlformats.org/drawingml/2006/picture">
+                <pic:pic xmlns:pic="http://schemas.openxmlformats.org/drawingml/2006/picture">
+                  <pic:nvPicPr>
+                    <pic:cNvPr id="1" name=""/>
+                    <pic:cNvPicPr/>
+                  </pic:nvPicPr>
+                  <pic:blipFill>
+                    <a:blip r:embed="rId19"/>
+                    <a:stretch>
+                      <a:fillRect/>
+                    </a:stretch>
+                  </pic:blipFill>
+                  <pic:spPr>
+                    <a:xfrm>
+                      <a:off x="0" y="0"/>
+                      <a:ext cx="2551001" cy="1646756"/>
+                    </a:xfrm>
+                    <a:prstGeom prst="rect">
+                      <a:avLst/>
+                    </a:prstGeom>
+                  </pic:spPr>
+                </pic:pic>
+              </a:graphicData>
+            </a:graphic>
+          </wp:inline>
+        </w:drawing>
+      </w:r>
+    </w:p>
+    <w:p>
+      <w:pPr>
+        <w:pStyle w:val="NormalWeb"/>
+        <w:shd w:val="clear" w:color="auto" w:fill="FFFFFF"/>
+        <w:spacing w:before="120" w:beforeAutospacing="0" w:after="120" w:afterAutospacing="0"/>
+        <w:ind w:firstLine="708"/>
+        <w:rPr>
+          <w:rFonts w:asciiTheme="minorHAnsi" w:eastAsiaTheme="minorHAnsi" w:hAnsiTheme="minorHAnsi" w:cstheme="minorBidi"/>
+          <w:sz w:val="22"/>
+          <w:szCs w:val="22"/>
+          <w:lang w:eastAsia="en-US"/>
+        </w:rPr>
+      </w:pPr>
+      <w:r>
+        <w:rPr>
+          <w:rFonts w:asciiTheme="minorHAnsi" w:eastAsiaTheme="minorHAnsi" w:hAnsiTheme="minorHAnsi" w:cstheme="minorBidi"/>
+          <w:sz w:val="22"/>
+          <w:szCs w:val="22"/>
+          <w:lang w:eastAsia="en-US"/>
+        </w:rPr>
+        <w:t xml:space="preserve">A polarização por reflexão, </w:t>
+      </w:r>
+      <w:r>
+        <w:rPr>
+          <w:rFonts w:asciiTheme="minorHAnsi" w:eastAsiaTheme="minorHAnsi" w:hAnsiTheme="minorHAnsi" w:cstheme="minorBidi"/>
+          <w:sz w:val="22"/>
+          <w:szCs w:val="22"/>
+          <w:lang w:eastAsia="en-US"/>
+        </w:rPr>
+        <w:t>o</w:t>
+      </w:r>
+      <w:r>
+        <w:rPr>
+          <w:rFonts w:asciiTheme="minorHAnsi" w:eastAsiaTheme="minorHAnsi" w:hAnsiTheme="minorHAnsi" w:cstheme="minorBidi"/>
+          <w:sz w:val="22"/>
+          <w:szCs w:val="22"/>
+          <w:lang w:eastAsia="en-US"/>
+        </w:rPr>
+        <w:t>u também conhecido como</w:t>
+      </w:r>
+      <w:r>
+        <w:rPr>
+          <w:rFonts w:asciiTheme="minorHAnsi" w:eastAsiaTheme="minorHAnsi" w:hAnsiTheme="minorHAnsi" w:cstheme="minorBidi"/>
+          <w:sz w:val="22"/>
+          <w:szCs w:val="22"/>
+          <w:lang w:eastAsia="en-US"/>
+        </w:rPr>
+        <w:t xml:space="preserve"> ângulo de Brewster, tem </w:t>
+      </w:r>
+      <w:r>
+        <w:rPr>
+          <w:rFonts w:asciiTheme="minorHAnsi" w:eastAsiaTheme="minorHAnsi" w:hAnsiTheme="minorHAnsi" w:cstheme="minorBidi"/>
+          <w:sz w:val="22"/>
+          <w:szCs w:val="22"/>
+          <w:lang w:eastAsia="en-US"/>
+        </w:rPr>
+        <w:t>várias aplicações práticas, mas fundamentalmente o importante é perceber em que material existe a reflexão.</w:t>
+      </w:r>
+      <w:sdt>
+        <w:sdtPr>
+          <w:rPr>
+            <w:rFonts w:asciiTheme="minorHAnsi" w:eastAsiaTheme="minorHAnsi" w:hAnsiTheme="minorHAnsi" w:cstheme="minorBidi"/>
+            <w:sz w:val="22"/>
+            <w:szCs w:val="22"/>
+            <w:lang w:eastAsia="en-US"/>
+          </w:rPr>
+          <w:id w:val="-2049526872"/>
+          <w:citation/>
+        </w:sdtPr>
+        <w:sdtContent>
+          <w:r>
+            <w:rPr>
+              <w:rFonts w:asciiTheme="minorHAnsi" w:eastAsiaTheme="minorHAnsi" w:hAnsiTheme="minorHAnsi" w:cstheme="minorBidi"/>
+              <w:sz w:val="22"/>
+              <w:szCs w:val="22"/>
+              <w:lang w:eastAsia="en-US"/>
+            </w:rPr>
+            <w:fldChar w:fldCharType="begin"/>
+          </w:r>
+          <w:r>
+            <w:rPr>
+              <w:rFonts w:asciiTheme="minorHAnsi" w:eastAsiaTheme="minorHAnsi" w:hAnsiTheme="minorHAnsi" w:cstheme="minorBidi"/>
+              <w:sz w:val="22"/>
+              <w:szCs w:val="22"/>
+              <w:lang w:eastAsia="en-US"/>
+            </w:rPr>
+            <w:instrText xml:space="preserve"> CITATION Ali99 \l 2070 </w:instrText>
+          </w:r>
+          <w:r>
+            <w:rPr>
+              <w:rFonts w:asciiTheme="minorHAnsi" w:eastAsiaTheme="minorHAnsi" w:hAnsiTheme="minorHAnsi" w:cstheme="minorBidi"/>
+              <w:sz w:val="22"/>
+              <w:szCs w:val="22"/>
+              <w:lang w:eastAsia="en-US"/>
+            </w:rPr>
+            <w:fldChar w:fldCharType="separate"/>
+          </w:r>
+          <w:r>
+            <w:rPr>
+              <w:rFonts w:asciiTheme="minorHAnsi" w:eastAsiaTheme="minorHAnsi" w:hAnsiTheme="minorHAnsi" w:cstheme="minorBidi"/>
+              <w:noProof/>
+              <w:sz w:val="22"/>
+              <w:szCs w:val="22"/>
+              <w:lang w:eastAsia="en-US"/>
+            </w:rPr>
+            <w:t xml:space="preserve"> </w:t>
+          </w:r>
+          <w:r>
+            <w:rPr>
+              <w:rFonts w:asciiTheme="minorHAnsi" w:eastAsiaTheme="minorHAnsi" w:hAnsiTheme="minorHAnsi" w:cstheme="minorBidi"/>
+              <w:noProof/>
+              <w:sz w:val="22"/>
+              <w:szCs w:val="22"/>
+              <w:lang w:eastAsia="en-US"/>
+            </w:rPr>
+            <w:t>(Grimm, 1999)</w:t>
+          </w:r>
+          <w:r>
+            <w:rPr>
+              <w:rFonts w:asciiTheme="minorHAnsi" w:eastAsiaTheme="minorHAnsi" w:hAnsiTheme="minorHAnsi" w:cstheme="minorBidi"/>
+              <w:sz w:val="22"/>
+              <w:szCs w:val="22"/>
+              <w:lang w:eastAsia="en-US"/>
+            </w:rPr>
+            <w:fldChar w:fldCharType="end"/>
+          </w:r>
+        </w:sdtContent>
+      </w:sdt>
+    </w:p>
+    <w:p>
+      <w:pPr>
+        <w:ind w:firstLine="709"/>
+      </w:pPr>
     </w:p>
     <w:p>
       <w:pPr>
@@ -5959,11 +7757,786 @@
           <w:numId w:val="26"/>
         </w:numPr>
       </w:pPr>
-      <w:bookmarkStart w:id="22" w:name="_Toc466232934"/>
+      <w:bookmarkStart w:id="24" w:name="_Toc466232934"/>
       <w:r>
         <w:t>Refração</w:t>
       </w:r>
-      <w:bookmarkEnd w:id="22"/>
+      <w:bookmarkEnd w:id="24"/>
+    </w:p>
+    <w:p>
+      <w:r>
+        <w:rPr>
+          <w:noProof/>
+          <w:lang w:eastAsia="pt-PT"/>
+        </w:rPr>
+        <w:drawing>
+          <wp:anchor distT="0" distB="0" distL="114300" distR="114300" simplePos="0" relativeHeight="251684864" behindDoc="1" locked="0" layoutInCell="1" allowOverlap="1" wp14:anchorId="207FF0FD" wp14:editId="674CDFE4">
+            <wp:simplePos x="0" y="0"/>
+            <wp:positionH relativeFrom="page">
+              <wp:posOffset>1076325</wp:posOffset>
+            </wp:positionH>
+            <wp:positionV relativeFrom="page">
+              <wp:posOffset>2139950</wp:posOffset>
+            </wp:positionV>
+            <wp:extent cx="1537970" cy="1685925"/>
+            <wp:effectExtent l="0" t="0" r="5080" b="9525"/>
+            <wp:wrapTight wrapText="bothSides">
+              <wp:wrapPolygon edited="0">
+                <wp:start x="0" y="0"/>
+                <wp:lineTo x="0" y="21478"/>
+                <wp:lineTo x="21404" y="21478"/>
+                <wp:lineTo x="21404" y="0"/>
+                <wp:lineTo x="0" y="0"/>
+              </wp:wrapPolygon>
+            </wp:wrapTight>
+            <wp:docPr id="37" name="Imagem 37"/>
+            <wp:cNvGraphicFramePr>
+              <a:graphicFrameLocks xmlns:a="http://schemas.openxmlformats.org/drawingml/2006/main" noChangeAspect="1"/>
+            </wp:cNvGraphicFramePr>
+            <a:graphic xmlns:a="http://schemas.openxmlformats.org/drawingml/2006/main">
+              <a:graphicData uri="http://schemas.openxmlformats.org/drawingml/2006/picture">
+                <pic:pic xmlns:pic="http://schemas.openxmlformats.org/drawingml/2006/picture">
+                  <pic:nvPicPr>
+                    <pic:cNvPr id="1" name=""/>
+                    <pic:cNvPicPr/>
+                  </pic:nvPicPr>
+                  <pic:blipFill>
+                    <a:blip r:embed="rId20">
+                      <a:extLst>
+                        <a:ext uri="{28A0092B-C50C-407E-A947-70E740481C1C}">
+                          <a14:useLocalDpi xmlns:a14="http://schemas.microsoft.com/office/drawing/2010/main" val="0"/>
+                        </a:ext>
+                      </a:extLst>
+                    </a:blip>
+                    <a:stretch>
+                      <a:fillRect/>
+                    </a:stretch>
+                  </pic:blipFill>
+                  <pic:spPr>
+                    <a:xfrm>
+                      <a:off x="0" y="0"/>
+                      <a:ext cx="1537970" cy="1685925"/>
+                    </a:xfrm>
+                    <a:prstGeom prst="rect">
+                      <a:avLst/>
+                    </a:prstGeom>
+                  </pic:spPr>
+                </pic:pic>
+              </a:graphicData>
+            </a:graphic>
+            <wp14:sizeRelH relativeFrom="page">
+              <wp14:pctWidth>0</wp14:pctWidth>
+            </wp14:sizeRelH>
+            <wp14:sizeRelV relativeFrom="margin">
+              <wp14:pctHeight>0</wp14:pctHeight>
+            </wp14:sizeRelV>
+          </wp:anchor>
+        </w:drawing>
+      </w:r>
+    </w:p>
+    <w:p>
+      <w:pPr>
+        <w:ind w:firstLine="708"/>
+      </w:pPr>
+      <w:r>
+        <w:t>Quando a luz se propaga atravessando diferentes meios, sofre refração, mudando de velocidade em função dos diferentes índices de refração (n).</w:t>
+      </w:r>
+      <w:r>
+        <w:t xml:space="preserve"> Se n</w:t>
+      </w:r>
+      <w:r>
+        <w:rPr>
+          <w:vertAlign w:val="subscript"/>
+        </w:rPr>
+        <w:t>2</w:t>
+      </w:r>
+      <w:r>
+        <w:t>&gt;n</w:t>
+      </w:r>
+      <w:r>
+        <w:rPr>
+          <w:vertAlign w:val="subscript"/>
+        </w:rPr>
+        <w:t>1</w:t>
+      </w:r>
+      <w:r>
+        <w:t xml:space="preserve"> temos:</w:t>
+      </w:r>
+    </w:p>
+    <w:p>
+      <w:pPr>
+        <w:pStyle w:val="Legenda"/>
+        <w:keepNext/>
+      </w:pPr>
+      <w:r>
+        <w:t xml:space="preserve">Equação </w:t>
+      </w:r>
+      <w:r>
+        <w:fldChar w:fldCharType="begin"/>
+      </w:r>
+      <w:r>
+        <w:instrText xml:space="preserve"> SEQ Equação \* ARABIC </w:instrText>
+      </w:r>
+      <w:r>
+        <w:fldChar w:fldCharType="separate"/>
+      </w:r>
+      <w:r>
+        <w:rPr>
+          <w:noProof/>
+        </w:rPr>
+        <w:t>5</w:t>
+      </w:r>
+      <w:r>
+        <w:fldChar w:fldCharType="end"/>
+      </w:r>
+      <w:r>
+        <w:t xml:space="preserve"> – índices de refração</w:t>
+      </w:r>
+    </w:p>
+    <w:p>
+      <w:pPr>
+        <w:ind w:firstLine="708"/>
+      </w:pPr>
+      <m:oMathPara>
+        <m:oMath>
+          <m:r>
+            <w:rPr>
+              <w:rFonts w:ascii="Cambria Math" w:hAnsi="Cambria Math"/>
+            </w:rPr>
+            <m:t>n1</m:t>
+          </m:r>
+          <m:func>
+            <m:funcPr>
+              <m:ctrlPr>
+                <w:rPr>
+                  <w:rFonts w:ascii="Cambria Math" w:hAnsi="Cambria Math"/>
+                  <w:i/>
+                </w:rPr>
+              </m:ctrlPr>
+            </m:funcPr>
+            <m:fName>
+              <m:r>
+                <m:rPr>
+                  <m:sty m:val="p"/>
+                </m:rPr>
+                <w:rPr>
+                  <w:rFonts w:ascii="Cambria Math" w:hAnsi="Cambria Math"/>
+                </w:rPr>
+                <m:t>sin</m:t>
+              </m:r>
+            </m:fName>
+            <m:e>
+              <m:r>
+                <w:rPr>
+                  <w:rFonts w:ascii="Cambria Math" w:hAnsi="Cambria Math"/>
+                </w:rPr>
+                <m:t>i</m:t>
+              </m:r>
+            </m:e>
+          </m:func>
+          <m:r>
+            <w:rPr>
+              <w:rFonts w:ascii="Cambria Math" w:hAnsi="Cambria Math"/>
+            </w:rPr>
+            <m:t>=n2</m:t>
+          </m:r>
+          <m:func>
+            <m:funcPr>
+              <m:ctrlPr>
+                <w:rPr>
+                  <w:rFonts w:ascii="Cambria Math" w:hAnsi="Cambria Math"/>
+                  <w:i/>
+                </w:rPr>
+              </m:ctrlPr>
+            </m:funcPr>
+            <m:fName>
+              <m:r>
+                <m:rPr>
+                  <m:sty m:val="p"/>
+                </m:rPr>
+                <w:rPr>
+                  <w:rFonts w:ascii="Cambria Math" w:hAnsi="Cambria Math"/>
+                </w:rPr>
+                <m:t>sin</m:t>
+              </m:r>
+            </m:fName>
+            <m:e>
+              <m:r>
+                <w:rPr>
+                  <w:rFonts w:ascii="Cambria Math" w:hAnsi="Cambria Math"/>
+                </w:rPr>
+                <m:t>r</m:t>
+              </m:r>
+            </m:e>
+          </m:func>
+        </m:oMath>
+      </m:oMathPara>
+    </w:p>
+    <w:p>
+      <w:pPr>
+        <w:pStyle w:val="NormalWeb"/>
+        <w:shd w:val="clear" w:color="auto" w:fill="FFFFFF"/>
+        <w:spacing w:before="120" w:beforeAutospacing="0" w:after="120" w:afterAutospacing="0"/>
+        <w:rPr>
+          <w:rFonts w:asciiTheme="minorHAnsi" w:eastAsiaTheme="minorHAnsi" w:hAnsiTheme="minorHAnsi" w:cstheme="minorBidi"/>
+          <w:sz w:val="22"/>
+          <w:szCs w:val="22"/>
+          <w:lang w:eastAsia="en-US"/>
+        </w:rPr>
+      </w:pPr>
+      <w:r>
+        <w:rPr>
+          <w:rFonts w:asciiTheme="minorHAnsi" w:eastAsiaTheme="minorHAnsi" w:hAnsiTheme="minorHAnsi" w:cstheme="minorBidi"/>
+          <w:sz w:val="22"/>
+          <w:szCs w:val="22"/>
+          <w:lang w:eastAsia="en-US"/>
+        </w:rPr>
+        <w:t>Segundo a L</w:t>
+      </w:r>
+      <w:r>
+        <w:rPr>
+          <w:rFonts w:asciiTheme="minorHAnsi" w:eastAsiaTheme="minorHAnsi" w:hAnsiTheme="minorHAnsi" w:cstheme="minorBidi"/>
+          <w:sz w:val="22"/>
+          <w:szCs w:val="22"/>
+          <w:lang w:eastAsia="en-US"/>
+        </w:rPr>
+        <w:t>ei de Snell-Descartes, passando a luz de um meio menos refringente para outro mais refringente, o raio refratado aproxima-se do normal, se o raio incidir obliquamente. Já na situação oposta, o raio sofre um desvio, afastando-se do normal, se o raio incidir obliquamente.</w:t>
+      </w:r>
+    </w:p>
+    <w:p>
+      <w:pPr>
+        <w:pStyle w:val="NormalWeb"/>
+        <w:shd w:val="clear" w:color="auto" w:fill="FFFFFF"/>
+        <w:spacing w:before="120" w:beforeAutospacing="0" w:after="120" w:afterAutospacing="0"/>
+        <w:rPr>
+          <w:rFonts w:asciiTheme="minorHAnsi" w:eastAsiaTheme="minorHAnsi" w:hAnsiTheme="minorHAnsi" w:cstheme="minorBidi"/>
+          <w:sz w:val="22"/>
+          <w:szCs w:val="22"/>
+          <w:lang w:eastAsia="en-US"/>
+        </w:rPr>
+      </w:pPr>
+      <w:r>
+        <w:rPr>
+          <w:rFonts w:asciiTheme="minorHAnsi" w:eastAsiaTheme="minorHAnsi" w:hAnsiTheme="minorHAnsi" w:cstheme="minorBidi"/>
+          <w:sz w:val="22"/>
+          <w:szCs w:val="22"/>
+          <w:lang w:eastAsia="en-US"/>
+        </w:rPr>
+        <w:tab/>
+        <w:t>A frequência de onda não muda na refração (se não alterarmos a fonte), fazendo com que v seja diretamente proporcional ao comprimento de onda. Logo podemos concluir que, estando o raio a incidir obliquamente, quanto maior o índice de refração, menor a velocidade, menor o sen</w:t>
+      </w:r>
+      <w:r>
+        <w:rPr>
+          <w:rFonts w:asciiTheme="minorHAnsi" w:eastAsiaTheme="minorHAnsi" w:hAnsiTheme="minorHAnsi" w:cstheme="minorHAnsi"/>
+          <w:sz w:val="22"/>
+          <w:szCs w:val="22"/>
+          <w:lang w:eastAsia="en-US"/>
+        </w:rPr>
+        <w:t>Ɵ</w:t>
+      </w:r>
+      <w:r>
+        <w:rPr>
+          <w:rFonts w:asciiTheme="minorHAnsi" w:eastAsiaTheme="minorHAnsi" w:hAnsiTheme="minorHAnsi" w:cstheme="minorBidi"/>
+          <w:sz w:val="22"/>
+          <w:szCs w:val="22"/>
+          <w:lang w:eastAsia="en-US"/>
+        </w:rPr>
+        <w:t xml:space="preserve"> e menor o comprimento de onda. </w:t>
+      </w:r>
+    </w:p>
+    <w:p>
+      <w:pPr>
+        <w:pStyle w:val="NormalWeb"/>
+        <w:shd w:val="clear" w:color="auto" w:fill="FFFFFF"/>
+        <w:spacing w:before="120" w:beforeAutospacing="0" w:after="120" w:afterAutospacing="0"/>
+        <w:rPr>
+          <w:rFonts w:asciiTheme="minorHAnsi" w:eastAsiaTheme="minorHAnsi" w:hAnsiTheme="minorHAnsi" w:cstheme="minorBidi"/>
+          <w:sz w:val="22"/>
+          <w:szCs w:val="22"/>
+          <w:lang w:eastAsia="en-US"/>
+        </w:rPr>
+      </w:pPr>
+      <w:r>
+        <w:rPr>
+          <w:rFonts w:asciiTheme="minorHAnsi" w:eastAsiaTheme="minorHAnsi" w:hAnsiTheme="minorHAnsi" w:cstheme="minorBidi"/>
+          <w:sz w:val="22"/>
+          <w:szCs w:val="22"/>
+          <w:lang w:eastAsia="en-US"/>
+        </w:rPr>
+        <w:t>N1v1=n2v2  | n1</w:t>
+      </w:r>
+      <w:r>
+        <w:rPr>
+          <w:rFonts w:asciiTheme="minorHAnsi" w:eastAsiaTheme="minorHAnsi" w:hAnsiTheme="minorHAnsi" w:cstheme="minorHAnsi"/>
+          <w:sz w:val="22"/>
+          <w:szCs w:val="22"/>
+          <w:lang w:eastAsia="en-US"/>
+        </w:rPr>
+        <w:t>ʎ</w:t>
+      </w:r>
+      <w:r>
+        <w:rPr>
+          <w:rFonts w:asciiTheme="minorHAnsi" w:eastAsiaTheme="minorHAnsi" w:hAnsiTheme="minorHAnsi" w:cstheme="minorBidi"/>
+          <w:sz w:val="22"/>
+          <w:szCs w:val="22"/>
+          <w:lang w:eastAsia="en-US"/>
+        </w:rPr>
+        <w:t>1=n2</w:t>
+      </w:r>
+      <w:r>
+        <w:rPr>
+          <w:rFonts w:asciiTheme="minorHAnsi" w:eastAsiaTheme="minorHAnsi" w:hAnsiTheme="minorHAnsi" w:cstheme="minorHAnsi"/>
+          <w:sz w:val="22"/>
+          <w:szCs w:val="22"/>
+          <w:lang w:eastAsia="en-US"/>
+        </w:rPr>
+        <w:t>ʎ2 | v1/senƟ1= v2/senƟ2 |  v1/ʎ1=v2/ʎ2  | senƟ1/ʎ1=senƟ2/ʎ2</w:t>
+      </w:r>
+    </w:p>
+    <w:p>
+      <w:pPr>
+        <w:pStyle w:val="NormalWeb"/>
+        <w:shd w:val="clear" w:color="auto" w:fill="FFFFFF"/>
+        <w:spacing w:before="120" w:beforeAutospacing="0" w:after="120" w:afterAutospacing="0"/>
+        <w:ind w:firstLine="708"/>
+        <w:rPr>
+          <w:rFonts w:asciiTheme="minorHAnsi" w:eastAsiaTheme="minorHAnsi" w:hAnsiTheme="minorHAnsi" w:cstheme="minorBidi"/>
+          <w:sz w:val="22"/>
+          <w:szCs w:val="22"/>
+          <w:lang w:eastAsia="en-US"/>
+        </w:rPr>
+      </w:pPr>
+    </w:p>
+    <w:p>
+      <w:pPr>
+        <w:pStyle w:val="Legenda"/>
+        <w:keepNext/>
+      </w:pPr>
+      <w:r>
+        <w:t xml:space="preserve">Tabela </w:t>
+      </w:r>
+      <w:r>
+        <w:fldChar w:fldCharType="begin"/>
+      </w:r>
+      <w:r>
+        <w:instrText xml:space="preserve"> SEQ Tabela \* ARABIC </w:instrText>
+      </w:r>
+      <w:r>
+        <w:fldChar w:fldCharType="separate"/>
+      </w:r>
+      <w:r>
+        <w:rPr>
+          <w:noProof/>
+        </w:rPr>
+        <w:t>2</w:t>
+      </w:r>
+      <w:r>
+        <w:fldChar w:fldCharType="end"/>
+      </w:r>
+      <w:r>
+        <w:t xml:space="preserve"> – Índices de Refracção de alguns meios</w:t>
+      </w:r>
+    </w:p>
+    <w:tbl>
+      <w:tblPr>
+        <w:tblStyle w:val="Tabelacomgrelha"/>
+        <w:tblW w:w="0" w:type="auto"/>
+        <w:tblLook w:val="04A0" w:firstRow="1" w:lastRow="0" w:firstColumn="1" w:lastColumn="0" w:noHBand="0" w:noVBand="1"/>
+      </w:tblPr>
+      <w:tblGrid>
+        <w:gridCol w:w="2832"/>
+        <w:gridCol w:w="2831"/>
+        <w:gridCol w:w="2831"/>
+      </w:tblGrid>
+      <w:tr>
+        <w:tc>
+          <w:tcPr>
+            <w:tcW w:w="2832" w:type="dxa"/>
+            <w:vMerge w:val="restart"/>
+          </w:tcPr>
+          <w:p>
+            <w:pPr>
+              <w:pStyle w:val="Legenda"/>
+              <w:keepNext/>
+            </w:pPr>
+            <w:r>
+              <w:t xml:space="preserve">Equação </w:t>
+            </w:r>
+            <w:r>
+              <w:fldChar w:fldCharType="begin"/>
+            </w:r>
+            <w:r>
+              <w:instrText xml:space="preserve"> SEQ Equação \* ARABIC </w:instrText>
+            </w:r>
+            <w:r>
+              <w:fldChar w:fldCharType="separate"/>
+            </w:r>
+            <w:r>
+              <w:rPr>
+                <w:noProof/>
+              </w:rPr>
+              <w:t>6</w:t>
+            </w:r>
+            <w:r>
+              <w:fldChar w:fldCharType="end"/>
+            </w:r>
+          </w:p>
+          <w:p>
+            <w:pPr>
+              <w:pStyle w:val="NormalWeb"/>
+              <w:shd w:val="clear" w:color="auto" w:fill="FFFFFF"/>
+              <w:spacing w:before="120" w:beforeAutospacing="0" w:after="120" w:afterAutospacing="0"/>
+              <w:ind w:firstLine="708"/>
+              <w:rPr>
+                <w:rFonts w:asciiTheme="minorHAnsi" w:eastAsiaTheme="minorHAnsi" w:hAnsiTheme="minorHAnsi" w:cstheme="minorBidi"/>
+                <w:sz w:val="22"/>
+                <w:szCs w:val="22"/>
+                <w:lang w:eastAsia="en-US"/>
+              </w:rPr>
+            </w:pPr>
+            <m:oMathPara>
+              <m:oMath>
+                <m:r>
+                  <w:rPr>
+                    <w:rFonts w:ascii="Cambria Math" w:eastAsiaTheme="minorHAnsi" w:hAnsi="Cambria Math" w:cstheme="minorBidi"/>
+                    <w:sz w:val="22"/>
+                    <w:szCs w:val="22"/>
+                    <w:lang w:eastAsia="en-US"/>
+                  </w:rPr>
+                  <m:t>v=</m:t>
+                </m:r>
+                <m:f>
+                  <m:fPr>
+                    <m:ctrlPr>
+                      <w:rPr>
+                        <w:rFonts w:ascii="Cambria Math" w:eastAsiaTheme="minorHAnsi" w:hAnsi="Cambria Math" w:cstheme="minorBidi"/>
+                        <w:i/>
+                        <w:sz w:val="22"/>
+                        <w:szCs w:val="22"/>
+                        <w:lang w:eastAsia="en-US"/>
+                      </w:rPr>
+                    </m:ctrlPr>
+                  </m:fPr>
+                  <m:num>
+                    <m:r>
+                      <w:rPr>
+                        <w:rFonts w:ascii="Cambria Math" w:eastAsiaTheme="minorHAnsi" w:hAnsi="Cambria Math" w:cstheme="minorBidi"/>
+                        <w:sz w:val="22"/>
+                        <w:szCs w:val="22"/>
+                        <w:lang w:eastAsia="en-US"/>
+                      </w:rPr>
+                      <m:t>c</m:t>
+                    </m:r>
+                  </m:num>
+                  <m:den>
+                    <m:r>
+                      <w:rPr>
+                        <w:rFonts w:ascii="Cambria Math" w:eastAsiaTheme="minorHAnsi" w:hAnsi="Cambria Math" w:cstheme="minorBidi"/>
+                        <w:sz w:val="22"/>
+                        <w:szCs w:val="22"/>
+                        <w:lang w:eastAsia="en-US"/>
+                      </w:rPr>
+                      <m:t>n</m:t>
+                    </m:r>
+                  </m:den>
+                </m:f>
+              </m:oMath>
+            </m:oMathPara>
+          </w:p>
+        </w:tc>
+        <w:tc>
+          <w:tcPr>
+            <w:tcW w:w="2831" w:type="dxa"/>
+          </w:tcPr>
+          <w:p>
+            <w:pPr>
+              <w:pStyle w:val="SemEspaamento"/>
+              <w:rPr>
+                <w:rFonts w:eastAsiaTheme="minorHAnsi"/>
+              </w:rPr>
+            </w:pPr>
+            <w:r>
+              <w:rPr>
+                <w:rFonts w:eastAsiaTheme="minorHAnsi"/>
+              </w:rPr>
+              <w:t>Material</w:t>
+            </w:r>
+            <w:r>
+              <w:rPr>
+                <w:rFonts w:eastAsiaTheme="minorHAnsi"/>
+              </w:rPr>
+              <w:t>/Meio</w:t>
+            </w:r>
+          </w:p>
+        </w:tc>
+        <w:tc>
+          <w:tcPr>
+            <w:tcW w:w="2831" w:type="dxa"/>
+          </w:tcPr>
+          <w:p>
+            <w:pPr>
+              <w:pStyle w:val="SemEspaamento"/>
+              <w:rPr>
+                <w:rFonts w:eastAsiaTheme="minorHAnsi"/>
+              </w:rPr>
+            </w:pPr>
+            <w:r>
+              <w:rPr>
+                <w:rFonts w:eastAsiaTheme="minorHAnsi"/>
+              </w:rPr>
+              <w:t>Índice de Refracção</w:t>
+            </w:r>
+          </w:p>
+        </w:tc>
+      </w:tr>
+      <w:tr>
+        <w:tc>
+          <w:tcPr>
+            <w:tcW w:w="2832" w:type="dxa"/>
+            <w:vMerge/>
+          </w:tcPr>
+          <w:p>
+            <w:pPr>
+              <w:pStyle w:val="NormalWeb"/>
+              <w:spacing w:before="120" w:beforeAutospacing="0" w:after="120" w:afterAutospacing="0"/>
+              <w:rPr>
+                <w:rFonts w:asciiTheme="minorHAnsi" w:eastAsiaTheme="minorHAnsi" w:hAnsiTheme="minorHAnsi" w:cstheme="minorBidi"/>
+                <w:sz w:val="22"/>
+                <w:szCs w:val="22"/>
+                <w:lang w:eastAsia="en-US"/>
+              </w:rPr>
+            </w:pPr>
+          </w:p>
+        </w:tc>
+        <w:tc>
+          <w:tcPr>
+            <w:tcW w:w="2831" w:type="dxa"/>
+          </w:tcPr>
+          <w:p>
+            <w:pPr>
+              <w:pStyle w:val="SemEspaamento"/>
+              <w:rPr>
+                <w:rFonts w:eastAsiaTheme="minorHAnsi"/>
+              </w:rPr>
+            </w:pPr>
+            <w:r>
+              <w:rPr>
+                <w:rFonts w:eastAsiaTheme="minorHAnsi"/>
+              </w:rPr>
+              <w:t>Vácuo</w:t>
+            </w:r>
+          </w:p>
+        </w:tc>
+        <w:tc>
+          <w:tcPr>
+            <w:tcW w:w="2831" w:type="dxa"/>
+          </w:tcPr>
+          <w:p>
+            <w:pPr>
+              <w:pStyle w:val="SemEspaamento"/>
+              <w:rPr>
+                <w:rFonts w:eastAsiaTheme="minorHAnsi"/>
+              </w:rPr>
+            </w:pPr>
+            <w:r>
+              <w:rPr>
+                <w:rFonts w:eastAsiaTheme="minorHAnsi"/>
+              </w:rPr>
+              <w:t>N=1</w:t>
+            </w:r>
+          </w:p>
+        </w:tc>
+      </w:tr>
+      <w:tr>
+        <w:tc>
+          <w:tcPr>
+            <w:tcW w:w="2832" w:type="dxa"/>
+            <w:vMerge/>
+          </w:tcPr>
+          <w:p>
+            <w:pPr>
+              <w:pStyle w:val="NormalWeb"/>
+              <w:spacing w:before="120" w:beforeAutospacing="0" w:after="120" w:afterAutospacing="0"/>
+              <w:rPr>
+                <w:rFonts w:asciiTheme="minorHAnsi" w:eastAsiaTheme="minorHAnsi" w:hAnsiTheme="minorHAnsi" w:cstheme="minorBidi"/>
+                <w:sz w:val="22"/>
+                <w:szCs w:val="22"/>
+                <w:lang w:eastAsia="en-US"/>
+              </w:rPr>
+            </w:pPr>
+          </w:p>
+        </w:tc>
+        <w:tc>
+          <w:tcPr>
+            <w:tcW w:w="2831" w:type="dxa"/>
+          </w:tcPr>
+          <w:p>
+            <w:pPr>
+              <w:pStyle w:val="SemEspaamento"/>
+              <w:rPr>
+                <w:rFonts w:eastAsiaTheme="minorHAnsi"/>
+              </w:rPr>
+            </w:pPr>
+            <w:r>
+              <w:rPr>
+                <w:rFonts w:eastAsiaTheme="minorHAnsi"/>
+              </w:rPr>
+              <w:t>Ar</w:t>
+            </w:r>
+          </w:p>
+        </w:tc>
+        <w:tc>
+          <w:tcPr>
+            <w:tcW w:w="2831" w:type="dxa"/>
+          </w:tcPr>
+          <w:p>
+            <w:pPr>
+              <w:pStyle w:val="SemEspaamento"/>
+              <w:rPr>
+                <w:rFonts w:eastAsiaTheme="minorHAnsi"/>
+              </w:rPr>
+            </w:pPr>
+            <w:r>
+              <w:rPr>
+                <w:rFonts w:eastAsiaTheme="minorHAnsi"/>
+              </w:rPr>
+              <w:t>N= 1,0003</w:t>
+            </w:r>
+          </w:p>
+        </w:tc>
+      </w:tr>
+      <w:tr>
+        <w:tc>
+          <w:tcPr>
+            <w:tcW w:w="2832" w:type="dxa"/>
+            <w:vMerge/>
+          </w:tcPr>
+          <w:p>
+            <w:pPr>
+              <w:pStyle w:val="NormalWeb"/>
+              <w:spacing w:before="120" w:beforeAutospacing="0" w:after="120" w:afterAutospacing="0"/>
+              <w:rPr>
+                <w:rFonts w:asciiTheme="minorHAnsi" w:eastAsiaTheme="minorHAnsi" w:hAnsiTheme="minorHAnsi" w:cstheme="minorBidi"/>
+                <w:sz w:val="22"/>
+                <w:szCs w:val="22"/>
+                <w:lang w:eastAsia="en-US"/>
+              </w:rPr>
+            </w:pPr>
+          </w:p>
+        </w:tc>
+        <w:tc>
+          <w:tcPr>
+            <w:tcW w:w="2831" w:type="dxa"/>
+          </w:tcPr>
+          <w:p>
+            <w:pPr>
+              <w:pStyle w:val="SemEspaamento"/>
+              <w:rPr>
+                <w:rFonts w:eastAsiaTheme="minorHAnsi"/>
+              </w:rPr>
+            </w:pPr>
+            <w:r>
+              <w:rPr>
+                <w:rFonts w:eastAsiaTheme="minorHAnsi"/>
+              </w:rPr>
+              <w:t>Vidro</w:t>
+            </w:r>
+          </w:p>
+        </w:tc>
+        <w:tc>
+          <w:tcPr>
+            <w:tcW w:w="2831" w:type="dxa"/>
+          </w:tcPr>
+          <w:p>
+            <w:pPr>
+              <w:pStyle w:val="SemEspaamento"/>
+              <w:rPr>
+                <w:rFonts w:eastAsiaTheme="minorHAnsi"/>
+              </w:rPr>
+            </w:pPr>
+            <w:r>
+              <w:rPr>
+                <w:rFonts w:eastAsiaTheme="minorHAnsi"/>
+              </w:rPr>
+              <w:t>N= 1,5</w:t>
+            </w:r>
+          </w:p>
+        </w:tc>
+      </w:tr>
+    </w:tbl>
+    <w:p>
+      <w:pPr>
+        <w:pStyle w:val="NormalWeb"/>
+        <w:shd w:val="clear" w:color="auto" w:fill="FFFFFF"/>
+        <w:spacing w:before="120" w:beforeAutospacing="0" w:after="120" w:afterAutospacing="0"/>
+        <w:ind w:firstLine="708"/>
+        <w:rPr>
+          <w:rFonts w:asciiTheme="minorHAnsi" w:eastAsiaTheme="minorHAnsi" w:hAnsiTheme="minorHAnsi" w:cstheme="minorBidi"/>
+          <w:sz w:val="22"/>
+          <w:szCs w:val="22"/>
+          <w:lang w:eastAsia="en-US"/>
+        </w:rPr>
+      </w:pPr>
+      <w:r>
+        <w:rPr>
+          <w:noProof/>
+        </w:rPr>
+        <w:lastRenderedPageBreak/>
+        <w:drawing>
+          <wp:inline distT="0" distB="0" distL="0" distR="0" wp14:anchorId="02ADACCF" wp14:editId="23F348F7">
+            <wp:extent cx="5400040" cy="2349500"/>
+            <wp:effectExtent l="0" t="0" r="0" b="0"/>
+            <wp:docPr id="39" name="Imagem 39"/>
+            <wp:cNvGraphicFramePr>
+              <a:graphicFrameLocks xmlns:a="http://schemas.openxmlformats.org/drawingml/2006/main" noChangeAspect="1"/>
+            </wp:cNvGraphicFramePr>
+            <a:graphic xmlns:a="http://schemas.openxmlformats.org/drawingml/2006/main">
+              <a:graphicData uri="http://schemas.openxmlformats.org/drawingml/2006/picture">
+                <pic:pic xmlns:pic="http://schemas.openxmlformats.org/drawingml/2006/picture">
+                  <pic:nvPicPr>
+                    <pic:cNvPr id="1" name=""/>
+                    <pic:cNvPicPr/>
+                  </pic:nvPicPr>
+                  <pic:blipFill>
+                    <a:blip r:embed="rId21"/>
+                    <a:stretch>
+                      <a:fillRect/>
+                    </a:stretch>
+                  </pic:blipFill>
+                  <pic:spPr>
+                    <a:xfrm>
+                      <a:off x="0" y="0"/>
+                      <a:ext cx="5400040" cy="2349500"/>
+                    </a:xfrm>
+                    <a:prstGeom prst="rect">
+                      <a:avLst/>
+                    </a:prstGeom>
+                  </pic:spPr>
+                </pic:pic>
+              </a:graphicData>
+            </a:graphic>
+          </wp:inline>
+        </w:drawing>
+      </w:r>
+    </w:p>
+    <w:p>
+      <w:pPr>
+        <w:pStyle w:val="NormalWeb"/>
+        <w:shd w:val="clear" w:color="auto" w:fill="FFFFFF"/>
+        <w:spacing w:before="120" w:beforeAutospacing="0" w:after="120" w:afterAutospacing="0"/>
+        <w:ind w:firstLine="708"/>
+        <w:rPr>
+          <w:rFonts w:asciiTheme="minorHAnsi" w:eastAsiaTheme="minorHAnsi" w:hAnsiTheme="minorHAnsi" w:cstheme="minorBidi"/>
+          <w:sz w:val="22"/>
+          <w:szCs w:val="22"/>
+          <w:lang w:eastAsia="en-US"/>
+        </w:rPr>
+      </w:pPr>
+    </w:p>
+    <w:p>
+      <w:pPr>
+        <w:ind w:firstLine="708"/>
+      </w:pPr>
     </w:p>
     <w:p>
       <w:pPr>
@@ -5973,11 +8546,11 @@
           <w:numId w:val="26"/>
         </w:numPr>
       </w:pPr>
-      <w:bookmarkStart w:id="23" w:name="_Toc466232935"/>
+      <w:bookmarkStart w:id="25" w:name="_Toc466232935"/>
       <w:r>
         <w:t>Lei de Mallus</w:t>
       </w:r>
-      <w:bookmarkEnd w:id="23"/>
+      <w:bookmarkEnd w:id="25"/>
     </w:p>
     <w:p>
       <w:pPr>
@@ -5987,11 +8560,11 @@
           <w:numId w:val="26"/>
         </w:numPr>
       </w:pPr>
-      <w:bookmarkStart w:id="24" w:name="_Toc466232936"/>
+      <w:bookmarkStart w:id="26" w:name="_Toc466232936"/>
       <w:r>
         <w:t>Polarização</w:t>
       </w:r>
-      <w:bookmarkEnd w:id="24"/>
+      <w:bookmarkEnd w:id="26"/>
     </w:p>
     <w:p>
       <w:pPr>
@@ -6001,11 +8574,17 @@
           <w:numId w:val="26"/>
         </w:numPr>
       </w:pPr>
-      <w:bookmarkStart w:id="25" w:name="_Toc466232937"/>
+      <w:bookmarkStart w:id="27" w:name="_Toc466232937"/>
       <w:r>
         <w:t>Feixe de Luz</w:t>
       </w:r>
-      <w:bookmarkEnd w:id="25"/>
+      <w:bookmarkEnd w:id="27"/>
+    </w:p>
+    <w:p/>
+    <w:p>
+      <w:pPr>
+        <w:ind w:firstLine="360"/>
+      </w:pPr>
     </w:p>
     <w:p/>
     <w:p>
@@ -6016,14 +8595,17 @@
           <w:numId w:val="26"/>
         </w:numPr>
       </w:pPr>
-      <w:bookmarkStart w:id="26" w:name="_Toc466232938"/>
-      <w:r>
-        <w:t xml:space="preserve">Fundamentação </w:t>
+      <w:bookmarkStart w:id="28" w:name="_Toc466232938"/>
+      <w:r>
+        <w:t>Fundamentação</w:t>
+      </w:r>
+      <w:r>
+        <w:t xml:space="preserve"> Teórico-</w:t>
       </w:r>
       <w:r>
         <w:t>Experimental</w:t>
       </w:r>
-      <w:bookmarkEnd w:id="26"/>
+      <w:bookmarkEnd w:id="28"/>
     </w:p>
     <w:p>
       <w:pPr>
@@ -6033,11 +8615,11 @@
           <w:numId w:val="26"/>
         </w:numPr>
       </w:pPr>
-      <w:bookmarkStart w:id="27" w:name="_Toc466232939"/>
+      <w:bookmarkStart w:id="29" w:name="_Toc466232939"/>
       <w:r>
         <w:t>Lei de Brewster</w:t>
       </w:r>
-      <w:bookmarkEnd w:id="27"/>
+      <w:bookmarkEnd w:id="29"/>
     </w:p>
     <w:p>
       <w:pPr>
@@ -6047,11 +8629,31 @@
           <w:numId w:val="26"/>
         </w:numPr>
       </w:pPr>
-      <w:bookmarkStart w:id="28" w:name="_Toc466232940"/>
+      <w:bookmarkStart w:id="30" w:name="_Toc466232940"/>
       <w:r>
         <w:t>Ângulo da Luz Incidente</w:t>
       </w:r>
-      <w:bookmarkEnd w:id="28"/>
+      <w:bookmarkEnd w:id="30"/>
+    </w:p>
+    <w:p/>
+    <w:p>
+      <w:hyperlink r:id="rId22" w:history="1">
+        <w:r>
+          <w:rPr>
+            <w:rStyle w:val="Hiperligao"/>
+          </w:rPr>
+          <w:t>http://fisica.ufpr.br/grimm/aposmeteo/cap2/cap2-7.html</w:t>
+        </w:r>
+      </w:hyperlink>
+    </w:p>
+    <w:p/>
+    <w:p>
+      <w:r>
+        <w:tab/>
+        <w:t>A polarização por reflexão tem inúmeras aplicações práticas. Óculos polarizados sã um exemplo em que usam o princípio do ângulo de Brewster para diminuir a incidência da luz refletida de superfícies horizontais. Também os monitores de computador possuem uma película polarizada.</w:t>
+      </w:r>
+      <w:bookmarkStart w:id="31" w:name="_GoBack"/>
+      <w:bookmarkEnd w:id="31"/>
     </w:p>
     <w:p>
       <w:pPr>
@@ -6061,208 +8663,24 @@
           <w:numId w:val="26"/>
         </w:numPr>
       </w:pPr>
-      <w:bookmarkStart w:id="29" w:name="_Toc466232941"/>
+      <w:bookmarkStart w:id="32" w:name="_Toc466232941"/>
       <w:r>
         <w:t>Influência do Tipo de Material</w:t>
-      </w:r>
-      <w:bookmarkEnd w:id="29"/>
-    </w:p>
-    <w:p/>
-    <w:p>
-      <w:pPr>
-        <w:pStyle w:val="Cabealho3"/>
-        <w:numPr>
-          <w:ilvl w:val="2"/>
-          <w:numId w:val="26"/>
-        </w:numPr>
-      </w:pPr>
-      <w:bookmarkStart w:id="30" w:name="_Toc466232942"/>
-      <w:r>
-        <w:t>Lei de Mallus</w:t>
-      </w:r>
-      <w:bookmarkEnd w:id="30"/>
-    </w:p>
-    <w:p>
-      <w:pPr>
-        <w:pStyle w:val="Cabealho3"/>
-        <w:numPr>
-          <w:ilvl w:val="3"/>
-          <w:numId w:val="26"/>
-        </w:numPr>
-      </w:pPr>
-      <w:bookmarkStart w:id="31" w:name="_Toc466232943"/>
-      <w:r>
-        <w:t>Feixe de Luz (caraterísticas)</w:t>
-      </w:r>
-      <w:bookmarkEnd w:id="31"/>
-    </w:p>
-    <w:p>
-      <w:pPr>
-        <w:pStyle w:val="Cabealho3"/>
-        <w:numPr>
-          <w:ilvl w:val="3"/>
-          <w:numId w:val="26"/>
-        </w:numPr>
-      </w:pPr>
-      <w:bookmarkStart w:id="32" w:name="_Toc466232944"/>
-      <w:r>
-        <w:t>Ângulo de Rotação da Lente</w:t>
       </w:r>
       <w:bookmarkEnd w:id="32"/>
     </w:p>
     <w:p/>
     <w:p>
       <w:pPr>
-        <w:pStyle w:val="Cabealho2"/>
-        <w:numPr>
-          <w:ilvl w:val="1"/>
-          <w:numId w:val="26"/>
-        </w:numPr>
-      </w:pPr>
-      <w:bookmarkStart w:id="33" w:name="_Toc466232945"/>
-      <w:r>
-        <w:t xml:space="preserve">Fundamentação </w:t>
-      </w:r>
-      <w:r>
-        <w:t>Experimental</w:t>
-      </w:r>
-      <w:bookmarkEnd w:id="33"/>
-    </w:p>
-    <w:p/>
-    <w:p>
-      <w:pPr>
-        <w:pStyle w:val="Cabealho3"/>
-        <w:numPr>
-          <w:ilvl w:val="2"/>
-          <w:numId w:val="28"/>
-        </w:numPr>
-        <w:jc w:val="both"/>
-      </w:pPr>
-      <w:bookmarkStart w:id="34" w:name="_Toc466232946"/>
-      <w:r>
-        <w:t>Lei de Brewster</w:t>
-      </w:r>
-      <w:bookmarkEnd w:id="34"/>
-    </w:p>
-    <w:p>
-      <w:pPr>
-        <w:pStyle w:val="Cabealho3"/>
-        <w:numPr>
-          <w:ilvl w:val="3"/>
-          <w:numId w:val="26"/>
-        </w:numPr>
-      </w:pPr>
-      <w:bookmarkStart w:id="35" w:name="_Toc466232947"/>
-      <w:r>
-        <w:t>Ângulo da Luz Incidente</w:t>
-      </w:r>
-      <w:bookmarkEnd w:id="35"/>
-    </w:p>
-    <w:p>
-      <w:pPr>
-        <w:pStyle w:val="Cabealho3"/>
-        <w:numPr>
-          <w:ilvl w:val="3"/>
-          <w:numId w:val="26"/>
-        </w:numPr>
-      </w:pPr>
-      <w:bookmarkStart w:id="36" w:name="_Toc466232948"/>
-      <w:r>
-        <w:t>Influência do Tipo de Material</w:t>
-      </w:r>
-      <w:bookmarkEnd w:id="36"/>
-    </w:p>
-    <w:p/>
-    <w:p>
-      <w:pPr>
-        <w:pStyle w:val="NormalWeb"/>
-        <w:shd w:val="clear" w:color="auto" w:fill="FFFFFF"/>
-        <w:spacing w:before="120" w:beforeAutospacing="0" w:after="120" w:afterAutospacing="0"/>
-        <w:ind w:firstLine="708"/>
-        <w:rPr>
-          <w:rFonts w:asciiTheme="minorHAnsi" w:eastAsiaTheme="minorHAnsi" w:hAnsiTheme="minorHAnsi" w:cstheme="minorBidi"/>
-          <w:sz w:val="22"/>
-          <w:szCs w:val="22"/>
-          <w:lang w:eastAsia="en-US"/>
-        </w:rPr>
-      </w:pPr>
-      <w:r>
-        <w:rPr>
-          <w:rFonts w:asciiTheme="minorHAnsi" w:eastAsiaTheme="minorHAnsi" w:hAnsiTheme="minorHAnsi" w:cstheme="minorBidi"/>
-          <w:sz w:val="22"/>
-          <w:szCs w:val="22"/>
-          <w:lang w:eastAsia="en-US"/>
-        </w:rPr>
-        <w:t xml:space="preserve">A polarização por reflexão, </w:t>
-      </w:r>
-      <w:r>
-        <w:rPr>
-          <w:rFonts w:asciiTheme="minorHAnsi" w:eastAsiaTheme="minorHAnsi" w:hAnsiTheme="minorHAnsi" w:cstheme="minorBidi"/>
-          <w:sz w:val="22"/>
-          <w:szCs w:val="22"/>
-          <w:lang w:eastAsia="en-US"/>
-        </w:rPr>
-        <w:t>o</w:t>
-      </w:r>
-      <w:r>
-        <w:rPr>
-          <w:rFonts w:asciiTheme="minorHAnsi" w:eastAsiaTheme="minorHAnsi" w:hAnsiTheme="minorHAnsi" w:cstheme="minorBidi"/>
-          <w:sz w:val="22"/>
-          <w:szCs w:val="22"/>
-          <w:lang w:eastAsia="en-US"/>
-        </w:rPr>
-        <w:t>u também conhecido como</w:t>
-      </w:r>
-      <w:r>
-        <w:rPr>
-          <w:rFonts w:asciiTheme="minorHAnsi" w:eastAsiaTheme="minorHAnsi" w:hAnsiTheme="minorHAnsi" w:cstheme="minorBidi"/>
-          <w:sz w:val="22"/>
-          <w:szCs w:val="22"/>
-          <w:lang w:eastAsia="en-US"/>
-        </w:rPr>
-        <w:t xml:space="preserve"> ângulo de Brewster, tem </w:t>
-      </w:r>
-      <w:r>
-        <w:rPr>
-          <w:rFonts w:asciiTheme="minorHAnsi" w:eastAsiaTheme="minorHAnsi" w:hAnsiTheme="minorHAnsi" w:cstheme="minorBidi"/>
-          <w:sz w:val="22"/>
-          <w:szCs w:val="22"/>
-          <w:lang w:eastAsia="en-US"/>
-        </w:rPr>
-        <w:t>várias aplicações práticas, mas fundamentalmente o importante é perceber em que material exist</w:t>
-      </w:r>
-      <w:r>
-        <w:rPr>
-          <w:rFonts w:asciiTheme="minorHAnsi" w:eastAsiaTheme="minorHAnsi" w:hAnsiTheme="minorHAnsi" w:cstheme="minorBidi"/>
-          <w:sz w:val="22"/>
-          <w:szCs w:val="22"/>
-          <w:lang w:eastAsia="en-US"/>
-        </w:rPr>
-        <w:t>e a reflexão, partindo do princí</w:t>
-      </w:r>
-      <w:r>
-        <w:rPr>
-          <w:rFonts w:asciiTheme="minorHAnsi" w:eastAsiaTheme="minorHAnsi" w:hAnsiTheme="minorHAnsi" w:cstheme="minorBidi"/>
-          <w:sz w:val="22"/>
-          <w:szCs w:val="22"/>
-          <w:lang w:eastAsia="en-US"/>
-        </w:rPr>
-        <w:t>pio de o raio polarizado parte do ar.</w:t>
-      </w:r>
-    </w:p>
-    <w:p>
-      <w:pPr>
-        <w:pStyle w:val="NormalWeb"/>
-        <w:shd w:val="clear" w:color="auto" w:fill="FFFFFF"/>
-        <w:spacing w:before="120" w:beforeAutospacing="0" w:after="120" w:afterAutospacing="0"/>
-        <w:ind w:firstLine="708"/>
-        <w:rPr>
-          <w:rFonts w:asciiTheme="minorHAnsi" w:eastAsiaTheme="minorHAnsi" w:hAnsiTheme="minorHAnsi" w:cstheme="minorBidi"/>
+        <w:tabs>
+          <w:tab w:val="left" w:pos="1260"/>
+        </w:tabs>
+        <w:rPr>
+          <w:rFonts w:eastAsiaTheme="minorHAnsi"/>
           <w:b/>
           <w:sz w:val="22"/>
           <w:szCs w:val="22"/>
           <w:u w:val="single"/>
-          <w:lang w:eastAsia="en-US"/>
         </w:rPr>
       </w:pPr>
       <w:r>
@@ -6273,7 +8691,7 @@
         <mc:AlternateContent>
           <mc:Choice Requires="wps">
             <w:drawing>
-              <wp:anchor distT="0" distB="0" distL="114300" distR="114300" simplePos="0" relativeHeight="251680768" behindDoc="0" locked="0" layoutInCell="1" allowOverlap="1" wp14:anchorId="21AEF8BC" wp14:editId="50891764">
+              <wp:anchor distT="0" distB="0" distL="114300" distR="114300" simplePos="0" relativeHeight="251679744" behindDoc="0" locked="0" layoutInCell="1" allowOverlap="1" wp14:anchorId="11145B0D" wp14:editId="54F5B712">
                 <wp:simplePos x="0" y="0"/>
                 <wp:positionH relativeFrom="column">
                   <wp:posOffset>817245</wp:posOffset>
@@ -6317,7 +8735,7 @@
                                 <w:u w:val="single"/>
                               </w:rPr>
                             </w:pPr>
-                            <w:bookmarkStart w:id="37" w:name="_Toc466232776"/>
+                            <w:bookmarkStart w:id="33" w:name="_Toc466237260"/>
                             <w:r>
                               <w:t xml:space="preserve">Figura </w:t>
                             </w:r>
@@ -6334,7 +8752,7 @@
                               <w:rPr>
                                 <w:noProof/>
                               </w:rPr>
-                              <w:t>1</w:t>
+                              <w:t>4</w:t>
                             </w:r>
                             <w:r>
                               <w:fldChar w:fldCharType="end"/>
@@ -6348,7 +8766,7 @@
                               </w:rPr>
                               <w:t>(RETIRADO DE XXXXXXXXXXXXXXXX)</w:t>
                             </w:r>
-                            <w:bookmarkEnd w:id="37"/>
+                            <w:bookmarkEnd w:id="33"/>
                           </w:p>
                         </w:txbxContent>
                       </wps:txbx>
@@ -6366,7 +8784,7 @@
           </mc:Choice>
           <mc:Fallback>
             <w:pict>
-              <v:shape w14:anchorId="21AEF8BC" id="Caixa de texto 27" o:spid="_x0000_s1031" type="#_x0000_t202" style="position:absolute;left:0;text-align:left;margin-left:64.35pt;margin-top:340.55pt;width:287.4pt;height:.05pt;z-index:251680768;visibility:visible;mso-wrap-style:square;mso-wrap-distance-left:9pt;mso-wrap-distance-top:0;mso-wrap-distance-right:9pt;mso-wrap-distance-bottom:0;mso-position-horizontal:absolute;mso-position-horizontal-relative:text;mso-position-vertical:absolute;mso-position-vertical-relative:text;v-text-anchor:top" o:gfxdata="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" stroked="f">
+              <v:shape w14:anchorId="11145B0D" id="Caixa de texto 27" o:spid="_x0000_s1032" type="#_x0000_t202" style="position:absolute;left:0;text-align:left;margin-left:64.35pt;margin-top:340.55pt;width:287.4pt;height:.05pt;z-index:251679744;visibility:visible;mso-wrap-style:square;mso-wrap-distance-left:9pt;mso-wrap-distance-top:0;mso-wrap-distance-right:9pt;mso-wrap-distance-bottom:0;mso-position-horizontal:absolute;mso-position-horizontal-relative:text;mso-position-vertical:absolute;mso-position-vertical-relative:text;v-text-anchor:top" o:gfxdata="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" stroked="f">
                 <v:textbox style="mso-fit-shape-to-text:t" inset="0,0,0,0">
                   <w:txbxContent>
                     <w:p>
@@ -6378,7 +8796,7 @@
                           <w:u w:val="single"/>
                         </w:rPr>
                       </w:pPr>
-                      <w:bookmarkStart w:id="38" w:name="_Toc466232776"/>
+                      <w:bookmarkStart w:id="34" w:name="_Toc466237260"/>
                       <w:r>
                         <w:t xml:space="preserve">Figura </w:t>
                       </w:r>
@@ -6395,7 +8813,7 @@
                         <w:rPr>
                           <w:noProof/>
                         </w:rPr>
-                        <w:t>1</w:t>
+                        <w:t>4</w:t>
                       </w:r>
                       <w:r>
                         <w:fldChar w:fldCharType="end"/>
@@ -6409,7 +8827,7 @@
                         </w:rPr>
                         <w:t>(RETIRADO DE XXXXXXXXXXXXXXXX)</w:t>
                       </w:r>
-                      <w:bookmarkEnd w:id="38"/>
+                      <w:bookmarkEnd w:id="34"/>
                     </w:p>
                   </w:txbxContent>
                 </v:textbox>
@@ -6421,7 +8839,7 @@
       </w:r>
       <w:r>
         <w:rPr>
-          <w:rFonts w:asciiTheme="minorHAnsi" w:eastAsiaTheme="minorHAnsi" w:hAnsiTheme="minorHAnsi" w:cstheme="minorBidi"/>
+          <w:rFonts w:eastAsiaTheme="minorHAnsi"/>
           <w:b/>
           <w:noProof/>
           <w:sz w:val="22"/>
@@ -6429,7 +8847,7 @@
           <w:u w:val="single"/>
         </w:rPr>
         <w:drawing>
-          <wp:anchor distT="0" distB="0" distL="114300" distR="114300" simplePos="0" relativeHeight="251668480" behindDoc="0" locked="0" layoutInCell="1" allowOverlap="1" wp14:anchorId="5B9C4A4F" wp14:editId="15DBA7F8">
+          <wp:anchor distT="0" distB="0" distL="114300" distR="114300" simplePos="0" relativeHeight="251668480" behindDoc="0" locked="0" layoutInCell="1" allowOverlap="1" wp14:anchorId="717D13F7" wp14:editId="6673D02E">
             <wp:simplePos x="0" y="0"/>
             <wp:positionH relativeFrom="column">
               <wp:posOffset>817245</wp:posOffset>
@@ -6454,7 +8872,7 @@
                     </pic:cNvPicPr>
                   </pic:nvPicPr>
                   <pic:blipFill>
-                    <a:blip r:embed="rId15" cstate="print">
+                    <a:blip r:embed="rId23" cstate="print">
                       <a:extLst>
                         <a:ext uri="{28A0092B-C50C-407E-A947-70E740481C1C}">
                           <a14:useLocalDpi xmlns:a14="http://schemas.microsoft.com/office/drawing/2010/main" val="0"/>
@@ -6482,6 +8900,36 @@
       </w:r>
       <w:r>
         <w:rPr>
+          <w:rFonts w:eastAsiaTheme="minorHAnsi"/>
+          <w:b/>
+          <w:sz w:val="22"/>
+          <w:szCs w:val="22"/>
+          <w:u w:val="single"/>
+        </w:rPr>
+        <w:t>Modo geral:</w:t>
+      </w:r>
+    </w:p>
+    <w:p>
+      <w:pPr>
+        <w:pStyle w:val="NormalWeb"/>
+        <w:shd w:val="clear" w:color="auto" w:fill="FFFFFF"/>
+        <w:spacing w:before="120" w:beforeAutospacing="0" w:after="120" w:afterAutospacing="0"/>
+        <w:ind w:firstLine="708"/>
+        <w:rPr>
+          <w:rFonts w:asciiTheme="minorHAnsi" w:eastAsiaTheme="minorHAnsi" w:hAnsiTheme="minorHAnsi" w:cstheme="minorBidi"/>
+          <w:sz w:val="22"/>
+          <w:szCs w:val="22"/>
+          <w:lang w:eastAsia="en-US"/>
+        </w:rPr>
+      </w:pPr>
+    </w:p>
+    <w:p>
+      <w:pPr>
+        <w:pStyle w:val="NormalWeb"/>
+        <w:shd w:val="clear" w:color="auto" w:fill="FFFFFF"/>
+        <w:spacing w:before="120" w:beforeAutospacing="0" w:after="120" w:afterAutospacing="0"/>
+        <w:ind w:firstLine="708"/>
+        <w:rPr>
           <w:rFonts w:asciiTheme="minorHAnsi" w:eastAsiaTheme="minorHAnsi" w:hAnsiTheme="minorHAnsi" w:cstheme="minorBidi"/>
           <w:b/>
           <w:sz w:val="22"/>
@@ -6489,37 +8937,6 @@
           <w:u w:val="single"/>
           <w:lang w:eastAsia="en-US"/>
         </w:rPr>
-        <w:t>Modo geral:</w:t>
-      </w:r>
-    </w:p>
-    <w:p>
-      <w:pPr>
-        <w:pStyle w:val="NormalWeb"/>
-        <w:shd w:val="clear" w:color="auto" w:fill="FFFFFF"/>
-        <w:spacing w:before="120" w:beforeAutospacing="0" w:after="120" w:afterAutospacing="0"/>
-        <w:ind w:firstLine="708"/>
-        <w:rPr>
-          <w:rFonts w:asciiTheme="minorHAnsi" w:eastAsiaTheme="minorHAnsi" w:hAnsiTheme="minorHAnsi" w:cstheme="minorBidi"/>
-          <w:sz w:val="22"/>
-          <w:szCs w:val="22"/>
-          <w:lang w:eastAsia="en-US"/>
-        </w:rPr>
-      </w:pPr>
-    </w:p>
-    <w:p>
-      <w:pPr>
-        <w:pStyle w:val="NormalWeb"/>
-        <w:shd w:val="clear" w:color="auto" w:fill="FFFFFF"/>
-        <w:spacing w:before="120" w:beforeAutospacing="0" w:after="120" w:afterAutospacing="0"/>
-        <w:ind w:firstLine="708"/>
-        <w:rPr>
-          <w:rFonts w:asciiTheme="minorHAnsi" w:eastAsiaTheme="minorHAnsi" w:hAnsiTheme="minorHAnsi" w:cstheme="minorBidi"/>
-          <w:b/>
-          <w:sz w:val="22"/>
-          <w:szCs w:val="22"/>
-          <w:u w:val="single"/>
-          <w:lang w:eastAsia="en-US"/>
-        </w:rPr>
       </w:pPr>
       <w:r>
         <w:rPr>
@@ -6528,7 +8945,7 @@
         <mc:AlternateContent>
           <mc:Choice Requires="wps">
             <w:drawing>
-              <wp:anchor distT="0" distB="0" distL="114300" distR="114300" simplePos="0" relativeHeight="251682816" behindDoc="0" locked="0" layoutInCell="1" allowOverlap="1" wp14:anchorId="338CFBEF" wp14:editId="42A9CAE7">
+              <wp:anchor distT="0" distB="0" distL="114300" distR="114300" simplePos="0" relativeHeight="251680768" behindDoc="0" locked="0" layoutInCell="1" allowOverlap="1" wp14:anchorId="040672D2" wp14:editId="066F8A4E">
                 <wp:simplePos x="0" y="0"/>
                 <wp:positionH relativeFrom="column">
                   <wp:posOffset>47625</wp:posOffset>
@@ -6572,7 +8989,7 @@
                                 <w:u w:val="single"/>
                               </w:rPr>
                             </w:pPr>
-                            <w:bookmarkStart w:id="39" w:name="_Toc466232777"/>
+                            <w:bookmarkStart w:id="35" w:name="_Toc466237261"/>
                             <w:r>
                               <w:t xml:space="preserve">Figura </w:t>
                             </w:r>
@@ -6589,7 +9006,7 @@
                               <w:rPr>
                                 <w:noProof/>
                               </w:rPr>
-                              <w:t>2</w:t>
+                              <w:t>5</w:t>
                             </w:r>
                             <w:r>
                               <w:fldChar w:fldCharType="end"/>
@@ -6603,7 +9020,7 @@
                               </w:rPr>
                               <w:t>retirado de ….XXXXXXXXXXXXXXXXXXXXXXXXXXX)</w:t>
                             </w:r>
-                            <w:bookmarkEnd w:id="39"/>
+                            <w:bookmarkEnd w:id="35"/>
                           </w:p>
                         </w:txbxContent>
                       </wps:txbx>
@@ -6621,7 +9038,7 @@
           </mc:Choice>
           <mc:Fallback>
             <w:pict>
-              <v:shape w14:anchorId="338CFBEF" id="Caixa de texto 28" o:spid="_x0000_s1032" type="#_x0000_t202" style="position:absolute;left:0;text-align:left;margin-left:3.75pt;margin-top:221.4pt;width:431.4pt;height:.05pt;z-index:251682816;visibility:visible;mso-wrap-style:square;mso-wrap-distance-left:9pt;mso-wrap-distance-top:0;mso-wrap-distance-right:9pt;mso-wrap-distance-bottom:0;mso-position-horizontal:absolute;mso-position-horizontal-relative:text;mso-position-vertical:absolute;mso-position-vertical-relative:text;v-text-anchor:top" o:gfxdata="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" stroked="f">
+              <v:shape w14:anchorId="040672D2" id="Caixa de texto 28" o:spid="_x0000_s1033" type="#_x0000_t202" style="position:absolute;left:0;text-align:left;margin-left:3.75pt;margin-top:221.4pt;width:431.4pt;height:.05pt;z-index:251680768;visibility:visible;mso-wrap-style:square;mso-wrap-distance-left:9pt;mso-wrap-distance-top:0;mso-wrap-distance-right:9pt;mso-wrap-distance-bottom:0;mso-position-horizontal:absolute;mso-position-horizontal-relative:text;mso-position-vertical:absolute;mso-position-vertical-relative:text;v-text-anchor:top" o:gfxdata="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" stroked="f">
                 <v:textbox style="mso-fit-shape-to-text:t" inset="0,0,0,0">
                   <w:txbxContent>
                     <w:p>
@@ -6633,7 +9050,7 @@
                           <w:u w:val="single"/>
                         </w:rPr>
                       </w:pPr>
-                      <w:bookmarkStart w:id="40" w:name="_Toc466232777"/>
+                      <w:bookmarkStart w:id="36" w:name="_Toc466237261"/>
                       <w:r>
                         <w:t xml:space="preserve">Figura </w:t>
                       </w:r>
@@ -6650,7 +9067,7 @@
                         <w:rPr>
                           <w:noProof/>
                         </w:rPr>
-                        <w:t>2</w:t>
+                        <w:t>5</w:t>
                       </w:r>
                       <w:r>
                         <w:fldChar w:fldCharType="end"/>
@@ -6664,7 +9081,7 @@
                         </w:rPr>
                         <w:t>retirado de ….XXXXXXXXXXXXXXXXXXXXXXXXXXX)</w:t>
                       </w:r>
-                      <w:bookmarkEnd w:id="40"/>
+                      <w:bookmarkEnd w:id="36"/>
                     </w:p>
                   </w:txbxContent>
                 </v:textbox>
@@ -6684,7 +9101,7 @@
           <w:u w:val="single"/>
         </w:rPr>
         <w:drawing>
-          <wp:anchor distT="0" distB="0" distL="114300" distR="114300" simplePos="0" relativeHeight="251667456" behindDoc="0" locked="0" layoutInCell="1" allowOverlap="1" wp14:anchorId="6E5BAD52" wp14:editId="4E151BA6">
+          <wp:anchor distT="0" distB="0" distL="114300" distR="114300" simplePos="0" relativeHeight="251667456" behindDoc="0" locked="0" layoutInCell="1" allowOverlap="1" wp14:anchorId="001985AB" wp14:editId="6E298E7E">
             <wp:simplePos x="0" y="0"/>
             <wp:positionH relativeFrom="margin">
               <wp:align>left</wp:align>
@@ -6709,7 +9126,7 @@
                     </pic:cNvPicPr>
                   </pic:nvPicPr>
                   <pic:blipFill rotWithShape="1">
-                    <a:blip r:embed="rId16">
+                    <a:blip r:embed="rId24">
                       <a:extLst>
                         <a:ext uri="{28A0092B-C50C-407E-A947-70E740481C1C}">
                           <a14:useLocalDpi xmlns:a14="http://schemas.microsoft.com/office/drawing/2010/main" val="0"/>
@@ -6757,7 +9174,7 @@
         </w:rPr>
         <w:t>Á</w:t>
       </w:r>
-      <w:hyperlink r:id="rId17" w:tooltip="Água" w:history="1">
+      <w:hyperlink r:id="rId25" w:tooltip="Água" w:history="1">
         <w:r>
           <w:rPr>
             <w:rFonts w:asciiTheme="minorHAnsi" w:eastAsiaTheme="minorHAnsi" w:hAnsiTheme="minorHAnsi" w:cstheme="minorBidi"/>
@@ -6789,170 +9206,6 @@
         <w:spacing w:before="120" w:beforeAutospacing="0" w:after="120" w:afterAutospacing="0"/>
         <w:ind w:firstLine="708"/>
         <w:rPr>
-          <w:rFonts w:asciiTheme="minorHAnsi" w:eastAsiaTheme="minorEastAsia" w:hAnsiTheme="minorHAnsi" w:cstheme="minorBidi"/>
-          <w:b/>
-          <w:sz w:val="22"/>
-          <w:szCs w:val="22"/>
-          <w:u w:val="single"/>
-          <w:lang w:eastAsia="en-US"/>
-        </w:rPr>
-      </w:pPr>
-      <m:oMathPara>
-        <m:oMath>
-          <m:r>
-            <m:rPr>
-              <m:sty m:val="bi"/>
-            </m:rPr>
-            <w:rPr>
-              <w:rFonts w:ascii="Cambria Math" w:eastAsiaTheme="minorHAnsi" w:hAnsi="Cambria Math" w:cstheme="minorBidi"/>
-              <w:sz w:val="22"/>
-              <w:szCs w:val="22"/>
-              <w:u w:val="single"/>
-              <w:lang w:eastAsia="en-US"/>
-            </w:rPr>
-            <m:t xml:space="preserve">θ= </m:t>
-          </m:r>
-          <m:func>
-            <m:funcPr>
-              <m:ctrlPr>
-                <w:rPr>
-                  <w:rFonts w:ascii="Cambria Math" w:eastAsiaTheme="minorHAnsi" w:hAnsi="Cambria Math" w:cstheme="minorBidi"/>
-                  <w:b/>
-                  <w:i/>
-                  <w:sz w:val="22"/>
-                  <w:szCs w:val="22"/>
-                  <w:u w:val="single"/>
-                  <w:lang w:eastAsia="en-US"/>
-                </w:rPr>
-              </m:ctrlPr>
-            </m:funcPr>
-            <m:fName>
-              <m:r>
-                <m:rPr>
-                  <m:sty m:val="b"/>
-                </m:rPr>
-                <w:rPr>
-                  <w:rFonts w:ascii="Cambria Math" w:eastAsiaTheme="minorHAnsi" w:hAnsi="Cambria Math"/>
-                  <w:u w:val="single"/>
-                  <w:lang w:eastAsia="en-US"/>
-                </w:rPr>
-                <m:t>arctg</m:t>
-              </m:r>
-            </m:fName>
-            <m:e>
-              <m:f>
-                <m:fPr>
-                  <m:ctrlPr>
-                    <w:rPr>
-                      <w:rFonts w:ascii="Cambria Math" w:eastAsiaTheme="minorHAnsi" w:hAnsi="Cambria Math" w:cstheme="minorBidi"/>
-                      <w:b/>
-                      <w:i/>
-                      <w:sz w:val="22"/>
-                      <w:szCs w:val="22"/>
-                      <w:u w:val="single"/>
-                      <w:lang w:eastAsia="en-US"/>
-                    </w:rPr>
-                  </m:ctrlPr>
-                </m:fPr>
-                <m:num>
-                  <m:r>
-                    <m:rPr>
-                      <m:sty m:val="bi"/>
-                    </m:rPr>
-                    <w:rPr>
-                      <w:rFonts w:ascii="Cambria Math" w:eastAsiaTheme="minorHAnsi" w:hAnsi="Cambria Math" w:cstheme="minorBidi"/>
-                      <w:sz w:val="22"/>
-                      <w:szCs w:val="22"/>
-                      <w:u w:val="single"/>
-                      <w:lang w:eastAsia="en-US"/>
-                    </w:rPr>
-                    <m:t>n</m:t>
-                  </m:r>
-                  <m:r>
-                    <m:rPr>
-                      <m:sty m:val="bi"/>
-                    </m:rPr>
-                    <w:rPr>
-                      <w:rFonts w:ascii="Cambria Math" w:eastAsiaTheme="minorHAnsi" w:hAnsi="Cambria Math" w:cstheme="minorBidi"/>
-                      <w:sz w:val="22"/>
-                      <w:szCs w:val="22"/>
-                      <w:u w:val="single"/>
-                      <w:lang w:eastAsia="en-US"/>
-                    </w:rPr>
-                    <m:t>2</m:t>
-                  </m:r>
-                </m:num>
-                <m:den>
-                  <m:r>
-                    <m:rPr>
-                      <m:sty m:val="bi"/>
-                    </m:rPr>
-                    <w:rPr>
-                      <w:rFonts w:ascii="Cambria Math" w:eastAsiaTheme="minorHAnsi" w:hAnsi="Cambria Math" w:cstheme="minorBidi"/>
-                      <w:sz w:val="22"/>
-                      <w:szCs w:val="22"/>
-                      <w:u w:val="single"/>
-                      <w:lang w:eastAsia="en-US"/>
-                    </w:rPr>
-                    <m:t>n</m:t>
-                  </m:r>
-                  <m:r>
-                    <m:rPr>
-                      <m:sty m:val="bi"/>
-                    </m:rPr>
-                    <w:rPr>
-                      <w:rFonts w:ascii="Cambria Math" w:eastAsiaTheme="minorHAnsi" w:hAnsi="Cambria Math" w:cstheme="minorBidi"/>
-                      <w:sz w:val="22"/>
-                      <w:szCs w:val="22"/>
-                      <w:u w:val="single"/>
-                      <w:lang w:eastAsia="en-US"/>
-                    </w:rPr>
-                    <m:t>1</m:t>
-                  </m:r>
-                </m:den>
-              </m:f>
-            </m:e>
-          </m:func>
-        </m:oMath>
-      </m:oMathPara>
-    </w:p>
-    <w:p>
-      <w:pPr>
-        <w:pStyle w:val="Legenda"/>
-        <w:keepNext/>
-        <w:jc w:val="center"/>
-      </w:pPr>
-      <w:bookmarkStart w:id="41" w:name="_Toc466233073"/>
-      <w:r>
-        <w:t xml:space="preserve">Equação </w:t>
-      </w:r>
-      <w:r>
-        <w:fldChar w:fldCharType="begin"/>
-      </w:r>
-      <w:r>
-        <w:instrText xml:space="preserve"> SEQ Equação \* ARABIC </w:instrText>
-      </w:r>
-      <w:r>
-        <w:fldChar w:fldCharType="separate"/>
-      </w:r>
-      <w:r>
-        <w:rPr>
-          <w:noProof/>
-        </w:rPr>
-        <w:t>1</w:t>
-      </w:r>
-      <w:bookmarkEnd w:id="41"/>
-      <w:r>
-        <w:fldChar w:fldCharType="end"/>
-      </w:r>
-    </w:p>
-    <w:p>
-      <w:pPr>
-        <w:pStyle w:val="NormalWeb"/>
-        <w:shd w:val="clear" w:color="auto" w:fill="FFFFFF"/>
-        <w:spacing w:before="120" w:beforeAutospacing="0" w:after="120" w:afterAutospacing="0"/>
-        <w:ind w:firstLine="708"/>
-        <w:rPr>
           <w:rFonts w:asciiTheme="minorHAnsi" w:eastAsiaTheme="minorHAnsi" w:hAnsiTheme="minorHAnsi" w:cstheme="minorBidi"/>
           <w:b/>
           <w:sz w:val="22"/>
@@ -7049,8 +9302,9 @@
           <w:sz w:val="22"/>
           <w:szCs w:val="22"/>
         </w:rPr>
+        <w:lastRenderedPageBreak/>
         <w:drawing>
-          <wp:anchor distT="0" distB="0" distL="114300" distR="114300" simplePos="0" relativeHeight="251669504" behindDoc="0" locked="0" layoutInCell="1" allowOverlap="1" wp14:anchorId="7FE62C12" wp14:editId="3C35BD94">
+          <wp:anchor distT="0" distB="0" distL="114300" distR="114300" simplePos="0" relativeHeight="251669504" behindDoc="0" locked="0" layoutInCell="1" allowOverlap="1" wp14:anchorId="4B4C5968" wp14:editId="4B0EC5F8">
             <wp:simplePos x="0" y="0"/>
             <wp:positionH relativeFrom="column">
               <wp:posOffset>51435</wp:posOffset>
@@ -7075,7 +9329,7 @@
                     </pic:cNvPicPr>
                   </pic:nvPicPr>
                   <pic:blipFill rotWithShape="1">
-                    <a:blip r:embed="rId18">
+                    <a:blip r:embed="rId26">
                       <a:extLst>
                         <a:ext uri="{28A0092B-C50C-407E-A947-70E740481C1C}">
                           <a14:useLocalDpi xmlns:a14="http://schemas.microsoft.com/office/drawing/2010/main" val="0"/>
@@ -7199,9 +9453,8 @@
           <w:sz w:val="22"/>
           <w:szCs w:val="22"/>
         </w:rPr>
-        <w:lastRenderedPageBreak/>
         <w:drawing>
-          <wp:anchor distT="0" distB="0" distL="114300" distR="114300" simplePos="0" relativeHeight="251670528" behindDoc="0" locked="0" layoutInCell="1" allowOverlap="1" wp14:anchorId="74B6A729" wp14:editId="1E37CC47">
+          <wp:anchor distT="0" distB="0" distL="114300" distR="114300" simplePos="0" relativeHeight="251670528" behindDoc="0" locked="0" layoutInCell="1" allowOverlap="1" wp14:anchorId="10CD971C" wp14:editId="3A2AC2BF">
             <wp:simplePos x="0" y="0"/>
             <wp:positionH relativeFrom="margin">
               <wp:align>center</wp:align>
@@ -7226,7 +9479,7 @@
                     </pic:cNvPicPr>
                   </pic:nvPicPr>
                   <pic:blipFill>
-                    <a:blip r:embed="rId19">
+                    <a:blip r:embed="rId27">
                       <a:extLst>
                         <a:ext uri="{28A0092B-C50C-407E-A947-70E740481C1C}">
                           <a14:useLocalDpi xmlns:a14="http://schemas.microsoft.com/office/drawing/2010/main" val="0"/>
@@ -7291,6 +9544,7 @@
           <w:szCs w:val="22"/>
           <w:lang w:eastAsia="en-US"/>
         </w:rPr>
+        <w:lastRenderedPageBreak/>
         <w:t>Outro exemplo seria</w:t>
       </w:r>
       <w:r>
@@ -7338,7 +9592,7 @@
         </w:rPr>
         <w:t> nas </w:t>
       </w:r>
-      <w:hyperlink r:id="rId20" w:tooltip="Lente" w:history="1">
+      <w:hyperlink r:id="rId28" w:tooltip="Lente" w:history="1">
         <w:r>
           <w:rPr>
             <w:rFonts w:asciiTheme="minorHAnsi" w:eastAsiaTheme="minorHAnsi" w:hAnsiTheme="minorHAnsi" w:cstheme="minorBidi"/>
@@ -7418,7 +9672,7 @@
           <w:noProof/>
         </w:rPr>
         <w:drawing>
-          <wp:inline distT="0" distB="0" distL="0" distR="0" wp14:anchorId="5DA48759" wp14:editId="0BE94D15">
+          <wp:inline distT="0" distB="0" distL="0" distR="0" wp14:anchorId="157DEE5C" wp14:editId="1B2DF227">
             <wp:extent cx="4099560" cy="3029232"/>
             <wp:effectExtent l="0" t="0" r="0" b="0"/>
             <wp:docPr id="18" name="Imagem 18" descr="http://static.hsw.com.br/gif/sunglass-coat.gif"/>
@@ -7435,7 +9689,7 @@
                     </pic:cNvPicPr>
                   </pic:nvPicPr>
                   <pic:blipFill>
-                    <a:blip r:embed="rId21">
+                    <a:blip r:embed="rId29">
                       <a:extLst>
                         <a:ext uri="{28A0092B-C50C-407E-A947-70E740481C1C}">
                           <a14:useLocalDpi xmlns:a14="http://schemas.microsoft.com/office/drawing/2010/main" val="0"/>
@@ -7515,7 +9769,6 @@
           <w:szCs w:val="22"/>
           <w:lang w:eastAsia="en-US"/>
         </w:rPr>
-        <w:lastRenderedPageBreak/>
         <w:t>No ramo da fotografia aquática, usa-se este</w:t>
       </w:r>
       <w:r>
@@ -7545,7 +9798,7 @@
         </w:rPr>
         <w:t>baixo da água. A luz do sol, ao refletir na água sob o ângulo de Brewster, é polarizada paralelamente à água. Logo, usando um </w:t>
       </w:r>
-      <w:hyperlink r:id="rId22" w:tooltip="Filtro polarizador" w:history="1">
+      <w:hyperlink r:id="rId30" w:tooltip="Filtro polarizador" w:history="1">
         <w:r>
           <w:rPr>
             <w:rFonts w:asciiTheme="minorHAnsi" w:eastAsiaTheme="minorHAnsi" w:hAnsiTheme="minorHAnsi" w:cstheme="minorBidi"/>
@@ -7565,7 +9818,7 @@
         </w:rPr>
         <w:t> e girando-o até torná-lo perpendicular à luz que reflete na água, consegue-se eliminar a luz do </w:t>
       </w:r>
-      <w:hyperlink r:id="rId23" w:tooltip="Sol" w:history="1">
+      <w:hyperlink r:id="rId31" w:tooltip="Sol" w:history="1">
         <w:r>
           <w:rPr>
             <w:rFonts w:asciiTheme="minorHAnsi" w:eastAsiaTheme="minorHAnsi" w:hAnsiTheme="minorHAnsi" w:cstheme="minorBidi"/>
@@ -7655,7 +9908,7 @@
           <w:lang w:eastAsia="pt-PT"/>
         </w:rPr>
         <w:drawing>
-          <wp:anchor distT="0" distB="0" distL="114300" distR="114300" simplePos="0" relativeHeight="251671552" behindDoc="0" locked="0" layoutInCell="1" allowOverlap="1" wp14:anchorId="103ED9C0" wp14:editId="56345A4A">
+          <wp:anchor distT="0" distB="0" distL="114300" distR="114300" simplePos="0" relativeHeight="251671552" behindDoc="0" locked="0" layoutInCell="1" allowOverlap="1" wp14:anchorId="4CAF7485" wp14:editId="0215EE8F">
             <wp:simplePos x="0" y="0"/>
             <wp:positionH relativeFrom="margin">
               <wp:posOffset>-430530</wp:posOffset>
@@ -7678,7 +9931,7 @@
                     <pic:cNvPicPr/>
                   </pic:nvPicPr>
                   <pic:blipFill>
-                    <a:blip r:embed="rId24">
+                    <a:blip r:embed="rId32">
                       <a:extLst>
                         <a:ext uri="{28A0092B-C50C-407E-A947-70E740481C1C}">
                           <a14:useLocalDpi xmlns:a14="http://schemas.microsoft.com/office/drawing/2010/main" val="0"/>
@@ -7724,7 +9977,7 @@
           <w:lang w:eastAsia="pt-PT"/>
         </w:rPr>
         <w:drawing>
-          <wp:anchor distT="0" distB="0" distL="114300" distR="114300" simplePos="0" relativeHeight="251674624" behindDoc="0" locked="0" layoutInCell="1" allowOverlap="1" wp14:anchorId="3178A3EC" wp14:editId="7C3562CE">
+          <wp:anchor distT="0" distB="0" distL="114300" distR="114300" simplePos="0" relativeHeight="251674624" behindDoc="0" locked="0" layoutInCell="1" allowOverlap="1" wp14:anchorId="1E6D8811" wp14:editId="6B09BCC8">
             <wp:simplePos x="0" y="0"/>
             <wp:positionH relativeFrom="column">
               <wp:posOffset>4262755</wp:posOffset>
@@ -7747,7 +10000,7 @@
                     <pic:cNvPicPr/>
                   </pic:nvPicPr>
                   <pic:blipFill>
-                    <a:blip r:embed="rId25">
+                    <a:blip r:embed="rId33">
                       <a:extLst>
                         <a:ext uri="{28A0092B-C50C-407E-A947-70E740481C1C}">
                           <a14:useLocalDpi xmlns:a14="http://schemas.microsoft.com/office/drawing/2010/main" val="0"/>
@@ -7785,7 +10038,7 @@
           <w:lang w:eastAsia="pt-PT"/>
         </w:rPr>
         <w:drawing>
-          <wp:anchor distT="0" distB="0" distL="114300" distR="114300" simplePos="0" relativeHeight="251672576" behindDoc="0" locked="0" layoutInCell="1" allowOverlap="1" wp14:anchorId="271C8361" wp14:editId="0BE8F489">
+          <wp:anchor distT="0" distB="0" distL="114300" distR="114300" simplePos="0" relativeHeight="251672576" behindDoc="0" locked="0" layoutInCell="1" allowOverlap="1" wp14:anchorId="6F9C35DF" wp14:editId="56CB9788">
             <wp:simplePos x="0" y="0"/>
             <wp:positionH relativeFrom="margin">
               <wp:posOffset>1144270</wp:posOffset>
@@ -7808,7 +10061,7 @@
                     <pic:cNvPicPr/>
                   </pic:nvPicPr>
                   <pic:blipFill>
-                    <a:blip r:embed="rId26">
+                    <a:blip r:embed="rId34">
                       <a:extLst>
                         <a:ext uri="{28A0092B-C50C-407E-A947-70E740481C1C}">
                           <a14:useLocalDpi xmlns:a14="http://schemas.microsoft.com/office/drawing/2010/main" val="0"/>
@@ -7846,7 +10099,7 @@
           <w:lang w:eastAsia="pt-PT"/>
         </w:rPr>
         <w:drawing>
-          <wp:anchor distT="0" distB="0" distL="114300" distR="114300" simplePos="0" relativeHeight="251673600" behindDoc="0" locked="0" layoutInCell="1" allowOverlap="1" wp14:anchorId="02F9EC83" wp14:editId="48F30EAB">
+          <wp:anchor distT="0" distB="0" distL="114300" distR="114300" simplePos="0" relativeHeight="251673600" behindDoc="0" locked="0" layoutInCell="1" allowOverlap="1" wp14:anchorId="5B812F6B" wp14:editId="0605151C">
             <wp:simplePos x="0" y="0"/>
             <wp:positionH relativeFrom="column">
               <wp:posOffset>2707640</wp:posOffset>
@@ -7869,7 +10122,7 @@
                     <pic:cNvPicPr/>
                   </pic:nvPicPr>
                   <pic:blipFill>
-                    <a:blip r:embed="rId27">
+                    <a:blip r:embed="rId35">
                       <a:extLst>
                         <a:ext uri="{28A0092B-C50C-407E-A947-70E740481C1C}">
                           <a14:useLocalDpi xmlns:a14="http://schemas.microsoft.com/office/drawing/2010/main" val="0"/>
@@ -7923,8 +10176,9 @@
           <w:noProof/>
           <w:lang w:eastAsia="pt-PT"/>
         </w:rPr>
+        <w:lastRenderedPageBreak/>
         <w:drawing>
-          <wp:anchor distT="0" distB="0" distL="114300" distR="114300" simplePos="0" relativeHeight="251678720" behindDoc="0" locked="0" layoutInCell="1" allowOverlap="1" wp14:anchorId="2F868EFD" wp14:editId="58285AB9">
+          <wp:anchor distT="0" distB="0" distL="114300" distR="114300" simplePos="0" relativeHeight="251678720" behindDoc="0" locked="0" layoutInCell="1" allowOverlap="1" wp14:anchorId="0C07829B" wp14:editId="172A26F7">
             <wp:simplePos x="0" y="0"/>
             <wp:positionH relativeFrom="margin">
               <wp:posOffset>-405130</wp:posOffset>
@@ -7947,7 +10201,7 @@
                     <pic:cNvPicPr/>
                   </pic:nvPicPr>
                   <pic:blipFill>
-                    <a:blip r:embed="rId25">
+                    <a:blip r:embed="rId33">
                       <a:extLst>
                         <a:ext uri="{28A0092B-C50C-407E-A947-70E740481C1C}">
                           <a14:useLocalDpi xmlns:a14="http://schemas.microsoft.com/office/drawing/2010/main" val="0"/>
@@ -7985,7 +10239,7 @@
           <w:lang w:eastAsia="pt-PT"/>
         </w:rPr>
         <w:drawing>
-          <wp:anchor distT="0" distB="0" distL="114300" distR="114300" simplePos="0" relativeHeight="251677696" behindDoc="0" locked="0" layoutInCell="1" allowOverlap="1" wp14:anchorId="1F2D4ABE" wp14:editId="27992534">
+          <wp:anchor distT="0" distB="0" distL="114300" distR="114300" simplePos="0" relativeHeight="251677696" behindDoc="0" locked="0" layoutInCell="1" allowOverlap="1" wp14:anchorId="47257D1D" wp14:editId="043DA1E6">
             <wp:simplePos x="0" y="0"/>
             <wp:positionH relativeFrom="column">
               <wp:posOffset>1176655</wp:posOffset>
@@ -8008,7 +10262,7 @@
                     <pic:cNvPicPr/>
                   </pic:nvPicPr>
                   <pic:blipFill>
-                    <a:blip r:embed="rId27">
+                    <a:blip r:embed="rId35">
                       <a:extLst>
                         <a:ext uri="{28A0092B-C50C-407E-A947-70E740481C1C}">
                           <a14:useLocalDpi xmlns:a14="http://schemas.microsoft.com/office/drawing/2010/main" val="0"/>
@@ -8046,7 +10300,7 @@
           <w:lang w:eastAsia="pt-PT"/>
         </w:rPr>
         <w:drawing>
-          <wp:anchor distT="0" distB="0" distL="114300" distR="114300" simplePos="0" relativeHeight="251676672" behindDoc="0" locked="0" layoutInCell="1" allowOverlap="1" wp14:anchorId="39350EFD" wp14:editId="438CC43F">
+          <wp:anchor distT="0" distB="0" distL="114300" distR="114300" simplePos="0" relativeHeight="251676672" behindDoc="0" locked="0" layoutInCell="1" allowOverlap="1" wp14:anchorId="4B78984C" wp14:editId="6C7767BC">
             <wp:simplePos x="0" y="0"/>
             <wp:positionH relativeFrom="margin">
               <wp:posOffset>2746375</wp:posOffset>
@@ -8069,7 +10323,7 @@
                     <pic:cNvPicPr/>
                   </pic:nvPicPr>
                   <pic:blipFill>
-                    <a:blip r:embed="rId26">
+                    <a:blip r:embed="rId34">
                       <a:extLst>
                         <a:ext uri="{28A0092B-C50C-407E-A947-70E740481C1C}">
                           <a14:useLocalDpi xmlns:a14="http://schemas.microsoft.com/office/drawing/2010/main" val="0"/>
@@ -8107,7 +10361,7 @@
           <w:lang w:eastAsia="pt-PT"/>
         </w:rPr>
         <w:drawing>
-          <wp:anchor distT="0" distB="0" distL="114300" distR="114300" simplePos="0" relativeHeight="251675648" behindDoc="0" locked="0" layoutInCell="1" allowOverlap="1" wp14:anchorId="0A51718B" wp14:editId="717D8E00">
+          <wp:anchor distT="0" distB="0" distL="114300" distR="114300" simplePos="0" relativeHeight="251675648" behindDoc="0" locked="0" layoutInCell="1" allowOverlap="1" wp14:anchorId="3BD3861E" wp14:editId="3CCCF940">
             <wp:simplePos x="0" y="0"/>
             <wp:positionH relativeFrom="margin">
               <wp:posOffset>4307205</wp:posOffset>
@@ -8130,7 +10384,7 @@
                     <pic:cNvPicPr/>
                   </pic:nvPicPr>
                   <pic:blipFill>
-                    <a:blip r:embed="rId24">
+                    <a:blip r:embed="rId32">
                       <a:extLst>
                         <a:ext uri="{28A0092B-C50C-407E-A947-70E740481C1C}">
                           <a14:useLocalDpi xmlns:a14="http://schemas.microsoft.com/office/drawing/2010/main" val="0"/>
@@ -8171,8 +10425,6 @@
       </w:r>
     </w:p>
     <w:p/>
-    <w:p/>
-    <w:p/>
     <w:p>
       <w:pPr>
         <w:pStyle w:val="Cabealho3"/>
@@ -8181,11 +10433,11 @@
           <w:numId w:val="26"/>
         </w:numPr>
       </w:pPr>
-      <w:bookmarkStart w:id="42" w:name="_Toc466232949"/>
+      <w:bookmarkStart w:id="37" w:name="_Toc466232942"/>
       <w:r>
         <w:t>Lei de Mallus</w:t>
       </w:r>
-      <w:bookmarkEnd w:id="42"/>
+      <w:bookmarkEnd w:id="37"/>
     </w:p>
     <w:p>
       <w:pPr>
@@ -8195,31 +10447,36 @@
           <w:numId w:val="26"/>
         </w:numPr>
       </w:pPr>
-      <w:bookmarkStart w:id="43" w:name="_Toc466232950"/>
+      <w:bookmarkStart w:id="38" w:name="_Toc466232943"/>
       <w:r>
         <w:t>Feixe de Luz (caraterísticas)</w:t>
       </w:r>
-      <w:bookmarkEnd w:id="43"/>
+      <w:bookmarkEnd w:id="38"/>
     </w:p>
     <w:p/>
     <w:p>
       <w:r>
-        <w:t>Na simulação da polarização por absorção, temos um feixe de luz incidente que atravessa duas lentes de polarização cujos eixos de polarização diferem entre elas, observando os seus efeitos no referido feixe de luz resultante.</w:t>
+        <w:t>As grandezas que caraterizam um feixe luz são a direção da propagação, a amplitude e fase de oscilação, o comprimento de onda e a frequência.</w:t>
       </w:r>
     </w:p>
     <w:p>
       <w:r>
-        <w:t>O campo da lente polarizadora pode-se decompor em componentes de x e y, assumindo-se y colinear ao eixo da lente, como podemos observar na figura abaixo.</w:t>
+        <w:t>Na simulação da polarização por absorção, temos um feixe de luz incidente que atravessa duas lentes de polarização cujos eixos de polarização diferem entre elas, observando os seus efeitos no referido feixe de luz resultante.</w:t>
       </w:r>
     </w:p>
     <w:p>
       <w:r>
+        <w:t>O campo da lente polarizadora pode-se decompor em componentes de x e y, assumindo-se y colinear ao eixo da lente, como podemos observar na figura abaixo.</w:t>
+      </w:r>
+    </w:p>
+    <w:p>
+      <w:r>
         <w:rPr>
           <w:noProof/>
           <w:lang w:eastAsia="pt-PT"/>
         </w:rPr>
         <w:drawing>
-          <wp:inline distT="0" distB="0" distL="0" distR="0" wp14:anchorId="4F2606A1" wp14:editId="00D93D9C">
+          <wp:inline distT="0" distB="0" distL="0" distR="0" wp14:anchorId="1E82E99D" wp14:editId="1F48EBF4">
             <wp:extent cx="2105025" cy="2328286"/>
             <wp:effectExtent l="0" t="0" r="0" b="0"/>
             <wp:docPr id="1" name="Imagem 1"/>
@@ -8234,7 +10491,7 @@
                     <pic:cNvPicPr/>
                   </pic:nvPicPr>
                   <pic:blipFill>
-                    <a:blip r:embed="rId28"/>
+                    <a:blip r:embed="rId36"/>
                     <a:stretch>
                       <a:fillRect/>
                     </a:stretch>
@@ -8275,7 +10532,7 @@
           <w:lang w:eastAsia="pt-PT"/>
         </w:rPr>
         <w:drawing>
-          <wp:inline distT="0" distB="0" distL="0" distR="0" wp14:anchorId="291D4B76" wp14:editId="63E4B3C6">
+          <wp:inline distT="0" distB="0" distL="0" distR="0" wp14:anchorId="4B90A0CB" wp14:editId="06756B95">
             <wp:extent cx="1762125" cy="1485900"/>
             <wp:effectExtent l="0" t="0" r="9525" b="0"/>
             <wp:docPr id="10" name="Imagem 10" descr="C:\Dados\NEW [Set14-\Docs\.IPP ISEP Lic. Informática\UCs\2016_17\UCs\FSIAP_v2\Trabalhos&amp;Exercícios\Trabalho de Grupo\Luz não polarizada.png"/>
@@ -8292,7 +10549,7 @@
                     </pic:cNvPicPr>
                   </pic:nvPicPr>
                   <pic:blipFill>
-                    <a:blip r:embed="rId29">
+                    <a:blip r:embed="rId37">
                       <a:extLst>
                         <a:ext uri="{28A0092B-C50C-407E-A947-70E740481C1C}">
                           <a14:useLocalDpi xmlns:a14="http://schemas.microsoft.com/office/drawing/2010/main" val="0"/>
@@ -8336,7 +10593,7 @@
           <w:lang w:eastAsia="pt-PT"/>
         </w:rPr>
         <w:drawing>
-          <wp:inline distT="0" distB="0" distL="0" distR="0" wp14:anchorId="57D1AA54" wp14:editId="2180302F">
+          <wp:inline distT="0" distB="0" distL="0" distR="0" wp14:anchorId="61ACF2D1" wp14:editId="42EC24E7">
             <wp:extent cx="4133850" cy="1666875"/>
             <wp:effectExtent l="0" t="0" r="0" b="9525"/>
             <wp:docPr id="13" name="Imagem 13" descr="http://www.novacon.com.br/basean3_arquivos/image080.png"/>
@@ -8353,7 +10610,7 @@
                     </pic:cNvPicPr>
                   </pic:nvPicPr>
                   <pic:blipFill>
-                    <a:blip r:embed="rId30">
+                    <a:blip r:embed="rId38">
                       <a:extLst>
                         <a:ext uri="{28A0092B-C50C-407E-A947-70E740481C1C}">
                           <a14:useLocalDpi xmlns:a14="http://schemas.microsoft.com/office/drawing/2010/main" val="0"/>
@@ -8584,17 +10841,12 @@
           <w:numId w:val="26"/>
         </w:numPr>
       </w:pPr>
-      <w:bookmarkStart w:id="44" w:name="_Toc466232951"/>
-      <w:r>
-        <w:t>Ângulo de Rotaç</w:t>
-      </w:r>
-      <w:r>
-        <w:t>ão da Lente</w:t>
-      </w:r>
-      <w:bookmarkEnd w:id="44"/>
+      <w:bookmarkStart w:id="39" w:name="_Toc466232944"/>
+      <w:r>
+        <w:t>Ângulo de Rotação da Lente</w:t>
+      </w:r>
+      <w:bookmarkEnd w:id="39"/>
     </w:p>
-    <w:p/>
-    <w:p/>
     <w:p/>
     <w:p>
       <w:pPr>
@@ -8604,11 +10856,9 @@
           <w:numId w:val="26"/>
         </w:numPr>
       </w:pPr>
-      <w:bookmarkStart w:id="45" w:name="_Toc466232952"/>
-      <w:r>
-        <w:t>Aplicação Informática</w:t>
-      </w:r>
-      <w:bookmarkEnd w:id="45"/>
+      <w:r>
+        <w:t>Experiências</w:t>
+      </w:r>
     </w:p>
     <w:p>
       <w:pPr>
@@ -8617,13 +10867,15 @@
           <w:ilvl w:val="2"/>
           <w:numId w:val="28"/>
         </w:numPr>
-      </w:pPr>
-      <w:bookmarkStart w:id="46" w:name="_Toc466232953"/>
-      <w:r>
-        <w:t>Descrição</w:t>
-      </w:r>
-      <w:bookmarkEnd w:id="46"/>
+        <w:jc w:val="both"/>
+      </w:pPr>
+      <w:bookmarkStart w:id="40" w:name="_Toc466232946"/>
+      <w:r>
+        <w:t>Lei de Brewster</w:t>
+      </w:r>
+      <w:bookmarkEnd w:id="40"/>
     </w:p>
+    <w:p/>
     <w:p>
       <w:pPr>
         <w:pStyle w:val="Cabealho3"/>
@@ -8632,11 +10884,41 @@
           <w:numId w:val="26"/>
         </w:numPr>
       </w:pPr>
-      <w:bookmarkStart w:id="47" w:name="_Toc466232954"/>
-      <w:r>
-        <w:t>Objetivos</w:t>
-      </w:r>
-      <w:bookmarkEnd w:id="47"/>
+      <w:bookmarkStart w:id="41" w:name="_Toc466232949"/>
+      <w:r>
+        <w:t>Lei de Mallus</w:t>
+      </w:r>
+      <w:bookmarkEnd w:id="41"/>
+    </w:p>
+    <w:p/>
+    <w:p/>
+    <w:p>
+      <w:pPr>
+        <w:pStyle w:val="Cabealho2"/>
+        <w:numPr>
+          <w:ilvl w:val="1"/>
+          <w:numId w:val="26"/>
+        </w:numPr>
+      </w:pPr>
+      <w:bookmarkStart w:id="42" w:name="_Toc466232952"/>
+      <w:r>
+        <w:t>Aplicação Informática</w:t>
+      </w:r>
+      <w:bookmarkEnd w:id="42"/>
+    </w:p>
+    <w:p>
+      <w:pPr>
+        <w:pStyle w:val="Cabealho3"/>
+        <w:numPr>
+          <w:ilvl w:val="2"/>
+          <w:numId w:val="28"/>
+        </w:numPr>
+      </w:pPr>
+      <w:bookmarkStart w:id="43" w:name="_Toc466232953"/>
+      <w:r>
+        <w:t>Descrição</w:t>
+      </w:r>
+      <w:bookmarkEnd w:id="43"/>
     </w:p>
     <w:p>
       <w:pPr>
@@ -8646,11 +10928,11 @@
           <w:numId w:val="26"/>
         </w:numPr>
       </w:pPr>
-      <w:bookmarkStart w:id="48" w:name="_Toc466232955"/>
-      <w:r>
-        <w:t>Engenharia de Requisitos</w:t>
-      </w:r>
-      <w:bookmarkEnd w:id="48"/>
+      <w:bookmarkStart w:id="44" w:name="_Toc466232954"/>
+      <w:r>
+        <w:t>Objetivos</w:t>
+      </w:r>
+      <w:bookmarkEnd w:id="44"/>
     </w:p>
     <w:p>
       <w:pPr>
@@ -8660,14 +10942,11 @@
           <w:numId w:val="26"/>
         </w:numPr>
       </w:pPr>
-      <w:bookmarkStart w:id="49" w:name="_Toc466232956"/>
-      <w:r>
-        <w:t>Análise</w:t>
-      </w:r>
-      <w:bookmarkEnd w:id="49"/>
-      <w:r>
-        <w:t xml:space="preserve"> </w:t>
-      </w:r>
+      <w:bookmarkStart w:id="45" w:name="_Toc466232955"/>
+      <w:r>
+        <w:t>Engenharia de Requisitos</w:t>
+      </w:r>
+      <w:bookmarkEnd w:id="45"/>
     </w:p>
     <w:p>
       <w:pPr>
@@ -8677,11 +10956,14 @@
           <w:numId w:val="26"/>
         </w:numPr>
       </w:pPr>
-      <w:bookmarkStart w:id="50" w:name="_Toc466232957"/>
-      <w:r>
-        <w:t>Desenho</w:t>
-      </w:r>
-      <w:bookmarkEnd w:id="50"/>
+      <w:bookmarkStart w:id="46" w:name="_Toc466232956"/>
+      <w:r>
+        <w:t>Análise</w:t>
+      </w:r>
+      <w:bookmarkEnd w:id="46"/>
+      <w:r>
+        <w:t xml:space="preserve"> </w:t>
+      </w:r>
     </w:p>
     <w:p>
       <w:pPr>
@@ -8691,11 +10973,25 @@
           <w:numId w:val="26"/>
         </w:numPr>
       </w:pPr>
-      <w:bookmarkStart w:id="51" w:name="_Toc466232958"/>
+      <w:bookmarkStart w:id="47" w:name="_Toc466232957"/>
+      <w:r>
+        <w:t>Desenho</w:t>
+      </w:r>
+      <w:bookmarkEnd w:id="47"/>
+    </w:p>
+    <w:p>
+      <w:pPr>
+        <w:pStyle w:val="Cabealho3"/>
+        <w:numPr>
+          <w:ilvl w:val="2"/>
+          <w:numId w:val="26"/>
+        </w:numPr>
+      </w:pPr>
+      <w:bookmarkStart w:id="48" w:name="_Toc466232958"/>
       <w:r>
         <w:t>Resultados</w:t>
       </w:r>
-      <w:bookmarkEnd w:id="51"/>
+      <w:bookmarkEnd w:id="48"/>
     </w:p>
     <w:p/>
     <w:p/>
@@ -8715,11 +11011,11 @@
           <w:numId w:val="26"/>
         </w:numPr>
       </w:pPr>
-      <w:bookmarkStart w:id="52" w:name="_Toc466232959"/>
+      <w:bookmarkStart w:id="49" w:name="_Toc466232959"/>
       <w:r>
         <w:t>Feixe de Luz (caraterísticas)</w:t>
       </w:r>
-      <w:bookmarkEnd w:id="52"/>
+      <w:bookmarkEnd w:id="49"/>
     </w:p>
     <w:p>
       <w:pPr>
@@ -8729,11 +11025,11 @@
           <w:numId w:val="26"/>
         </w:numPr>
       </w:pPr>
-      <w:bookmarkStart w:id="53" w:name="_Toc466232960"/>
+      <w:bookmarkStart w:id="50" w:name="_Toc466232960"/>
       <w:r>
         <w:t>Ângulo de Rotação da Lente</w:t>
       </w:r>
-      <w:bookmarkEnd w:id="53"/>
+      <w:bookmarkEnd w:id="50"/>
     </w:p>
     <w:p/>
     <w:p/>
@@ -8771,14 +11067,14 @@
       <w:pPr>
         <w:pStyle w:val="Ttulo"/>
       </w:pPr>
-      <w:bookmarkStart w:id="54" w:name="_Toc466113868"/>
-      <w:bookmarkStart w:id="55" w:name="_Toc466232961"/>
+      <w:bookmarkStart w:id="51" w:name="_Toc466113868"/>
+      <w:bookmarkStart w:id="52" w:name="_Toc466232961"/>
       <w:r>
         <w:lastRenderedPageBreak/>
         <w:t>Conclusão</w:t>
       </w:r>
-      <w:bookmarkEnd w:id="54"/>
-      <w:bookmarkEnd w:id="55"/>
+      <w:bookmarkEnd w:id="51"/>
+      <w:bookmarkEnd w:id="52"/>
     </w:p>
     <w:p>
       <w:pPr>
@@ -8814,8 +11110,8 @@
       <w:pPr>
         <w:pStyle w:val="Ttulo"/>
       </w:pPr>
-      <w:bookmarkStart w:id="56" w:name="_Toc466113869"/>
-      <w:bookmarkStart w:id="57" w:name="_Toc466232962"/>
+      <w:bookmarkStart w:id="53" w:name="_Toc466113869"/>
+      <w:bookmarkStart w:id="54" w:name="_Toc466232962"/>
       <w:r>
         <w:lastRenderedPageBreak/>
         <w:t>R</w:t>
@@ -8829,8 +11125,8 @@
       <w:r>
         <w:t xml:space="preserve"> Bibliográficas</w:t>
       </w:r>
-      <w:bookmarkEnd w:id="56"/>
-      <w:bookmarkEnd w:id="57"/>
+      <w:bookmarkEnd w:id="53"/>
+      <w:bookmarkEnd w:id="54"/>
     </w:p>
     <w:p>
       <w:pPr>
@@ -8877,7 +11173,7 @@
       <w:pPr>
         <w:spacing w:before="120" w:after="120"/>
         <w:sectPr>
-          <w:footerReference w:type="first" r:id="rId31"/>
+          <w:footerReference w:type="first" r:id="rId39"/>
           <w:pgSz w:w="11906" w:h="16838"/>
           <w:pgMar w:top="1417" w:right="1701" w:bottom="1417" w:left="1701" w:header="708" w:footer="708" w:gutter="0"/>
           <w:pgNumType w:start="1"/>
@@ -8916,7 +11212,7 @@
         <mc:AlternateContent>
           <mc:Choice Requires="wps">
             <w:drawing>
-              <wp:anchor distT="0" distB="0" distL="114300" distR="114300" simplePos="0" relativeHeight="251661312" behindDoc="0" locked="0" layoutInCell="1" allowOverlap="1">
+              <wp:anchor distT="0" distB="0" distL="114300" distR="114300" simplePos="0" relativeHeight="251661312" behindDoc="0" locked="0" layoutInCell="1" allowOverlap="1" wp14:anchorId="785077BF" wp14:editId="420EE5AE">
                 <wp:simplePos x="0" y="0"/>
                 <wp:positionH relativeFrom="page">
                   <wp:posOffset>3489325</wp:posOffset>
@@ -9195,7 +11491,7 @@
         <mc:AlternateContent>
           <mc:Choice Requires="wps">
             <w:drawing>
-              <wp:anchor distT="0" distB="0" distL="114300" distR="114300" simplePos="0" relativeHeight="251662336" behindDoc="0" locked="0" layoutInCell="1" allowOverlap="1">
+              <wp:anchor distT="0" distB="0" distL="114300" distR="114300" simplePos="0" relativeHeight="251662336" behindDoc="0" locked="0" layoutInCell="1" allowOverlap="1" wp14:anchorId="508E1176" wp14:editId="7540C01E">
                 <wp:simplePos x="0" y="0"/>
                 <wp:positionH relativeFrom="page">
                   <wp:posOffset>3671570</wp:posOffset>
@@ -9295,7 +11591,7 @@
           </mc:Choice>
           <mc:Fallback>
             <w:pict>
-              <v:rect id="Rectangle 19" o:spid="_x0000_s1033" style="position:absolute;left:0;text-align:left;margin-left:289.1pt;margin-top:613.5pt;width:232.45pt;height:151.5pt;z-index:251662336;visibility:visible;mso-wrap-style:square;mso-width-percent:0;mso-height-percent:0;mso-wrap-distance-left:9pt;mso-wrap-distance-top:0;mso-wrap-distance-right:9pt;mso-wrap-distance-bottom:0;mso-position-horizontal:absolute;mso-position-horizontal-relative:page;mso-position-vertical:absolute;mso-position-vertical-relative:page;mso-width-percent:0;mso-height-percent:0;mso-width-relative:page;mso-height-relative:margin;v-text-anchor:bottom" o:gfxdata="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" fillcolor="#e36c0a [2409]" strokecolor="#e36c0a [2409]" strokeweight="2pt">
+              <v:rect w14:anchorId="508E1176" id="Rectangle 19" o:spid="_x0000_s1034" style="position:absolute;left:0;text-align:left;margin-left:289.1pt;margin-top:613.5pt;width:232.45pt;height:151.5pt;z-index:251662336;visibility:visible;mso-wrap-style:square;mso-width-percent:0;mso-height-percent:0;mso-wrap-distance-left:9pt;mso-wrap-distance-top:0;mso-wrap-distance-right:9pt;mso-wrap-distance-bottom:0;mso-position-horizontal:absolute;mso-position-horizontal-relative:page;mso-position-vertical:absolute;mso-position-vertical-relative:page;mso-width-percent:0;mso-height-percent:0;mso-width-relative:page;mso-height-relative:margin;v-text-anchor:bottom" o:gfxdata="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" fillcolor="#e36c0a [2409]" strokecolor="#e36c0a [2409]" strokeweight="2pt">
                 <v:textbox>
                   <w:txbxContent>
                     <w:p>
@@ -9389,8 +11685,8 @@
           <w:szCs w:val="24"/>
         </w:rPr>
       </w:pPr>
-      <w:bookmarkStart w:id="58" w:name="_Toc466113870"/>
-      <w:bookmarkStart w:id="59" w:name="_Toc466232963"/>
+      <w:bookmarkStart w:id="55" w:name="_Toc466113870"/>
+      <w:bookmarkStart w:id="56" w:name="_Toc466232963"/>
       <w:r>
         <w:rPr>
           <w:iCs/>
@@ -9447,8 +11743,8 @@
         </w:rPr>
         <w:t>Lista de Tarefas – Prazos (1ª fase)</w:t>
       </w:r>
-      <w:bookmarkEnd w:id="58"/>
-      <w:bookmarkEnd w:id="59"/>
+      <w:bookmarkEnd w:id="55"/>
+      <w:bookmarkEnd w:id="56"/>
       <w:r>
         <w:tab/>
       </w:r>
@@ -9458,7 +11754,7 @@
         <w:pStyle w:val="Legenda"/>
         <w:keepNext/>
       </w:pPr>
-      <w:bookmarkStart w:id="60" w:name="_Toc466232965"/>
+      <w:bookmarkStart w:id="57" w:name="_Toc466232965"/>
       <w:r>
         <w:t xml:space="preserve">Tabela </w:t>
       </w:r>
@@ -9475,7 +11771,7 @@
         <w:rPr>
           <w:noProof/>
         </w:rPr>
-        <w:t>1</w:t>
+        <w:t>3</w:t>
       </w:r>
       <w:r>
         <w:fldChar w:fldCharType="end"/>
@@ -9483,7 +11779,7 @@
       <w:r>
         <w:t xml:space="preserve"> – Divisão de tarefas - prazos</w:t>
       </w:r>
-      <w:bookmarkEnd w:id="60"/>
+      <w:bookmarkEnd w:id="57"/>
     </w:p>
     <w:tbl>
       <w:tblPr>
@@ -12667,8 +14963,8 @@
           <w:szCs w:val="24"/>
         </w:rPr>
       </w:pPr>
-      <w:bookmarkStart w:id="61" w:name="_Toc466113871"/>
-      <w:bookmarkStart w:id="62" w:name="_Toc466232964"/>
+      <w:bookmarkStart w:id="58" w:name="_Toc466113871"/>
+      <w:bookmarkStart w:id="59" w:name="_Toc466232964"/>
       <w:r>
         <w:rPr>
           <w:iCs/>
@@ -12689,8 +14985,8 @@
         </w:rPr>
         <w:t>Lista de Tarefas – Prazos (2ª fase)</w:t>
       </w:r>
-      <w:bookmarkEnd w:id="61"/>
-      <w:bookmarkEnd w:id="62"/>
+      <w:bookmarkEnd w:id="58"/>
+      <w:bookmarkEnd w:id="59"/>
     </w:p>
     <w:p>
       <w:pPr>
@@ -12865,7 +15161,7 @@
           <w:rPr>
             <w:noProof/>
           </w:rPr>
-          <w:t>3</w:t>
+          <w:t>10</w:t>
         </w:r>
         <w:r>
           <w:fldChar w:fldCharType="end"/>
@@ -17866,7 +20162,7 @@
     <b:YearAccessed>2015</b:YearAccessed>
     <b:MonthAccessed>05</b:MonthAccessed>
     <b:DayAccessed>18</b:DayAccessed>
-    <b:RefOrder>1</b:RefOrder>
+    <b:RefOrder>4</b:RefOrder>
   </b:Source>
   <b:Source>
     <b:Tag>Reb07</b:Tag>
@@ -17904,7 +20200,70 @@
     <b:YearAccessed>2015</b:YearAccessed>
     <b:MonthAccessed>02</b:MonthAccessed>
     <b:StandardNumber>ISSN: 1224-8398</b:StandardNumber>
+    <b:RefOrder>5</b:RefOrder>
+  </b:Source>
+  <b:Source>
+    <b:Tag>Hal04</b:Tag>
+    <b:SourceType>Book</b:SourceType>
+    <b:Guid>{577AE106-C476-4D9A-82B1-9B5D28F0E8DA}</b:Guid>
+    <b:Author>
+      <b:Author>
+        <b:NameList>
+          <b:Person>
+            <b:Last>Halliday</b:Last>
+            <b:First>David</b:First>
+          </b:Person>
+        </b:NameList>
+      </b:Author>
+    </b:Author>
+    <b:Title>Física 3, volume 2, 5ª ed.</b:Title>
+    <b:Year>2004</b:Year>
+    <b:PeriodicalTitle>Volume 2 - 5ª ed</b:PeriodicalTitle>
+    <b:City>Rio de Janeiro</b:City>
+    <b:Publisher>LTC</b:Publisher>
+    <b:RefOrder>1</b:RefOrder>
+  </b:Source>
+  <b:Source>
+    <b:Tag>Gla16</b:Tag>
+    <b:SourceType>InternetSite</b:SourceType>
+    <b:Guid>{392751B4-F688-4F66-93CF-B2D8248A0C12}</b:Guid>
+    <b:Title>Radiação eletromagnética</b:Title>
+    <b:Year>2016</b:Year>
+    <b:Author>
+      <b:Author>
+        <b:NameList>
+          <b:Person>
+            <b:Last>Kítor</b:Last>
+            <b:First>Glauber</b:First>
+          </b:Person>
+        </b:NameList>
+      </b:Author>
+    </b:Author>
+    <b:InternetSiteTitle>InfoEscola</b:InternetSiteTitle>
+    <b:Month>Novembro</b:Month>
+    <b:Day>6</b:Day>
+    <b:URL>http://www.infoescola.com/fisica/radiacao-eletromagnetica/</b:URL>
     <b:RefOrder>2</b:RefOrder>
+  </b:Source>
+  <b:Source>
+    <b:Tag>Ali99</b:Tag>
+    <b:SourceType>InternetSite</b:SourceType>
+    <b:Guid>{8D0FE21C-3EAD-45BE-8D86-BE75E8FBA267}</b:Guid>
+    <b:Author>
+      <b:Author>
+        <b:NameList>
+          <b:Person>
+            <b:Last>Grimm</b:Last>
+            <b:First>Alice</b:First>
+          </b:Person>
+        </b:NameList>
+      </b:Author>
+    </b:Author>
+    <b:Title>Radiação Solar e Terrestre - Balanço de Calor</b:Title>
+    <b:InternetSiteTitle>Departamento de Física - UFPR</b:InternetSiteTitle>
+    <b:Year>1999</b:Year>
+    <b:URL>http://fisica.ufpr.br/grimm/aposmeteo/cap2/cap2-7.html</b:URL>
+    <b:RefOrder>3</b:RefOrder>
   </b:Source>
 </b:Sources>
 </file>
@@ -17918,7 +20277,7 @@
 </file>
 
 <file path=customXml/itemProps2.xml><?xml version="1.0" encoding="utf-8"?>
-<ds:datastoreItem xmlns:ds="http://schemas.openxmlformats.org/officeDocument/2006/customXml" ds:itemID="{033AD86B-8FEB-411A-B85F-7EA73B2C7DDC}">
+<ds:datastoreItem xmlns:ds="http://schemas.openxmlformats.org/officeDocument/2006/customXml" ds:itemID="{0A438315-28BE-4182-8A61-63BEA6D01923}">
   <ds:schemaRefs>
     <ds:schemaRef ds:uri="http://schemas.openxmlformats.org/officeDocument/2006/bibliography"/>
   </ds:schemaRefs>

</xml_diff>

<commit_message>
Lei Brewster - fundamentação teórica experiências (inc) - Lei de brewster
</commit_message>
<xml_diff>
--- a/AplicacaoFSIAP/Relatório.docx
+++ b/AplicacaoFSIAP/Relatório.docx
@@ -6176,24 +6176,14 @@
       <w:r>
         <w:t xml:space="preserve">Figura </w:t>
       </w:r>
-      <w:r>
-        <w:fldChar w:fldCharType="begin"/>
-      </w:r>
-      <w:r>
-        <w:instrText xml:space="preserve"> SEQ Figura \* ARABIC </w:instrText>
-      </w:r>
-      <w:r>
-        <w:fldChar w:fldCharType="separate"/>
-      </w:r>
-      <w:r>
-        <w:rPr>
-          <w:noProof/>
-        </w:rPr>
-        <w:t>1</w:t>
-      </w:r>
-      <w:r>
-        <w:fldChar w:fldCharType="end"/>
-      </w:r>
+      <w:fldSimple w:instr=" SEQ Figura \* ARABIC ">
+        <w:r>
+          <w:rPr>
+            <w:noProof/>
+          </w:rPr>
+          <w:t>1</w:t>
+        </w:r>
+      </w:fldSimple>
       <w:r>
         <w:t xml:space="preserve"> – Radiação eletromagnética (retirado de www.infoescola.com/fisica)</w:t>
       </w:r>
@@ -6331,24 +6321,14 @@
       <w:r>
         <w:t xml:space="preserve">Equação </w:t>
       </w:r>
-      <w:r>
-        <w:fldChar w:fldCharType="begin"/>
-      </w:r>
-      <w:r>
-        <w:instrText xml:space="preserve"> SEQ Equação \* ARABIC </w:instrText>
-      </w:r>
-      <w:r>
-        <w:fldChar w:fldCharType="separate"/>
-      </w:r>
-      <w:r>
-        <w:rPr>
-          <w:noProof/>
-        </w:rPr>
-        <w:t>1</w:t>
-      </w:r>
-      <w:r>
-        <w:fldChar w:fldCharType="end"/>
-      </w:r>
+      <w:fldSimple w:instr=" SEQ Equação \* ARABIC ">
+        <w:r>
+          <w:rPr>
+            <w:noProof/>
+          </w:rPr>
+          <w:t>1</w:t>
+        </w:r>
+      </w:fldSimple>
       <w:r>
         <w:t xml:space="preserve"> – Vetor de </w:t>
       </w:r>
@@ -6402,13 +6382,7 @@
             <w:rPr>
               <w:rFonts w:ascii="Cambria Math" w:hAnsi="Cambria Math"/>
             </w:rPr>
-            <m:t>)×E</m:t>
-          </m:r>
-          <m:r>
-            <w:rPr>
-              <w:rFonts w:ascii="Cambria Math" w:hAnsi="Cambria Math"/>
-            </w:rPr>
-            <m:t>×B</m:t>
+            <m:t>)×E×B</m:t>
           </m:r>
         </m:oMath>
       </m:oMathPara>
@@ -6420,6 +6394,7 @@
       <w:r>
         <w:rPr>
           <w:noProof/>
+          <w:lang w:eastAsia="pt-PT"/>
         </w:rPr>
         <mc:AlternateContent>
           <mc:Choice Requires="wps">
@@ -6479,24 +6454,14 @@
                             <w:r>
                               <w:t xml:space="preserve">Figura </w:t>
                             </w:r>
-                            <w:r>
-                              <w:fldChar w:fldCharType="begin"/>
-                            </w:r>
-                            <w:r>
-                              <w:instrText xml:space="preserve"> SEQ Figura \* ARABIC </w:instrText>
-                            </w:r>
-                            <w:r>
-                              <w:fldChar w:fldCharType="separate"/>
-                            </w:r>
-                            <w:r>
-                              <w:rPr>
-                                <w:noProof/>
-                              </w:rPr>
-                              <w:t>2</w:t>
-                            </w:r>
-                            <w:r>
-                              <w:fldChar w:fldCharType="end"/>
-                            </w:r>
+                            <w:fldSimple w:instr=" SEQ Figura \* ARABIC ">
+                              <w:r>
+                                <w:rPr>
+                                  <w:noProof/>
+                                </w:rPr>
+                                <w:t>2</w:t>
+                              </w:r>
+                            </w:fldSimple>
                             <w:r>
                               <w:t xml:space="preserve"> – Vetor de Poynting (retirado de www.infoescola.com/fisica)</w:t>
                             </w:r>
@@ -6535,24 +6500,14 @@
                       <w:r>
                         <w:t xml:space="preserve">Figura </w:t>
                       </w:r>
-                      <w:r>
-                        <w:fldChar w:fldCharType="begin"/>
-                      </w:r>
-                      <w:r>
-                        <w:instrText xml:space="preserve"> SEQ Figura \* ARABIC </w:instrText>
-                      </w:r>
-                      <w:r>
-                        <w:fldChar w:fldCharType="separate"/>
-                      </w:r>
-                      <w:r>
-                        <w:rPr>
-                          <w:noProof/>
-                        </w:rPr>
-                        <w:t>2</w:t>
-                      </w:r>
-                      <w:r>
-                        <w:fldChar w:fldCharType="end"/>
-                      </w:r>
+                      <w:fldSimple w:instr=" SEQ Figura \* ARABIC ">
+                        <w:r>
+                          <w:rPr>
+                            <w:noProof/>
+                          </w:rPr>
+                          <w:t>2</w:t>
+                        </w:r>
+                      </w:fldSimple>
                       <w:r>
                         <w:t xml:space="preserve"> – Vetor de Poynting (retirado de www.infoescola.com/fisica)</w:t>
                       </w:r>
@@ -6735,24 +6690,14 @@
       <w:r>
         <w:t xml:space="preserve">Equação </w:t>
       </w:r>
-      <w:r>
-        <w:fldChar w:fldCharType="begin"/>
-      </w:r>
-      <w:r>
-        <w:instrText xml:space="preserve"> SEQ Equação \* ARABIC </w:instrText>
-      </w:r>
-      <w:r>
-        <w:fldChar w:fldCharType="separate"/>
-      </w:r>
-      <w:r>
-        <w:rPr>
-          <w:noProof/>
-        </w:rPr>
-        <w:t>2</w:t>
-      </w:r>
-      <w:r>
-        <w:fldChar w:fldCharType="end"/>
-      </w:r>
+      <w:fldSimple w:instr=" SEQ Equação \* ARABIC ">
+        <w:r>
+          <w:rPr>
+            <w:noProof/>
+          </w:rPr>
+          <w:t>2</w:t>
+        </w:r>
+      </w:fldSimple>
       <w:r>
         <w:t xml:space="preserve"> </w:t>
       </w:r>
@@ -6763,24 +6708,14 @@
         <w:tab/>
         <w:t xml:space="preserve">Equação </w:t>
       </w:r>
-      <w:r>
-        <w:fldChar w:fldCharType="begin"/>
-      </w:r>
-      <w:r>
-        <w:instrText xml:space="preserve"> SEQ Equação \* ARABIC </w:instrText>
-      </w:r>
-      <w:r>
-        <w:fldChar w:fldCharType="separate"/>
-      </w:r>
-      <w:r>
-        <w:rPr>
-          <w:noProof/>
-        </w:rPr>
-        <w:t>3</w:t>
-      </w:r>
-      <w:r>
-        <w:fldChar w:fldCharType="end"/>
-      </w:r>
+      <w:fldSimple w:instr=" SEQ Equação \* ARABIC ">
+        <w:r>
+          <w:rPr>
+            <w:noProof/>
+          </w:rPr>
+          <w:t>3</w:t>
+        </w:r>
+      </w:fldSimple>
       <w:r>
         <w:t xml:space="preserve"> – velocidade, comprimento de onda</w:t>
       </w:r>
@@ -6791,24 +6726,14 @@
         <w:tab/>
         <w:t xml:space="preserve">Equação </w:t>
       </w:r>
-      <w:r>
-        <w:fldChar w:fldCharType="begin"/>
-      </w:r>
-      <w:r>
-        <w:instrText xml:space="preserve"> SEQ Equação \* ARABIC </w:instrText>
-      </w:r>
-      <w:r>
-        <w:fldChar w:fldCharType="separate"/>
-      </w:r>
-      <w:r>
-        <w:rPr>
-          <w:noProof/>
-        </w:rPr>
-        <w:t>4</w:t>
-      </w:r>
-      <w:r>
-        <w:fldChar w:fldCharType="end"/>
-      </w:r>
+      <w:fldSimple w:instr=" SEQ Equação \* ARABIC ">
+        <w:r>
+          <w:rPr>
+            <w:noProof/>
+          </w:rPr>
+          <w:t>4</w:t>
+        </w:r>
+      </w:fldSimple>
       <w:r>
         <w:t xml:space="preserve"> – energia e frequência</w:t>
       </w:r>
@@ -6943,24 +6868,14 @@
       <w:r>
         <w:t xml:space="preserve">Tabela </w:t>
       </w:r>
-      <w:r>
-        <w:fldChar w:fldCharType="begin"/>
-      </w:r>
-      <w:r>
-        <w:instrText xml:space="preserve"> SEQ Tabela \* ARABIC </w:instrText>
-      </w:r>
-      <w:r>
-        <w:fldChar w:fldCharType="separate"/>
-      </w:r>
-      <w:r>
-        <w:rPr>
-          <w:noProof/>
-        </w:rPr>
-        <w:t>1</w:t>
-      </w:r>
-      <w:r>
-        <w:fldChar w:fldCharType="end"/>
-      </w:r>
+      <w:fldSimple w:instr=" SEQ Tabela \* ARABIC ">
+        <w:r>
+          <w:rPr>
+            <w:noProof/>
+          </w:rPr>
+          <w:t>1</w:t>
+        </w:r>
+      </w:fldSimple>
       <w:r>
         <w:t xml:space="preserve"> – Frequência e comprimento de onda (exemplos)</w:t>
       </w:r>
@@ -7330,24 +7245,14 @@
       <w:r>
         <w:t xml:space="preserve">Figura </w:t>
       </w:r>
-      <w:r>
-        <w:fldChar w:fldCharType="begin"/>
-      </w:r>
-      <w:r>
-        <w:instrText xml:space="preserve"> SEQ Figura \* ARABIC </w:instrText>
-      </w:r>
-      <w:r>
-        <w:fldChar w:fldCharType="separate"/>
-      </w:r>
-      <w:r>
-        <w:rPr>
-          <w:noProof/>
-        </w:rPr>
-        <w:t>3</w:t>
-      </w:r>
-      <w:r>
-        <w:fldChar w:fldCharType="end"/>
-      </w:r>
+      <w:fldSimple w:instr=" SEQ Figura \* ARABIC ">
+        <w:r>
+          <w:rPr>
+            <w:noProof/>
+          </w:rPr>
+          <w:t>3</w:t>
+        </w:r>
+      </w:fldSimple>
       <w:r>
         <w:t xml:space="preserve"> – Espetro eletromagnético na natureza e exterior</w:t>
       </w:r>
@@ -7379,34 +7284,727 @@
           <w:numId w:val="26"/>
         </w:numPr>
       </w:pPr>
-      <w:bookmarkStart w:id="21" w:name="_Toc466232932"/>
-      <w:r>
-        <w:t xml:space="preserve">Ângulo </w:t>
-      </w:r>
-      <w:r>
-        <w:t>de Brewster</w:t>
-      </w:r>
-      <w:bookmarkEnd w:id="21"/>
-      <w:r>
-        <w:t xml:space="preserve"> </w:t>
+      <w:r>
+        <w:t>Polarização por Reflexão/Lei de Brewster</w:t>
       </w:r>
     </w:p>
     <w:p/>
     <w:p>
-      <w:r>
-        <w:t xml:space="preserve">Ângulo de Brewster ou ângulo de polarização é o ângulo de incidência para o qual a reflexão anula completamente a componente paralela da onda em relação ao plano de incidência. A onda refletida passa apenas a ter uma componente, que é a perpendicular ao plano de incidência. </w:t>
-      </w:r>
+      <w:pPr>
+        <w:ind w:firstLine="708"/>
+        <w:rPr>
+          <w:rFonts w:eastAsiaTheme="minorHAnsi"/>
+        </w:rPr>
+      </w:pPr>
+      <w:r>
+        <w:t>O fenómeno de reflexão ocorre quando o ângulo de incidência é igual ao ângulo de reflexão (exemplo: espelho).</w:t>
+      </w:r>
+      <w:r>
+        <w:t xml:space="preserve"> </w:t>
+      </w:r>
+      <w:r>
+        <w:t xml:space="preserve">O </w:t>
+      </w:r>
+      <w:r>
+        <w:rPr>
+          <w:rFonts w:eastAsiaTheme="minorHAnsi"/>
+        </w:rPr>
+        <w:t>fenómeno de polarização seletiva mediante incidência de luz em superfícies dielétricas foi explicado pelo físico da Royal Society de Londres, sir David Brewster na primeira metade do séc. XIX.</w:t>
+      </w:r>
+      <w:r>
+        <w:rPr>
+          <w:rFonts w:eastAsiaTheme="minorHAnsi"/>
+        </w:rPr>
+        <w:t xml:space="preserve"> </w:t>
+      </w:r>
+      <w:r>
+        <w:rPr>
+          <w:rFonts w:eastAsiaTheme="minorHAnsi"/>
+        </w:rPr>
+        <w:t xml:space="preserve">A polarização por reflexão, </w:t>
+      </w:r>
+      <w:r>
+        <w:rPr>
+          <w:rFonts w:eastAsiaTheme="minorHAnsi"/>
+        </w:rPr>
+        <w:t>o</w:t>
+      </w:r>
+      <w:r>
+        <w:rPr>
+          <w:rFonts w:eastAsiaTheme="minorHAnsi"/>
+        </w:rPr>
+        <w:t>u também conhecido como</w:t>
+      </w:r>
+      <w:r>
+        <w:rPr>
+          <w:rFonts w:eastAsiaTheme="minorHAnsi"/>
+        </w:rPr>
+        <w:t xml:space="preserve"> lei</w:t>
+      </w:r>
+      <w:r>
+        <w:rPr>
+          <w:rFonts w:eastAsiaTheme="minorHAnsi"/>
+        </w:rPr>
+        <w:t xml:space="preserve"> Brewster, tem </w:t>
+      </w:r>
+      <w:r>
+        <w:rPr>
+          <w:rFonts w:eastAsiaTheme="minorHAnsi"/>
+        </w:rPr>
+        <w:t>várias aplicações práticas, mas fundamentalmente o importante é perceber em que material existe a reflexão.</w:t>
+      </w:r>
+      <w:sdt>
+        <w:sdtPr>
+          <w:rPr>
+            <w:rFonts w:eastAsiaTheme="minorHAnsi"/>
+          </w:rPr>
+          <w:id w:val="-2049526872"/>
+          <w:citation/>
+        </w:sdtPr>
+        <w:sdtContent>
+          <w:r>
+            <w:rPr>
+              <w:rFonts w:eastAsiaTheme="minorHAnsi"/>
+            </w:rPr>
+            <w:fldChar w:fldCharType="begin"/>
+          </w:r>
+          <w:r>
+            <w:rPr>
+              <w:rFonts w:eastAsiaTheme="minorHAnsi"/>
+            </w:rPr>
+            <w:instrText xml:space="preserve"> CITATION Ali99 \l 2070 </w:instrText>
+          </w:r>
+          <w:r>
+            <w:rPr>
+              <w:rFonts w:eastAsiaTheme="minorHAnsi"/>
+            </w:rPr>
+            <w:fldChar w:fldCharType="separate"/>
+          </w:r>
+          <w:r>
+            <w:rPr>
+              <w:rFonts w:eastAsiaTheme="minorHAnsi"/>
+              <w:noProof/>
+            </w:rPr>
+            <w:t xml:space="preserve"> </w:t>
+          </w:r>
+          <w:r>
+            <w:rPr>
+              <w:rFonts w:eastAsiaTheme="minorHAnsi"/>
+              <w:noProof/>
+            </w:rPr>
+            <w:t>(Grimm, 1999)</w:t>
+          </w:r>
+          <w:r>
+            <w:rPr>
+              <w:rFonts w:eastAsiaTheme="minorHAnsi"/>
+            </w:rPr>
+            <w:fldChar w:fldCharType="end"/>
+          </w:r>
+        </w:sdtContent>
+      </w:sdt>
     </w:p>
     <w:p>
       <w:pPr>
+        <w:ind w:firstLine="708"/>
+        <w:rPr>
+          <w:rFonts w:eastAsiaTheme="minorHAnsi"/>
+        </w:rPr>
+      </w:pPr>
+      <w:r>
+        <w:rPr>
+          <w:rFonts w:eastAsiaTheme="minorHAnsi"/>
+        </w:rPr>
+        <w:t>Quando a luz não polarizada incide num material refringente, observe-se que existe uma reflexão preferencial para as ondas em que o vetor do campo elétrico vibra perpendicularmente ao plano de incidência. O ângulo de Brewster é quando para determinado ângulo de incidência, a luz refletida é linearmente polarizada na direção perpendicular ao plano de incidência e o feixe refr</w:t>
+      </w:r>
+      <w:r>
+        <w:rPr>
+          <w:rFonts w:eastAsiaTheme="minorHAnsi"/>
+        </w:rPr>
+        <w:t>atado é parcialmente polarizado</w:t>
+      </w:r>
+      <w:r>
+        <w:rPr>
+          <w:rFonts w:eastAsiaTheme="minorHAnsi"/>
+        </w:rPr>
+        <w:t xml:space="preserve"> </w:t>
+      </w:r>
+      <w:sdt>
+        <w:sdtPr>
+          <w:rPr>
+            <w:rFonts w:eastAsiaTheme="minorHAnsi"/>
+          </w:rPr>
+          <w:id w:val="1213699606"/>
+          <w:citation/>
+        </w:sdtPr>
+        <w:sdtContent>
+          <w:r>
+            <w:rPr>
+              <w:rFonts w:eastAsiaTheme="minorHAnsi"/>
+            </w:rPr>
+            <w:fldChar w:fldCharType="begin"/>
+          </w:r>
+          <w:r>
+            <w:rPr>
+              <w:rFonts w:eastAsiaTheme="minorHAnsi"/>
+            </w:rPr>
+            <w:instrText xml:space="preserve"> CITATION Est16 \l 2070 </w:instrText>
+          </w:r>
+          <w:r>
+            <w:rPr>
+              <w:rFonts w:eastAsiaTheme="minorHAnsi"/>
+            </w:rPr>
+            <w:fldChar w:fldCharType="separate"/>
+          </w:r>
+          <w:r>
+            <w:rPr>
+              <w:rFonts w:eastAsiaTheme="minorHAnsi"/>
+              <w:noProof/>
+            </w:rPr>
+            <w:t>(Sampaio, 2016)</w:t>
+          </w:r>
+          <w:r>
+            <w:rPr>
+              <w:rFonts w:eastAsiaTheme="minorHAnsi"/>
+            </w:rPr>
+            <w:fldChar w:fldCharType="end"/>
+          </w:r>
+        </w:sdtContent>
+      </w:sdt>
+      <w:r>
+        <w:rPr>
+          <w:rFonts w:eastAsiaTheme="minorHAnsi"/>
+        </w:rPr>
+        <w:t xml:space="preserve">. </w:t>
+      </w:r>
+      <w:r>
+        <w:rPr>
+          <w:rFonts w:eastAsiaTheme="minorHAnsi"/>
+        </w:rPr>
+        <w:t>Ist</w:t>
+      </w:r>
+      <w:r>
+        <w:rPr>
+          <w:rFonts w:eastAsiaTheme="minorHAnsi"/>
+        </w:rPr>
+        <w:t xml:space="preserve">o é, quando luz natural incide </w:t>
+      </w:r>
+      <w:r>
+        <w:rPr>
+          <w:rFonts w:eastAsiaTheme="minorHAnsi"/>
+        </w:rPr>
+        <w:t>sobre uma superfície dielétrica, de índice de refração maior do que o meio de origem, sob um determinado ângulo, o de Brewster, a luz refletida é linearmente polarizada, com direção de polarização paralela ao plano da superfície dielétrica como demonstrado na figura seguinte.</w:t>
+      </w:r>
+    </w:p>
+    <w:p>
+      <w:pPr>
+        <w:keepNext/>
+        <w:ind w:firstLine="708"/>
+      </w:pPr>
+      <w:r>
+        <w:rPr>
+          <w:noProof/>
+          <w:lang w:eastAsia="pt-PT"/>
+        </w:rPr>
+        <w:lastRenderedPageBreak/>
+        <w:drawing>
+          <wp:inline distT="0" distB="0" distL="0" distR="0" wp14:anchorId="532FC66B" wp14:editId="6ADBE9CF">
+            <wp:extent cx="2638425" cy="1856472"/>
+            <wp:effectExtent l="0" t="0" r="0" b="0"/>
+            <wp:docPr id="29" name="Imagem 29" descr="http://s3.amazonaws.com/magoo/ABAAABKzYAE-23.jpg"/>
+            <wp:cNvGraphicFramePr>
+              <a:graphicFrameLocks xmlns:a="http://schemas.openxmlformats.org/drawingml/2006/main" noChangeAspect="1"/>
+            </wp:cNvGraphicFramePr>
+            <a:graphic xmlns:a="http://schemas.openxmlformats.org/drawingml/2006/main">
+              <a:graphicData uri="http://schemas.openxmlformats.org/drawingml/2006/picture">
+                <pic:pic xmlns:pic="http://schemas.openxmlformats.org/drawingml/2006/picture">
+                  <pic:nvPicPr>
+                    <pic:cNvPr id="0" name="Picture 1" descr="http://s3.amazonaws.com/magoo/ABAAABKzYAE-23.jpg"/>
+                    <pic:cNvPicPr>
+                      <a:picLocks noChangeAspect="1" noChangeArrowheads="1"/>
+                    </pic:cNvPicPr>
+                  </pic:nvPicPr>
+                  <pic:blipFill>
+                    <a:blip r:embed="rId19">
+                      <a:extLst>
+                        <a:ext uri="{28A0092B-C50C-407E-A947-70E740481C1C}">
+                          <a14:useLocalDpi xmlns:a14="http://schemas.microsoft.com/office/drawing/2010/main" val="0"/>
+                        </a:ext>
+                      </a:extLst>
+                    </a:blip>
+                    <a:srcRect/>
+                    <a:stretch>
+                      <a:fillRect/>
+                    </a:stretch>
+                  </pic:blipFill>
+                  <pic:spPr bwMode="auto">
+                    <a:xfrm>
+                      <a:off x="0" y="0"/>
+                      <a:ext cx="2644026" cy="1860413"/>
+                    </a:xfrm>
+                    <a:prstGeom prst="rect">
+                      <a:avLst/>
+                    </a:prstGeom>
+                    <a:noFill/>
+                    <a:ln>
+                      <a:noFill/>
+                    </a:ln>
+                  </pic:spPr>
+                </pic:pic>
+              </a:graphicData>
+            </a:graphic>
+          </wp:inline>
+        </w:drawing>
+      </w:r>
+    </w:p>
+    <w:p>
+      <w:pPr>
+        <w:pStyle w:val="Legenda"/>
+        <w:rPr>
+          <w:rFonts w:eastAsiaTheme="minorHAnsi"/>
+        </w:rPr>
+      </w:pPr>
+      <w:r>
+        <w:t xml:space="preserve">Figura </w:t>
+      </w:r>
+      <w:fldSimple w:instr=" SEQ Figura \* ARABIC ">
+        <w:r>
+          <w:rPr>
+            <w:noProof/>
+          </w:rPr>
+          <w:t>4</w:t>
+        </w:r>
+      </w:fldSimple>
+      <w:r>
+        <w:t xml:space="preserve"> </w:t>
+      </w:r>
+      <w:r>
+        <w:t xml:space="preserve"> - Polarização por reflexão numa interface ar-vidro (retirado de www.ebah.com.br)</w:t>
+      </w:r>
+    </w:p>
+    <w:p>
+      <w:pPr>
+        <w:ind w:firstLine="708"/>
+        <w:rPr>
+          <w:rFonts w:eastAsiaTheme="minorHAnsi"/>
+        </w:rPr>
+      </w:pPr>
+      <w:r>
+        <w:rPr>
+          <w:rFonts w:eastAsiaTheme="minorHAnsi"/>
+        </w:rPr>
+        <w:t>Podemos observar nas figuras seguintes que a soma dos ângulos de reflexão (</w:t>
+      </w:r>
+      <w:r>
+        <w:rPr>
+          <w:rFonts w:eastAsiaTheme="minorHAnsi" w:cstheme="minorHAnsi"/>
+        </w:rPr>
+        <w:t>Ɵr)</w:t>
+      </w:r>
+      <w:r>
+        <w:rPr>
+          <w:rFonts w:eastAsiaTheme="minorHAnsi"/>
+        </w:rPr>
+        <w:t xml:space="preserve">  e de refração (</w:t>
+      </w:r>
+      <w:r>
+        <w:rPr>
+          <w:rFonts w:eastAsiaTheme="minorHAnsi" w:cstheme="minorHAnsi"/>
+        </w:rPr>
+        <w:t>Ɵ</w:t>
+      </w:r>
+      <w:r>
+        <w:rPr>
+          <w:rFonts w:eastAsiaTheme="minorHAnsi"/>
+        </w:rPr>
+        <w:t>’) é de 90º. Iremos de seguida analisar os índices de refração, e, com o auxílio da Lei de Snell-Descartes, a relação entre os índices de refração e o ângulo de Brewster.</w:t>
+      </w:r>
+    </w:p>
+    <w:p>
+      <w:pPr>
+        <w:ind w:firstLine="709"/>
+      </w:pPr>
+    </w:p>
+    <w:p>
+      <w:pPr>
+        <w:pStyle w:val="Cabealho3"/>
+        <w:numPr>
+          <w:ilvl w:val="3"/>
+          <w:numId w:val="26"/>
+        </w:numPr>
+      </w:pPr>
+      <w:r>
+        <w:t>Lei de Snell-Descartes</w:t>
+      </w:r>
+    </w:p>
+    <w:p/>
+    <w:p>
+      <w:pPr>
+        <w:ind w:firstLine="708"/>
+      </w:pPr>
+      <w:r>
+        <w:rPr>
+          <w:noProof/>
+          <w:lang w:eastAsia="pt-PT"/>
+        </w:rPr>
+        <w:drawing>
+          <wp:anchor distT="0" distB="0" distL="114300" distR="114300" simplePos="0" relativeHeight="251684864" behindDoc="1" locked="0" layoutInCell="1" allowOverlap="1" wp14:anchorId="5AFB65B7" wp14:editId="797A10F1">
+            <wp:simplePos x="0" y="0"/>
+            <wp:positionH relativeFrom="page">
+              <wp:posOffset>5010150</wp:posOffset>
+            </wp:positionH>
+            <wp:positionV relativeFrom="page">
+              <wp:posOffset>4902200</wp:posOffset>
+            </wp:positionV>
+            <wp:extent cx="1537970" cy="1685925"/>
+            <wp:effectExtent l="0" t="0" r="5080" b="9525"/>
+            <wp:wrapTight wrapText="bothSides">
+              <wp:wrapPolygon edited="0">
+                <wp:start x="0" y="0"/>
+                <wp:lineTo x="0" y="21478"/>
+                <wp:lineTo x="21404" y="21478"/>
+                <wp:lineTo x="21404" y="0"/>
+                <wp:lineTo x="0" y="0"/>
+              </wp:wrapPolygon>
+            </wp:wrapTight>
+            <wp:docPr id="37" name="Imagem 37"/>
+            <wp:cNvGraphicFramePr>
+              <a:graphicFrameLocks xmlns:a="http://schemas.openxmlformats.org/drawingml/2006/main" noChangeAspect="1"/>
+            </wp:cNvGraphicFramePr>
+            <a:graphic xmlns:a="http://schemas.openxmlformats.org/drawingml/2006/main">
+              <a:graphicData uri="http://schemas.openxmlformats.org/drawingml/2006/picture">
+                <pic:pic xmlns:pic="http://schemas.openxmlformats.org/drawingml/2006/picture">
+                  <pic:nvPicPr>
+                    <pic:cNvPr id="1" name=""/>
+                    <pic:cNvPicPr/>
+                  </pic:nvPicPr>
+                  <pic:blipFill>
+                    <a:blip r:embed="rId20">
+                      <a:extLst>
+                        <a:ext uri="{28A0092B-C50C-407E-A947-70E740481C1C}">
+                          <a14:useLocalDpi xmlns:a14="http://schemas.microsoft.com/office/drawing/2010/main" val="0"/>
+                        </a:ext>
+                      </a:extLst>
+                    </a:blip>
+                    <a:stretch>
+                      <a:fillRect/>
+                    </a:stretch>
+                  </pic:blipFill>
+                  <pic:spPr>
+                    <a:xfrm>
+                      <a:off x="0" y="0"/>
+                      <a:ext cx="1537970" cy="1685925"/>
+                    </a:xfrm>
+                    <a:prstGeom prst="rect">
+                      <a:avLst/>
+                    </a:prstGeom>
+                  </pic:spPr>
+                </pic:pic>
+              </a:graphicData>
+            </a:graphic>
+            <wp14:sizeRelH relativeFrom="page">
+              <wp14:pctWidth>0</wp14:pctWidth>
+            </wp14:sizeRelH>
+            <wp14:sizeRelV relativeFrom="margin">
+              <wp14:pctHeight>0</wp14:pctHeight>
+            </wp14:sizeRelV>
+          </wp:anchor>
+        </w:drawing>
+      </w:r>
+      <w:r>
+        <w:t>Quando a luz se propaga atravessando diferentes meios, sofre refração, mudando de velocidade em função dos diferentes índices de refração (n).</w:t>
+      </w:r>
+      <w:r>
+        <w:t xml:space="preserve"> Se n</w:t>
+      </w:r>
+      <w:r>
+        <w:rPr>
+          <w:vertAlign w:val="subscript"/>
+        </w:rPr>
+        <w:t>2</w:t>
+      </w:r>
+      <w:r>
+        <w:t>&gt;n</w:t>
+      </w:r>
+      <w:r>
+        <w:rPr>
+          <w:vertAlign w:val="subscript"/>
+        </w:rPr>
+        <w:t>1</w:t>
+      </w:r>
+      <w:r>
+        <w:t xml:space="preserve"> temos:</w:t>
+      </w:r>
+    </w:p>
+    <w:p>
+      <w:pPr>
         <w:pStyle w:val="Legenda"/>
         <w:keepNext/>
-        <w:jc w:val="center"/>
-      </w:pPr>
-      <w:bookmarkStart w:id="22" w:name="_Toc466237268"/>
+        <w:ind w:left="1416" w:firstLine="708"/>
+      </w:pPr>
       <w:r>
         <w:t xml:space="preserve">Equação </w:t>
       </w:r>
+      <w:fldSimple w:instr=" SEQ Equação \* ARABIC ">
+        <w:r>
+          <w:rPr>
+            <w:noProof/>
+          </w:rPr>
+          <w:t>5</w:t>
+        </w:r>
+      </w:fldSimple>
+      <w:r>
+        <w:t xml:space="preserve"> – índices de refração</w:t>
+      </w:r>
+    </w:p>
+    <w:p>
+      <m:oMathPara>
+        <m:oMath>
+          <m:r>
+            <w:rPr>
+              <w:rFonts w:ascii="Cambria Math" w:hAnsi="Cambria Math"/>
+            </w:rPr>
+            <m:t>n1</m:t>
+          </m:r>
+          <m:func>
+            <m:funcPr>
+              <m:ctrlPr>
+                <w:rPr>
+                  <w:rFonts w:ascii="Cambria Math" w:hAnsi="Cambria Math"/>
+                  <w:i/>
+                </w:rPr>
+              </m:ctrlPr>
+            </m:funcPr>
+            <m:fName>
+              <m:r>
+                <m:rPr>
+                  <m:sty m:val="p"/>
+                </m:rPr>
+                <w:rPr>
+                  <w:rFonts w:ascii="Cambria Math" w:hAnsi="Cambria Math"/>
+                </w:rPr>
+                <m:t>sin</m:t>
+              </m:r>
+            </m:fName>
+            <m:e>
+              <m:r>
+                <w:rPr>
+                  <w:rFonts w:ascii="Cambria Math" w:hAnsi="Cambria Math"/>
+                </w:rPr>
+                <m:t>i</m:t>
+              </m:r>
+            </m:e>
+          </m:func>
+          <m:r>
+            <w:rPr>
+              <w:rFonts w:ascii="Cambria Math" w:hAnsi="Cambria Math"/>
+            </w:rPr>
+            <m:t>=n2</m:t>
+          </m:r>
+          <m:func>
+            <m:funcPr>
+              <m:ctrlPr>
+                <w:rPr>
+                  <w:rFonts w:ascii="Cambria Math" w:hAnsi="Cambria Math"/>
+                  <w:i/>
+                </w:rPr>
+              </m:ctrlPr>
+            </m:funcPr>
+            <m:fName>
+              <m:r>
+                <m:rPr>
+                  <m:sty m:val="p"/>
+                </m:rPr>
+                <w:rPr>
+                  <w:rFonts w:ascii="Cambria Math" w:hAnsi="Cambria Math"/>
+                </w:rPr>
+                <m:t>sin</m:t>
+              </m:r>
+            </m:fName>
+            <m:e>
+              <m:r>
+                <w:rPr>
+                  <w:rFonts w:ascii="Cambria Math" w:hAnsi="Cambria Math"/>
+                </w:rPr>
+                <m:t>r</m:t>
+              </m:r>
+            </m:e>
+          </m:func>
+        </m:oMath>
+      </m:oMathPara>
+    </w:p>
+    <w:p>
+      <w:pPr>
+        <w:ind w:firstLine="708"/>
+        <w:rPr>
+          <w:rFonts w:eastAsiaTheme="minorHAnsi"/>
+        </w:rPr>
+      </w:pPr>
+      <w:r>
+        <w:rPr>
+          <w:rFonts w:eastAsiaTheme="minorHAnsi"/>
+        </w:rPr>
+        <w:t>Segundo a L</w:t>
+      </w:r>
+      <w:r>
+        <w:rPr>
+          <w:rFonts w:eastAsiaTheme="minorHAnsi"/>
+        </w:rPr>
+        <w:t>ei de Snell-Descartes, passando a luz de um meio menos refringente para outro mais refringente, o raio refratado aproxima-se do normal, se o raio incidir obliquamente. Já na situação oposta, o raio sofre um desvio, afastando-se do normal, se o raio incidir obliquamente.</w:t>
+      </w:r>
+    </w:p>
+    <w:p>
+      <w:pPr>
+        <w:ind w:firstLine="708"/>
+        <w:rPr>
+          <w:rFonts w:eastAsiaTheme="minorHAnsi"/>
+        </w:rPr>
+      </w:pPr>
+      <w:r>
+        <w:rPr>
+          <w:noProof/>
+        </w:rPr>
+        <mc:AlternateContent>
+          <mc:Choice Requires="wps">
+            <w:drawing>
+              <wp:anchor distT="0" distB="0" distL="114300" distR="114300" simplePos="0" relativeHeight="251687936" behindDoc="1" locked="0" layoutInCell="1" allowOverlap="1" wp14:anchorId="73D70671" wp14:editId="1B1F1E88">
+                <wp:simplePos x="0" y="0"/>
+                <wp:positionH relativeFrom="column">
+                  <wp:posOffset>3872865</wp:posOffset>
+                </wp:positionH>
+                <wp:positionV relativeFrom="paragraph">
+                  <wp:posOffset>42545</wp:posOffset>
+                </wp:positionV>
+                <wp:extent cx="1537970" cy="635"/>
+                <wp:effectExtent l="0" t="0" r="0" b="0"/>
+                <wp:wrapTight wrapText="bothSides">
+                  <wp:wrapPolygon edited="0">
+                    <wp:start x="0" y="0"/>
+                    <wp:lineTo x="0" y="21600"/>
+                    <wp:lineTo x="21600" y="21600"/>
+                    <wp:lineTo x="21600" y="0"/>
+                  </wp:wrapPolygon>
+                </wp:wrapTight>
+                <wp:docPr id="33" name="Caixa de texto 33"/>
+                <wp:cNvGraphicFramePr/>
+                <a:graphic xmlns:a="http://schemas.openxmlformats.org/drawingml/2006/main">
+                  <a:graphicData uri="http://schemas.microsoft.com/office/word/2010/wordprocessingShape">
+                    <wps:wsp>
+                      <wps:cNvSpPr txBox="1"/>
+                      <wps:spPr>
+                        <a:xfrm>
+                          <a:off x="0" y="0"/>
+                          <a:ext cx="1537970" cy="635"/>
+                        </a:xfrm>
+                        <a:prstGeom prst="rect">
+                          <a:avLst/>
+                        </a:prstGeom>
+                        <a:solidFill>
+                          <a:prstClr val="white"/>
+                        </a:solidFill>
+                        <a:ln>
+                          <a:noFill/>
+                        </a:ln>
+                        <a:effectLst/>
+                      </wps:spPr>
+                      <wps:txbx>
+                        <w:txbxContent>
+                          <w:p>
+                            <w:pPr>
+                              <w:pStyle w:val="Legenda"/>
+                              <w:rPr>
+                                <w:noProof/>
+                                <w:sz w:val="20"/>
+                                <w:szCs w:val="20"/>
+                              </w:rPr>
+                            </w:pPr>
+                            <w:r>
+                              <w:t xml:space="preserve">Figura </w:t>
+                            </w:r>
+                            <w:fldSimple w:instr=" SEQ Figura \* ARABIC ">
+                              <w:r>
+                                <w:rPr>
+                                  <w:noProof/>
+                                </w:rPr>
+                                <w:t>5</w:t>
+                              </w:r>
+                            </w:fldSimple>
+                            <w:r>
+                              <w:t xml:space="preserve"> - Lei de Snell-Descartes (retirado de www.infoescola.com</w:t>
+                            </w:r>
+                            <w:r>
+                              <w:rPr>
+                                <w:noProof/>
+                              </w:rPr>
+                              <w:t>)</w:t>
+                            </w:r>
+                          </w:p>
+                        </w:txbxContent>
+                      </wps:txbx>
+                      <wps:bodyPr rot="0" spcFirstLastPara="0" vertOverflow="overflow" horzOverflow="overflow" vert="horz" wrap="square" lIns="0" tIns="0" rIns="0" bIns="0" numCol="1" spcCol="0" rtlCol="0" fromWordArt="0" anchor="t" anchorCtr="0" forceAA="0" compatLnSpc="1">
+                        <a:prstTxWarp prst="textNoShape">
+                          <a:avLst/>
+                        </a:prstTxWarp>
+                        <a:spAutoFit/>
+                      </wps:bodyPr>
+                    </wps:wsp>
+                  </a:graphicData>
+                </a:graphic>
+              </wp:anchor>
+            </w:drawing>
+          </mc:Choice>
+          <mc:Fallback>
+            <w:pict>
+              <v:shape w14:anchorId="73D70671" id="_x0000_s1032" type="#_x0000_t202" style="position:absolute;left:0;text-align:left;margin-left:304.95pt;margin-top:3.35pt;width:121.1pt;height:.05pt;z-index:-251628544;visibility:visible;mso-wrap-style:square;mso-wrap-distance-left:9pt;mso-wrap-distance-top:0;mso-wrap-distance-right:9pt;mso-wrap-distance-bottom:0;mso-position-horizontal:absolute;mso-position-horizontal-relative:text;mso-position-vertical:absolute;mso-position-vertical-relative:text;v-text-anchor:top" o:gfxdata="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" stroked="f">
+                <v:textbox style="mso-fit-shape-to-text:t" inset="0,0,0,0">
+                  <w:txbxContent>
+                    <w:p>
+                      <w:pPr>
+                        <w:pStyle w:val="Legenda"/>
+                        <w:rPr>
+                          <w:noProof/>
+                          <w:sz w:val="20"/>
+                          <w:szCs w:val="20"/>
+                        </w:rPr>
+                      </w:pPr>
+                      <w:r>
+                        <w:t xml:space="preserve">Figura </w:t>
+                      </w:r>
+                      <w:fldSimple w:instr=" SEQ Figura \* ARABIC ">
+                        <w:r>
+                          <w:rPr>
+                            <w:noProof/>
+                          </w:rPr>
+                          <w:t>5</w:t>
+                        </w:r>
+                      </w:fldSimple>
+                      <w:r>
+                        <w:t xml:space="preserve"> - Lei de Snell-Descartes (retirado de www.infoescola.com</w:t>
+                      </w:r>
+                      <w:r>
+                        <w:rPr>
+                          <w:noProof/>
+                        </w:rPr>
+                        <w:t>)</w:t>
+                      </w:r>
+                    </w:p>
+                  </w:txbxContent>
+                </v:textbox>
+                <w10:wrap type="tight"/>
+              </v:shape>
+            </w:pict>
+          </mc:Fallback>
+        </mc:AlternateContent>
+      </w:r>
+    </w:p>
+    <w:p>
+      <w:pPr>
+        <w:pStyle w:val="Legenda"/>
+        <w:keepNext/>
+      </w:pPr>
+      <w:bookmarkStart w:id="21" w:name="_Toc466237268"/>
+      <w:r>
+        <w:t xml:space="preserve">Equação </w:t>
+      </w:r>
       <w:r>
         <w:fldChar w:fldCharType="begin"/>
       </w:r>
@@ -7428,7 +8026,7 @@
       <w:r>
         <w:t xml:space="preserve"> – </w:t>
       </w:r>
-      <w:bookmarkEnd w:id="22"/>
+      <w:bookmarkEnd w:id="21"/>
       <w:r>
         <w:t>Ângulo de Brewster</w:t>
       </w:r>
@@ -7530,89 +8128,67 @@
         <w:t>Ɵ</w:t>
       </w:r>
       <w:r>
-        <w:t xml:space="preserve"> – ângulo de Brewster;  n1 – índice de refração do meio de onde a luz incide; n2 – onde ocorre a refração</w:t>
-      </w:r>
-    </w:p>
-    <w:p/>
-    <w:p>
-      <w:pPr>
-        <w:pStyle w:val="Cabealho3"/>
-        <w:numPr>
-          <w:ilvl w:val="3"/>
-          <w:numId w:val="26"/>
-        </w:numPr>
-      </w:pPr>
-      <w:bookmarkStart w:id="23" w:name="_Toc466232933"/>
-      <w:r>
-        <w:t>Reflexão</w:t>
-      </w:r>
-      <w:bookmarkEnd w:id="23"/>
+        <w:t xml:space="preserve"> – ângulo de Brewster;  n1 – índice de refração do meio de onde a luz inci</w:t>
+      </w:r>
+      <w:r>
+        <w:t>de; n2 – onde ocorre a refração</w:t>
+      </w:r>
     </w:p>
     <w:p>
       <w:pPr>
-        <w:ind w:left="708"/>
-      </w:pPr>
+        <w:rPr>
+          <w:rFonts w:eastAsiaTheme="minorHAnsi"/>
+        </w:rPr>
+      </w:pPr>
+      <w:r>
+        <w:rPr>
+          <w:rFonts w:eastAsiaTheme="minorHAnsi"/>
+        </w:rPr>
+        <w:tab/>
+        <w:t>A frequência de onda não muda na refração (se não alterarmos a fonte), fazendo com que v seja diretamente proporcional ao comprimento de onda. Logo podemos concluir que, estando o raio a incidir obliquamente, quanto maior o índice de refração, menor a velocidade, menor o sen</w:t>
+      </w:r>
+      <w:r>
+        <w:rPr>
+          <w:rFonts w:eastAsiaTheme="minorHAnsi" w:cstheme="minorHAnsi"/>
+        </w:rPr>
+        <w:t>Ɵ</w:t>
+      </w:r>
+      <w:r>
+        <w:rPr>
+          <w:rFonts w:eastAsiaTheme="minorHAnsi"/>
+        </w:rPr>
+        <w:t xml:space="preserve"> e menor o comprimento de onda. </w:t>
+      </w:r>
     </w:p>
     <w:p>
       <w:pPr>
-        <w:ind w:firstLine="708"/>
-      </w:pPr>
-      <w:r>
-        <w:t>O fenómeno de reflexão ocorre quando o ângulo de incidência é igual ao ângulo de reflexão (exemplo: espelho).</w:t>
-      </w:r>
-    </w:p>
-    <w:p>
-      <w:pPr>
-        <w:ind w:left="708"/>
-      </w:pPr>
-      <w:r>
-        <w:rPr>
-          <w:noProof/>
-          <w:lang w:eastAsia="pt-PT"/>
-        </w:rPr>
-        <w:lastRenderedPageBreak/>
-        <w:t xml:space="preserve"> </w:t>
-      </w:r>
-      <w:r>
-        <w:rPr>
-          <w:noProof/>
-          <w:lang w:eastAsia="pt-PT"/>
-        </w:rPr>
-        <w:drawing>
-          <wp:inline distT="0" distB="0" distL="0" distR="0" wp14:anchorId="7A65748B" wp14:editId="670FC8AF">
-            <wp:extent cx="2533650" cy="1635555"/>
-            <wp:effectExtent l="0" t="0" r="0" b="3175"/>
-            <wp:docPr id="36" name="Imagem 36"/>
-            <wp:cNvGraphicFramePr>
-              <a:graphicFrameLocks xmlns:a="http://schemas.openxmlformats.org/drawingml/2006/main" noChangeAspect="1"/>
-            </wp:cNvGraphicFramePr>
-            <a:graphic xmlns:a="http://schemas.openxmlformats.org/drawingml/2006/main">
-              <a:graphicData uri="http://schemas.openxmlformats.org/drawingml/2006/picture">
-                <pic:pic xmlns:pic="http://schemas.openxmlformats.org/drawingml/2006/picture">
-                  <pic:nvPicPr>
-                    <pic:cNvPr id="1" name=""/>
-                    <pic:cNvPicPr/>
-                  </pic:nvPicPr>
-                  <pic:blipFill>
-                    <a:blip r:embed="rId19"/>
-                    <a:stretch>
-                      <a:fillRect/>
-                    </a:stretch>
-                  </pic:blipFill>
-                  <pic:spPr>
-                    <a:xfrm>
-                      <a:off x="0" y="0"/>
-                      <a:ext cx="2551001" cy="1646756"/>
-                    </a:xfrm>
-                    <a:prstGeom prst="rect">
-                      <a:avLst/>
-                    </a:prstGeom>
-                  </pic:spPr>
-                </pic:pic>
-              </a:graphicData>
-            </a:graphic>
-          </wp:inline>
-        </w:drawing>
+        <w:rPr>
+          <w:rFonts w:eastAsiaTheme="minorHAnsi"/>
+        </w:rPr>
+      </w:pPr>
+      <w:r>
+        <w:rPr>
+          <w:rFonts w:eastAsiaTheme="minorHAnsi"/>
+        </w:rPr>
+        <w:t>N1v1=n2v2  | n1</w:t>
+      </w:r>
+      <w:r>
+        <w:rPr>
+          <w:rFonts w:eastAsiaTheme="minorHAnsi" w:cstheme="minorHAnsi"/>
+        </w:rPr>
+        <w:t>ʎ</w:t>
+      </w:r>
+      <w:r>
+        <w:rPr>
+          <w:rFonts w:eastAsiaTheme="minorHAnsi"/>
+        </w:rPr>
+        <w:t>1=n2</w:t>
+      </w:r>
+      <w:r>
+        <w:rPr>
+          <w:rFonts w:eastAsiaTheme="minorHAnsi" w:cstheme="minorHAnsi"/>
+        </w:rPr>
+        <w:t>ʎ2 | v1/senƟ1= v2/senƟ2 |  v1/ʎ1=v2/ʎ2  | senƟ1/ʎ1=senƟ2/ʎ2</w:t>
       </w:r>
     </w:p>
     <w:p>
@@ -7628,511 +8204,24 @@
           <w:lang w:eastAsia="en-US"/>
         </w:rPr>
       </w:pPr>
-      <w:r>
-        <w:rPr>
-          <w:rFonts w:asciiTheme="minorHAnsi" w:eastAsiaTheme="minorHAnsi" w:hAnsiTheme="minorHAnsi" w:cstheme="minorBidi"/>
-          <w:sz w:val="22"/>
-          <w:szCs w:val="22"/>
-          <w:lang w:eastAsia="en-US"/>
-        </w:rPr>
-        <w:t xml:space="preserve">A polarização por reflexão, </w:t>
-      </w:r>
-      <w:r>
-        <w:rPr>
-          <w:rFonts w:asciiTheme="minorHAnsi" w:eastAsiaTheme="minorHAnsi" w:hAnsiTheme="minorHAnsi" w:cstheme="minorBidi"/>
-          <w:sz w:val="22"/>
-          <w:szCs w:val="22"/>
-          <w:lang w:eastAsia="en-US"/>
-        </w:rPr>
-        <w:t>o</w:t>
-      </w:r>
-      <w:r>
-        <w:rPr>
-          <w:rFonts w:asciiTheme="minorHAnsi" w:eastAsiaTheme="minorHAnsi" w:hAnsiTheme="minorHAnsi" w:cstheme="minorBidi"/>
-          <w:sz w:val="22"/>
-          <w:szCs w:val="22"/>
-          <w:lang w:eastAsia="en-US"/>
-        </w:rPr>
-        <w:t>u também conhecido como</w:t>
-      </w:r>
-      <w:r>
-        <w:rPr>
-          <w:rFonts w:asciiTheme="minorHAnsi" w:eastAsiaTheme="minorHAnsi" w:hAnsiTheme="minorHAnsi" w:cstheme="minorBidi"/>
-          <w:sz w:val="22"/>
-          <w:szCs w:val="22"/>
-          <w:lang w:eastAsia="en-US"/>
-        </w:rPr>
-        <w:t xml:space="preserve"> ângulo de Brewster, tem </w:t>
-      </w:r>
-      <w:r>
-        <w:rPr>
-          <w:rFonts w:asciiTheme="minorHAnsi" w:eastAsiaTheme="minorHAnsi" w:hAnsiTheme="minorHAnsi" w:cstheme="minorBidi"/>
-          <w:sz w:val="22"/>
-          <w:szCs w:val="22"/>
-          <w:lang w:eastAsia="en-US"/>
-        </w:rPr>
-        <w:t>várias aplicações práticas, mas fundamentalmente o importante é perceber em que material existe a reflexão.</w:t>
-      </w:r>
-      <w:sdt>
-        <w:sdtPr>
-          <w:rPr>
-            <w:rFonts w:asciiTheme="minorHAnsi" w:eastAsiaTheme="minorHAnsi" w:hAnsiTheme="minorHAnsi" w:cstheme="minorBidi"/>
-            <w:sz w:val="22"/>
-            <w:szCs w:val="22"/>
-            <w:lang w:eastAsia="en-US"/>
-          </w:rPr>
-          <w:id w:val="-2049526872"/>
-          <w:citation/>
-        </w:sdtPr>
-        <w:sdtContent>
-          <w:r>
-            <w:rPr>
-              <w:rFonts w:asciiTheme="minorHAnsi" w:eastAsiaTheme="minorHAnsi" w:hAnsiTheme="minorHAnsi" w:cstheme="minorBidi"/>
-              <w:sz w:val="22"/>
-              <w:szCs w:val="22"/>
-              <w:lang w:eastAsia="en-US"/>
-            </w:rPr>
-            <w:fldChar w:fldCharType="begin"/>
-          </w:r>
-          <w:r>
-            <w:rPr>
-              <w:rFonts w:asciiTheme="minorHAnsi" w:eastAsiaTheme="minorHAnsi" w:hAnsiTheme="minorHAnsi" w:cstheme="minorBidi"/>
-              <w:sz w:val="22"/>
-              <w:szCs w:val="22"/>
-              <w:lang w:eastAsia="en-US"/>
-            </w:rPr>
-            <w:instrText xml:space="preserve"> CITATION Ali99 \l 2070 </w:instrText>
-          </w:r>
-          <w:r>
-            <w:rPr>
-              <w:rFonts w:asciiTheme="minorHAnsi" w:eastAsiaTheme="minorHAnsi" w:hAnsiTheme="minorHAnsi" w:cstheme="minorBidi"/>
-              <w:sz w:val="22"/>
-              <w:szCs w:val="22"/>
-              <w:lang w:eastAsia="en-US"/>
-            </w:rPr>
-            <w:fldChar w:fldCharType="separate"/>
-          </w:r>
-          <w:r>
-            <w:rPr>
-              <w:rFonts w:asciiTheme="minorHAnsi" w:eastAsiaTheme="minorHAnsi" w:hAnsiTheme="minorHAnsi" w:cstheme="minorBidi"/>
-              <w:noProof/>
-              <w:sz w:val="22"/>
-              <w:szCs w:val="22"/>
-              <w:lang w:eastAsia="en-US"/>
-            </w:rPr>
-            <w:t xml:space="preserve"> </w:t>
-          </w:r>
-          <w:r>
-            <w:rPr>
-              <w:rFonts w:asciiTheme="minorHAnsi" w:eastAsiaTheme="minorHAnsi" w:hAnsiTheme="minorHAnsi" w:cstheme="minorBidi"/>
-              <w:noProof/>
-              <w:sz w:val="22"/>
-              <w:szCs w:val="22"/>
-              <w:lang w:eastAsia="en-US"/>
-            </w:rPr>
-            <w:t>(Grimm, 1999)</w:t>
-          </w:r>
-          <w:r>
-            <w:rPr>
-              <w:rFonts w:asciiTheme="minorHAnsi" w:eastAsiaTheme="minorHAnsi" w:hAnsiTheme="minorHAnsi" w:cstheme="minorBidi"/>
-              <w:sz w:val="22"/>
-              <w:szCs w:val="22"/>
-              <w:lang w:eastAsia="en-US"/>
-            </w:rPr>
-            <w:fldChar w:fldCharType="end"/>
-          </w:r>
-        </w:sdtContent>
-      </w:sdt>
     </w:p>
     <w:p>
       <w:pPr>
-        <w:ind w:firstLine="709"/>
-      </w:pPr>
-    </w:p>
-    <w:p>
-      <w:pPr>
-        <w:pStyle w:val="Cabealho3"/>
-        <w:numPr>
-          <w:ilvl w:val="3"/>
-          <w:numId w:val="26"/>
-        </w:numPr>
-      </w:pPr>
-      <w:bookmarkStart w:id="24" w:name="_Toc466232934"/>
-      <w:r>
-        <w:t>Refração</w:t>
-      </w:r>
-      <w:bookmarkEnd w:id="24"/>
-    </w:p>
-    <w:p>
-      <w:r>
-        <w:rPr>
-          <w:noProof/>
-          <w:lang w:eastAsia="pt-PT"/>
-        </w:rPr>
-        <w:drawing>
-          <wp:anchor distT="0" distB="0" distL="114300" distR="114300" simplePos="0" relativeHeight="251684864" behindDoc="1" locked="0" layoutInCell="1" allowOverlap="1" wp14:anchorId="207FF0FD" wp14:editId="674CDFE4">
-            <wp:simplePos x="0" y="0"/>
-            <wp:positionH relativeFrom="page">
-              <wp:posOffset>1076325</wp:posOffset>
-            </wp:positionH>
-            <wp:positionV relativeFrom="page">
-              <wp:posOffset>2139950</wp:posOffset>
-            </wp:positionV>
-            <wp:extent cx="1537970" cy="1685925"/>
-            <wp:effectExtent l="0" t="0" r="5080" b="9525"/>
-            <wp:wrapTight wrapText="bothSides">
-              <wp:wrapPolygon edited="0">
-                <wp:start x="0" y="0"/>
-                <wp:lineTo x="0" y="21478"/>
-                <wp:lineTo x="21404" y="21478"/>
-                <wp:lineTo x="21404" y="0"/>
-                <wp:lineTo x="0" y="0"/>
-              </wp:wrapPolygon>
-            </wp:wrapTight>
-            <wp:docPr id="37" name="Imagem 37"/>
-            <wp:cNvGraphicFramePr>
-              <a:graphicFrameLocks xmlns:a="http://schemas.openxmlformats.org/drawingml/2006/main" noChangeAspect="1"/>
-            </wp:cNvGraphicFramePr>
-            <a:graphic xmlns:a="http://schemas.openxmlformats.org/drawingml/2006/main">
-              <a:graphicData uri="http://schemas.openxmlformats.org/drawingml/2006/picture">
-                <pic:pic xmlns:pic="http://schemas.openxmlformats.org/drawingml/2006/picture">
-                  <pic:nvPicPr>
-                    <pic:cNvPr id="1" name=""/>
-                    <pic:cNvPicPr/>
-                  </pic:nvPicPr>
-                  <pic:blipFill>
-                    <a:blip r:embed="rId20">
-                      <a:extLst>
-                        <a:ext uri="{28A0092B-C50C-407E-A947-70E740481C1C}">
-                          <a14:useLocalDpi xmlns:a14="http://schemas.microsoft.com/office/drawing/2010/main" val="0"/>
-                        </a:ext>
-                      </a:extLst>
-                    </a:blip>
-                    <a:stretch>
-                      <a:fillRect/>
-                    </a:stretch>
-                  </pic:blipFill>
-                  <pic:spPr>
-                    <a:xfrm>
-                      <a:off x="0" y="0"/>
-                      <a:ext cx="1537970" cy="1685925"/>
-                    </a:xfrm>
-                    <a:prstGeom prst="rect">
-                      <a:avLst/>
-                    </a:prstGeom>
-                  </pic:spPr>
-                </pic:pic>
-              </a:graphicData>
-            </a:graphic>
-            <wp14:sizeRelH relativeFrom="page">
-              <wp14:pctWidth>0</wp14:pctWidth>
-            </wp14:sizeRelH>
-            <wp14:sizeRelV relativeFrom="margin">
-              <wp14:pctHeight>0</wp14:pctHeight>
-            </wp14:sizeRelV>
-          </wp:anchor>
-        </w:drawing>
-      </w:r>
-    </w:p>
-    <w:p>
-      <w:pPr>
-        <w:ind w:firstLine="708"/>
-      </w:pPr>
-      <w:r>
-        <w:t>Quando a luz se propaga atravessando diferentes meios, sofre refração, mudando de velocidade em função dos diferentes índices de refração (n).</w:t>
-      </w:r>
-      <w:r>
-        <w:t xml:space="preserve"> Se n</w:t>
-      </w:r>
-      <w:r>
-        <w:rPr>
-          <w:vertAlign w:val="subscript"/>
-        </w:rPr>
-        <w:t>2</w:t>
-      </w:r>
-      <w:r>
-        <w:t>&gt;n</w:t>
-      </w:r>
-      <w:r>
-        <w:rPr>
-          <w:vertAlign w:val="subscript"/>
-        </w:rPr>
-        <w:t>1</w:t>
-      </w:r>
-      <w:r>
-        <w:t xml:space="preserve"> temos:</w:t>
-      </w:r>
-    </w:p>
-    <w:p>
-      <w:pPr>
         <w:pStyle w:val="Legenda"/>
         <w:keepNext/>
       </w:pPr>
       <w:r>
-        <w:t xml:space="preserve">Equação </w:t>
-      </w:r>
-      <w:r>
-        <w:fldChar w:fldCharType="begin"/>
-      </w:r>
-      <w:r>
-        <w:instrText xml:space="preserve"> SEQ Equação \* ARABIC </w:instrText>
-      </w:r>
-      <w:r>
-        <w:fldChar w:fldCharType="separate"/>
-      </w:r>
-      <w:r>
-        <w:rPr>
-          <w:noProof/>
-        </w:rPr>
-        <w:t>5</w:t>
-      </w:r>
-      <w:r>
-        <w:fldChar w:fldCharType="end"/>
-      </w:r>
-      <w:r>
-        <w:t xml:space="preserve"> – índices de refração</w:t>
-      </w:r>
-    </w:p>
-    <w:p>
-      <w:pPr>
-        <w:ind w:firstLine="708"/>
-      </w:pPr>
-      <m:oMathPara>
-        <m:oMath>
-          <m:r>
-            <w:rPr>
-              <w:rFonts w:ascii="Cambria Math" w:hAnsi="Cambria Math"/>
-            </w:rPr>
-            <m:t>n1</m:t>
-          </m:r>
-          <m:func>
-            <m:funcPr>
-              <m:ctrlPr>
-                <w:rPr>
-                  <w:rFonts w:ascii="Cambria Math" w:hAnsi="Cambria Math"/>
-                  <w:i/>
-                </w:rPr>
-              </m:ctrlPr>
-            </m:funcPr>
-            <m:fName>
-              <m:r>
-                <m:rPr>
-                  <m:sty m:val="p"/>
-                </m:rPr>
-                <w:rPr>
-                  <w:rFonts w:ascii="Cambria Math" w:hAnsi="Cambria Math"/>
-                </w:rPr>
-                <m:t>sin</m:t>
-              </m:r>
-            </m:fName>
-            <m:e>
-              <m:r>
-                <w:rPr>
-                  <w:rFonts w:ascii="Cambria Math" w:hAnsi="Cambria Math"/>
-                </w:rPr>
-                <m:t>i</m:t>
-              </m:r>
-            </m:e>
-          </m:func>
-          <m:r>
-            <w:rPr>
-              <w:rFonts w:ascii="Cambria Math" w:hAnsi="Cambria Math"/>
-            </w:rPr>
-            <m:t>=n2</m:t>
-          </m:r>
-          <m:func>
-            <m:funcPr>
-              <m:ctrlPr>
-                <w:rPr>
-                  <w:rFonts w:ascii="Cambria Math" w:hAnsi="Cambria Math"/>
-                  <w:i/>
-                </w:rPr>
-              </m:ctrlPr>
-            </m:funcPr>
-            <m:fName>
-              <m:r>
-                <m:rPr>
-                  <m:sty m:val="p"/>
-                </m:rPr>
-                <w:rPr>
-                  <w:rFonts w:ascii="Cambria Math" w:hAnsi="Cambria Math"/>
-                </w:rPr>
-                <m:t>sin</m:t>
-              </m:r>
-            </m:fName>
-            <m:e>
-              <m:r>
-                <w:rPr>
-                  <w:rFonts w:ascii="Cambria Math" w:hAnsi="Cambria Math"/>
-                </w:rPr>
-                <m:t>r</m:t>
-              </m:r>
-            </m:e>
-          </m:func>
-        </m:oMath>
-      </m:oMathPara>
-    </w:p>
-    <w:p>
-      <w:pPr>
-        <w:pStyle w:val="NormalWeb"/>
-        <w:shd w:val="clear" w:color="auto" w:fill="FFFFFF"/>
-        <w:spacing w:before="120" w:beforeAutospacing="0" w:after="120" w:afterAutospacing="0"/>
-        <w:rPr>
-          <w:rFonts w:asciiTheme="minorHAnsi" w:eastAsiaTheme="minorHAnsi" w:hAnsiTheme="minorHAnsi" w:cstheme="minorBidi"/>
-          <w:sz w:val="22"/>
-          <w:szCs w:val="22"/>
-          <w:lang w:eastAsia="en-US"/>
-        </w:rPr>
-      </w:pPr>
-      <w:r>
-        <w:rPr>
-          <w:rFonts w:asciiTheme="minorHAnsi" w:eastAsiaTheme="minorHAnsi" w:hAnsiTheme="minorHAnsi" w:cstheme="minorBidi"/>
-          <w:sz w:val="22"/>
-          <w:szCs w:val="22"/>
-          <w:lang w:eastAsia="en-US"/>
-        </w:rPr>
-        <w:t>Segundo a L</w:t>
-      </w:r>
-      <w:r>
-        <w:rPr>
-          <w:rFonts w:asciiTheme="minorHAnsi" w:eastAsiaTheme="minorHAnsi" w:hAnsiTheme="minorHAnsi" w:cstheme="minorBidi"/>
-          <w:sz w:val="22"/>
-          <w:szCs w:val="22"/>
-          <w:lang w:eastAsia="en-US"/>
-        </w:rPr>
-        <w:t>ei de Snell-Descartes, passando a luz de um meio menos refringente para outro mais refringente, o raio refratado aproxima-se do normal, se o raio incidir obliquamente. Já na situação oposta, o raio sofre um desvio, afastando-se do normal, se o raio incidir obliquamente.</w:t>
-      </w:r>
-    </w:p>
-    <w:p>
-      <w:pPr>
-        <w:pStyle w:val="NormalWeb"/>
-        <w:shd w:val="clear" w:color="auto" w:fill="FFFFFF"/>
-        <w:spacing w:before="120" w:beforeAutospacing="0" w:after="120" w:afterAutospacing="0"/>
-        <w:rPr>
-          <w:rFonts w:asciiTheme="minorHAnsi" w:eastAsiaTheme="minorHAnsi" w:hAnsiTheme="minorHAnsi" w:cstheme="minorBidi"/>
-          <w:sz w:val="22"/>
-          <w:szCs w:val="22"/>
-          <w:lang w:eastAsia="en-US"/>
-        </w:rPr>
-      </w:pPr>
-      <w:r>
-        <w:rPr>
-          <w:rFonts w:asciiTheme="minorHAnsi" w:eastAsiaTheme="minorHAnsi" w:hAnsiTheme="minorHAnsi" w:cstheme="minorBidi"/>
-          <w:sz w:val="22"/>
-          <w:szCs w:val="22"/>
-          <w:lang w:eastAsia="en-US"/>
-        </w:rPr>
-        <w:tab/>
-        <w:t>A frequência de onda não muda na refração (se não alterarmos a fonte), fazendo com que v seja diretamente proporcional ao comprimento de onda. Logo podemos concluir que, estando o raio a incidir obliquamente, quanto maior o índice de refração, menor a velocidade, menor o sen</w:t>
-      </w:r>
-      <w:r>
-        <w:rPr>
-          <w:rFonts w:asciiTheme="minorHAnsi" w:eastAsiaTheme="minorHAnsi" w:hAnsiTheme="minorHAnsi" w:cstheme="minorHAnsi"/>
-          <w:sz w:val="22"/>
-          <w:szCs w:val="22"/>
-          <w:lang w:eastAsia="en-US"/>
-        </w:rPr>
-        <w:t>Ɵ</w:t>
-      </w:r>
-      <w:r>
-        <w:rPr>
-          <w:rFonts w:asciiTheme="minorHAnsi" w:eastAsiaTheme="minorHAnsi" w:hAnsiTheme="minorHAnsi" w:cstheme="minorBidi"/>
-          <w:sz w:val="22"/>
-          <w:szCs w:val="22"/>
-          <w:lang w:eastAsia="en-US"/>
-        </w:rPr>
-        <w:t xml:space="preserve"> e menor o comprimento de onda. </w:t>
-      </w:r>
-    </w:p>
-    <w:p>
-      <w:pPr>
-        <w:pStyle w:val="NormalWeb"/>
-        <w:shd w:val="clear" w:color="auto" w:fill="FFFFFF"/>
-        <w:spacing w:before="120" w:beforeAutospacing="0" w:after="120" w:afterAutospacing="0"/>
-        <w:rPr>
-          <w:rFonts w:asciiTheme="minorHAnsi" w:eastAsiaTheme="minorHAnsi" w:hAnsiTheme="minorHAnsi" w:cstheme="minorBidi"/>
-          <w:sz w:val="22"/>
-          <w:szCs w:val="22"/>
-          <w:lang w:eastAsia="en-US"/>
-        </w:rPr>
-      </w:pPr>
-      <w:r>
-        <w:rPr>
-          <w:rFonts w:asciiTheme="minorHAnsi" w:eastAsiaTheme="minorHAnsi" w:hAnsiTheme="minorHAnsi" w:cstheme="minorBidi"/>
-          <w:sz w:val="22"/>
-          <w:szCs w:val="22"/>
-          <w:lang w:eastAsia="en-US"/>
-        </w:rPr>
-        <w:t>N1v1=n2v2  | n1</w:t>
-      </w:r>
-      <w:r>
-        <w:rPr>
-          <w:rFonts w:asciiTheme="minorHAnsi" w:eastAsiaTheme="minorHAnsi" w:hAnsiTheme="minorHAnsi" w:cstheme="minorHAnsi"/>
-          <w:sz w:val="22"/>
-          <w:szCs w:val="22"/>
-          <w:lang w:eastAsia="en-US"/>
-        </w:rPr>
-        <w:t>ʎ</w:t>
-      </w:r>
-      <w:r>
-        <w:rPr>
-          <w:rFonts w:asciiTheme="minorHAnsi" w:eastAsiaTheme="minorHAnsi" w:hAnsiTheme="minorHAnsi" w:cstheme="minorBidi"/>
-          <w:sz w:val="22"/>
-          <w:szCs w:val="22"/>
-          <w:lang w:eastAsia="en-US"/>
-        </w:rPr>
-        <w:t>1=n2</w:t>
-      </w:r>
-      <w:r>
-        <w:rPr>
-          <w:rFonts w:asciiTheme="minorHAnsi" w:eastAsiaTheme="minorHAnsi" w:hAnsiTheme="minorHAnsi" w:cstheme="minorHAnsi"/>
-          <w:sz w:val="22"/>
-          <w:szCs w:val="22"/>
-          <w:lang w:eastAsia="en-US"/>
-        </w:rPr>
-        <w:t>ʎ2 | v1/senƟ1= v2/senƟ2 |  v1/ʎ1=v2/ʎ2  | senƟ1/ʎ1=senƟ2/ʎ2</w:t>
-      </w:r>
-    </w:p>
-    <w:p>
-      <w:pPr>
-        <w:pStyle w:val="NormalWeb"/>
-        <w:shd w:val="clear" w:color="auto" w:fill="FFFFFF"/>
-        <w:spacing w:before="120" w:beforeAutospacing="0" w:after="120" w:afterAutospacing="0"/>
-        <w:ind w:firstLine="708"/>
-        <w:rPr>
-          <w:rFonts w:asciiTheme="minorHAnsi" w:eastAsiaTheme="minorHAnsi" w:hAnsiTheme="minorHAnsi" w:cstheme="minorBidi"/>
-          <w:sz w:val="22"/>
-          <w:szCs w:val="22"/>
-          <w:lang w:eastAsia="en-US"/>
-        </w:rPr>
-      </w:pPr>
-    </w:p>
-    <w:p>
-      <w:pPr>
-        <w:pStyle w:val="Legenda"/>
-        <w:keepNext/>
-      </w:pPr>
-      <w:r>
+        <w:lastRenderedPageBreak/>
         <w:t xml:space="preserve">Tabela </w:t>
       </w:r>
-      <w:r>
-        <w:fldChar w:fldCharType="begin"/>
-      </w:r>
-      <w:r>
-        <w:instrText xml:space="preserve"> SEQ Tabela \* ARABIC </w:instrText>
-      </w:r>
-      <w:r>
-        <w:fldChar w:fldCharType="separate"/>
-      </w:r>
-      <w:r>
-        <w:rPr>
-          <w:noProof/>
-        </w:rPr>
-        <w:t>2</w:t>
-      </w:r>
-      <w:r>
-        <w:fldChar w:fldCharType="end"/>
-      </w:r>
+      <w:fldSimple w:instr=" SEQ Tabela \* ARABIC ">
+        <w:r>
+          <w:rPr>
+            <w:noProof/>
+          </w:rPr>
+          <w:t>2</w:t>
+        </w:r>
+      </w:fldSimple>
       <w:r>
         <w:t xml:space="preserve"> – Índices de Refracção de alguns meios</w:t>
       </w:r>
@@ -8162,24 +8251,14 @@
             <w:r>
               <w:t xml:space="preserve">Equação </w:t>
             </w:r>
-            <w:r>
-              <w:fldChar w:fldCharType="begin"/>
-            </w:r>
-            <w:r>
-              <w:instrText xml:space="preserve"> SEQ Equação \* ARABIC </w:instrText>
-            </w:r>
-            <w:r>
-              <w:fldChar w:fldCharType="separate"/>
-            </w:r>
-            <w:r>
-              <w:rPr>
-                <w:noProof/>
-              </w:rPr>
-              <w:t>6</w:t>
-            </w:r>
-            <w:r>
-              <w:fldChar w:fldCharType="end"/>
-            </w:r>
+            <w:fldSimple w:instr=" SEQ Equação \* ARABIC ">
+              <w:r>
+                <w:rPr>
+                  <w:noProof/>
+                </w:rPr>
+                <w:t>6</w:t>
+              </w:r>
+            </w:fldSimple>
           </w:p>
           <w:p>
             <w:pPr>
@@ -8481,7 +8560,6 @@
         <w:rPr>
           <w:noProof/>
         </w:rPr>
-        <w:lastRenderedPageBreak/>
         <w:drawing>
           <wp:inline distT="0" distB="0" distL="0" distR="0" wp14:anchorId="02ADACCF" wp14:editId="23F348F7">
             <wp:extent cx="5400040" cy="2349500"/>
@@ -8546,11 +8624,11 @@
           <w:numId w:val="26"/>
         </w:numPr>
       </w:pPr>
-      <w:bookmarkStart w:id="25" w:name="_Toc466232935"/>
+      <w:bookmarkStart w:id="22" w:name="_Toc466232935"/>
       <w:r>
         <w:t>Lei de Mallus</w:t>
       </w:r>
-      <w:bookmarkEnd w:id="25"/>
+      <w:bookmarkEnd w:id="22"/>
     </w:p>
     <w:p>
       <w:pPr>
@@ -8560,11 +8638,11 @@
           <w:numId w:val="26"/>
         </w:numPr>
       </w:pPr>
-      <w:bookmarkStart w:id="26" w:name="_Toc466232936"/>
+      <w:bookmarkStart w:id="23" w:name="_Toc466232936"/>
       <w:r>
         <w:t>Polarização</w:t>
       </w:r>
-      <w:bookmarkEnd w:id="26"/>
+      <w:bookmarkEnd w:id="23"/>
     </w:p>
     <w:p>
       <w:pPr>
@@ -8574,17 +8652,11 @@
           <w:numId w:val="26"/>
         </w:numPr>
       </w:pPr>
-      <w:bookmarkStart w:id="27" w:name="_Toc466232937"/>
+      <w:bookmarkStart w:id="24" w:name="_Toc466232937"/>
       <w:r>
         <w:t>Feixe de Luz</w:t>
       </w:r>
-      <w:bookmarkEnd w:id="27"/>
-    </w:p>
-    <w:p/>
-    <w:p>
-      <w:pPr>
-        <w:ind w:firstLine="360"/>
-      </w:pPr>
+      <w:bookmarkEnd w:id="24"/>
     </w:p>
     <w:p/>
     <w:p>
@@ -8595,7 +8667,7 @@
           <w:numId w:val="26"/>
         </w:numPr>
       </w:pPr>
-      <w:bookmarkStart w:id="28" w:name="_Toc466232938"/>
+      <w:bookmarkStart w:id="25" w:name="_Toc466232938"/>
       <w:r>
         <w:t>Fundamentação</w:t>
       </w:r>
@@ -8605,7 +8677,7 @@
       <w:r>
         <w:t>Experimental</w:t>
       </w:r>
-      <w:bookmarkEnd w:id="28"/>
+      <w:bookmarkEnd w:id="25"/>
     </w:p>
     <w:p>
       <w:pPr>
@@ -8615,11 +8687,11 @@
           <w:numId w:val="26"/>
         </w:numPr>
       </w:pPr>
-      <w:bookmarkStart w:id="29" w:name="_Toc466232939"/>
+      <w:bookmarkStart w:id="26" w:name="_Toc466232939"/>
       <w:r>
         <w:t>Lei de Brewster</w:t>
       </w:r>
-      <w:bookmarkEnd w:id="29"/>
+      <w:bookmarkEnd w:id="26"/>
     </w:p>
     <w:p>
       <w:pPr>
@@ -8629,14 +8701,19 @@
           <w:numId w:val="26"/>
         </w:numPr>
       </w:pPr>
-      <w:bookmarkStart w:id="30" w:name="_Toc466232940"/>
+      <w:bookmarkStart w:id="27" w:name="_Toc466232940"/>
       <w:r>
         <w:t>Ângulo da Luz Incidente</w:t>
       </w:r>
-      <w:bookmarkEnd w:id="30"/>
+      <w:bookmarkEnd w:id="27"/>
     </w:p>
     <w:p/>
     <w:p>
+      <w:pPr>
+        <w:rPr>
+          <w:rStyle w:val="Hiperligao"/>
+        </w:rPr>
+      </w:pPr>
       <w:hyperlink r:id="rId22" w:history="1">
         <w:r>
           <w:rPr>
@@ -8646,14 +8723,27 @@
         </w:r>
       </w:hyperlink>
     </w:p>
+    <w:p>
+      <w:hyperlink r:id="rId23" w:history="1">
+        <w:r>
+          <w:rPr>
+            <w:rStyle w:val="Hiperligao"/>
+          </w:rPr>
+          <w:t>https://books.google.pt/books?id=OZ-NDOMjZvEC&amp;pg=PA296&amp;lpg=PA296&amp;dq=lei+de+brewster&amp;source=bl&amp;ots=03GThVY7UF&amp;sig=27NBlk_OMKfXTYikpXTAuJhgF2Y&amp;hl=pt-PT&amp;sa=X&amp;ved=0ahUKEwifsvbEtpXQAhWC0hoKHe2xCfk4ChDoAQgZMAA#v=onepage&amp;q&amp;f=false</w:t>
+        </w:r>
+      </w:hyperlink>
+    </w:p>
+    <w:p>
+      <w:r>
+        <w:t>página 296 -&gt; fórmulas</w:t>
+      </w:r>
+    </w:p>
     <w:p/>
     <w:p>
       <w:r>
         <w:tab/>
         <w:t>A polarização por reflexão tem inúmeras aplicações práticas. Óculos polarizados sã um exemplo em que usam o princípio do ângulo de Brewster para diminuir a incidência da luz refletida de superfícies horizontais. Também os monitores de computador possuem uma película polarizada.</w:t>
       </w:r>
-      <w:bookmarkStart w:id="31" w:name="_GoBack"/>
-      <w:bookmarkEnd w:id="31"/>
     </w:p>
     <w:p>
       <w:pPr>
@@ -8663,11 +8753,11 @@
           <w:numId w:val="26"/>
         </w:numPr>
       </w:pPr>
-      <w:bookmarkStart w:id="32" w:name="_Toc466232941"/>
+      <w:bookmarkStart w:id="28" w:name="_Toc466232941"/>
       <w:r>
         <w:t>Influência do Tipo de Material</w:t>
       </w:r>
-      <w:bookmarkEnd w:id="32"/>
+      <w:bookmarkEnd w:id="28"/>
     </w:p>
     <w:p/>
     <w:p>
@@ -8686,6 +8776,7 @@
       <w:r>
         <w:rPr>
           <w:noProof/>
+          <w:lang w:eastAsia="pt-PT"/>
         </w:rPr>
         <w:lastRenderedPageBreak/>
         <mc:AlternateContent>
@@ -8735,28 +8826,18 @@
                                 <w:u w:val="single"/>
                               </w:rPr>
                             </w:pPr>
-                            <w:bookmarkStart w:id="33" w:name="_Toc466237260"/>
+                            <w:bookmarkStart w:id="29" w:name="_Toc466237260"/>
                             <w:r>
                               <w:t xml:space="preserve">Figura </w:t>
                             </w:r>
-                            <w:r>
-                              <w:fldChar w:fldCharType="begin"/>
-                            </w:r>
-                            <w:r>
-                              <w:instrText xml:space="preserve"> SEQ Figura \* ARABIC </w:instrText>
-                            </w:r>
-                            <w:r>
-                              <w:fldChar w:fldCharType="separate"/>
-                            </w:r>
-                            <w:r>
-                              <w:rPr>
-                                <w:noProof/>
-                              </w:rPr>
-                              <w:t>4</w:t>
-                            </w:r>
-                            <w:r>
-                              <w:fldChar w:fldCharType="end"/>
-                            </w:r>
+                            <w:fldSimple w:instr=" SEQ Figura \* ARABIC ">
+                              <w:r>
+                                <w:rPr>
+                                  <w:noProof/>
+                                </w:rPr>
+                                <w:t>6</w:t>
+                              </w:r>
+                            </w:fldSimple>
                             <w:r>
                               <w:t xml:space="preserve"> – Polarização por Reflexão </w:t>
                             </w:r>
@@ -8766,7 +8847,7 @@
                               </w:rPr>
                               <w:t>(RETIRADO DE XXXXXXXXXXXXXXXX)</w:t>
                             </w:r>
-                            <w:bookmarkEnd w:id="33"/>
+                            <w:bookmarkEnd w:id="29"/>
                           </w:p>
                         </w:txbxContent>
                       </wps:txbx>
@@ -8784,7 +8865,7 @@
           </mc:Choice>
           <mc:Fallback>
             <w:pict>
-              <v:shape w14:anchorId="11145B0D" id="Caixa de texto 27" o:spid="_x0000_s1032" type="#_x0000_t202" style="position:absolute;left:0;text-align:left;margin-left:64.35pt;margin-top:340.55pt;width:287.4pt;height:.05pt;z-index:251679744;visibility:visible;mso-wrap-style:square;mso-wrap-distance-left:9pt;mso-wrap-distance-top:0;mso-wrap-distance-right:9pt;mso-wrap-distance-bottom:0;mso-position-horizontal:absolute;mso-position-horizontal-relative:text;mso-position-vertical:absolute;mso-position-vertical-relative:text;v-text-anchor:top" o:gfxdata="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" stroked="f">
+              <v:shape w14:anchorId="11145B0D" id="Caixa de texto 27" o:spid="_x0000_s1033" type="#_x0000_t202" style="position:absolute;left:0;text-align:left;margin-left:64.35pt;margin-top:340.55pt;width:287.4pt;height:.05pt;z-index:251679744;visibility:visible;mso-wrap-style:square;mso-wrap-distance-left:9pt;mso-wrap-distance-top:0;mso-wrap-distance-right:9pt;mso-wrap-distance-bottom:0;mso-position-horizontal:absolute;mso-position-horizontal-relative:text;mso-position-vertical:absolute;mso-position-vertical-relative:text;v-text-anchor:top" o:gfxdata="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" stroked="f">
                 <v:textbox style="mso-fit-shape-to-text:t" inset="0,0,0,0">
                   <w:txbxContent>
                     <w:p>
@@ -8796,28 +8877,18 @@
                           <w:u w:val="single"/>
                         </w:rPr>
                       </w:pPr>
-                      <w:bookmarkStart w:id="34" w:name="_Toc466237260"/>
+                      <w:bookmarkStart w:id="30" w:name="_Toc466237260"/>
                       <w:r>
                         <w:t xml:space="preserve">Figura </w:t>
                       </w:r>
-                      <w:r>
-                        <w:fldChar w:fldCharType="begin"/>
-                      </w:r>
-                      <w:r>
-                        <w:instrText xml:space="preserve"> SEQ Figura \* ARABIC </w:instrText>
-                      </w:r>
-                      <w:r>
-                        <w:fldChar w:fldCharType="separate"/>
-                      </w:r>
-                      <w:r>
-                        <w:rPr>
-                          <w:noProof/>
-                        </w:rPr>
-                        <w:t>4</w:t>
-                      </w:r>
-                      <w:r>
-                        <w:fldChar w:fldCharType="end"/>
-                      </w:r>
+                      <w:fldSimple w:instr=" SEQ Figura \* ARABIC ">
+                        <w:r>
+                          <w:rPr>
+                            <w:noProof/>
+                          </w:rPr>
+                          <w:t>6</w:t>
+                        </w:r>
+                      </w:fldSimple>
                       <w:r>
                         <w:t xml:space="preserve"> – Polarização por Reflexão </w:t>
                       </w:r>
@@ -8827,7 +8898,7 @@
                         </w:rPr>
                         <w:t>(RETIRADO DE XXXXXXXXXXXXXXXX)</w:t>
                       </w:r>
-                      <w:bookmarkEnd w:id="34"/>
+                      <w:bookmarkEnd w:id="30"/>
                     </w:p>
                   </w:txbxContent>
                 </v:textbox>
@@ -8845,6 +8916,7 @@
           <w:sz w:val="22"/>
           <w:szCs w:val="22"/>
           <w:u w:val="single"/>
+          <w:lang w:eastAsia="pt-PT"/>
         </w:rPr>
         <w:drawing>
           <wp:anchor distT="0" distB="0" distL="114300" distR="114300" simplePos="0" relativeHeight="251668480" behindDoc="0" locked="0" layoutInCell="1" allowOverlap="1" wp14:anchorId="717D13F7" wp14:editId="6673D02E">
@@ -8872,7 +8944,7 @@
                     </pic:cNvPicPr>
                   </pic:nvPicPr>
                   <pic:blipFill>
-                    <a:blip r:embed="rId23" cstate="print">
+                    <a:blip r:embed="rId24" cstate="print">
                       <a:extLst>
                         <a:ext uri="{28A0092B-C50C-407E-A947-70E740481C1C}">
                           <a14:useLocalDpi xmlns:a14="http://schemas.microsoft.com/office/drawing/2010/main" val="0"/>
@@ -8989,28 +9061,18 @@
                                 <w:u w:val="single"/>
                               </w:rPr>
                             </w:pPr>
-                            <w:bookmarkStart w:id="35" w:name="_Toc466237261"/>
+                            <w:bookmarkStart w:id="31" w:name="_Toc466237261"/>
                             <w:r>
                               <w:t xml:space="preserve">Figura </w:t>
                             </w:r>
-                            <w:r>
-                              <w:fldChar w:fldCharType="begin"/>
-                            </w:r>
-                            <w:r>
-                              <w:instrText xml:space="preserve"> SEQ Figura \* ARABIC </w:instrText>
-                            </w:r>
-                            <w:r>
-                              <w:fldChar w:fldCharType="separate"/>
-                            </w:r>
-                            <w:r>
-                              <w:rPr>
-                                <w:noProof/>
-                              </w:rPr>
-                              <w:t>5</w:t>
-                            </w:r>
-                            <w:r>
-                              <w:fldChar w:fldCharType="end"/>
-                            </w:r>
+                            <w:fldSimple w:instr=" SEQ Figura \* ARABIC ">
+                              <w:r>
+                                <w:rPr>
+                                  <w:noProof/>
+                                </w:rPr>
+                                <w:t>7</w:t>
+                              </w:r>
+                            </w:fldSimple>
                             <w:r>
                               <w:t xml:space="preserve"> – Polarização – água  (</w:t>
                             </w:r>
@@ -9020,7 +9082,7 @@
                               </w:rPr>
                               <w:t>retirado de ….XXXXXXXXXXXXXXXXXXXXXXXXXXX)</w:t>
                             </w:r>
-                            <w:bookmarkEnd w:id="35"/>
+                            <w:bookmarkEnd w:id="31"/>
                           </w:p>
                         </w:txbxContent>
                       </wps:txbx>
@@ -9038,7 +9100,7 @@
           </mc:Choice>
           <mc:Fallback>
             <w:pict>
-              <v:shape w14:anchorId="040672D2" id="Caixa de texto 28" o:spid="_x0000_s1033" type="#_x0000_t202" style="position:absolute;left:0;text-align:left;margin-left:3.75pt;margin-top:221.4pt;width:431.4pt;height:.05pt;z-index:251680768;visibility:visible;mso-wrap-style:square;mso-wrap-distance-left:9pt;mso-wrap-distance-top:0;mso-wrap-distance-right:9pt;mso-wrap-distance-bottom:0;mso-position-horizontal:absolute;mso-position-horizontal-relative:text;mso-position-vertical:absolute;mso-position-vertical-relative:text;v-text-anchor:top" o:gfxdata="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" stroked="f">
+              <v:shape w14:anchorId="040672D2" id="Caixa de texto 28" o:spid="_x0000_s1034" type="#_x0000_t202" style="position:absolute;left:0;text-align:left;margin-left:3.75pt;margin-top:221.4pt;width:431.4pt;height:.05pt;z-index:251680768;visibility:visible;mso-wrap-style:square;mso-wrap-distance-left:9pt;mso-wrap-distance-top:0;mso-wrap-distance-right:9pt;mso-wrap-distance-bottom:0;mso-position-horizontal:absolute;mso-position-horizontal-relative:text;mso-position-vertical:absolute;mso-position-vertical-relative:text;v-text-anchor:top" o:gfxdata="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" stroked="f">
                 <v:textbox style="mso-fit-shape-to-text:t" inset="0,0,0,0">
                   <w:txbxContent>
                     <w:p>
@@ -9050,28 +9112,18 @@
                           <w:u w:val="single"/>
                         </w:rPr>
                       </w:pPr>
-                      <w:bookmarkStart w:id="36" w:name="_Toc466237261"/>
+                      <w:bookmarkStart w:id="32" w:name="_Toc466237261"/>
                       <w:r>
                         <w:t xml:space="preserve">Figura </w:t>
                       </w:r>
-                      <w:r>
-                        <w:fldChar w:fldCharType="begin"/>
-                      </w:r>
-                      <w:r>
-                        <w:instrText xml:space="preserve"> SEQ Figura \* ARABIC </w:instrText>
-                      </w:r>
-                      <w:r>
-                        <w:fldChar w:fldCharType="separate"/>
-                      </w:r>
-                      <w:r>
-                        <w:rPr>
-                          <w:noProof/>
-                        </w:rPr>
-                        <w:t>5</w:t>
-                      </w:r>
-                      <w:r>
-                        <w:fldChar w:fldCharType="end"/>
-                      </w:r>
+                      <w:fldSimple w:instr=" SEQ Figura \* ARABIC ">
+                        <w:r>
+                          <w:rPr>
+                            <w:noProof/>
+                          </w:rPr>
+                          <w:t>7</w:t>
+                        </w:r>
+                      </w:fldSimple>
                       <w:r>
                         <w:t xml:space="preserve"> – Polarização – água  (</w:t>
                       </w:r>
@@ -9081,7 +9133,7 @@
                         </w:rPr>
                         <w:t>retirado de ….XXXXXXXXXXXXXXXXXXXXXXXXXXX)</w:t>
                       </w:r>
-                      <w:bookmarkEnd w:id="36"/>
+                      <w:bookmarkEnd w:id="32"/>
                     </w:p>
                   </w:txbxContent>
                 </v:textbox>
@@ -9126,7 +9178,7 @@
                     </pic:cNvPicPr>
                   </pic:nvPicPr>
                   <pic:blipFill rotWithShape="1">
-                    <a:blip r:embed="rId24">
+                    <a:blip r:embed="rId25">
                       <a:extLst>
                         <a:ext uri="{28A0092B-C50C-407E-A947-70E740481C1C}">
                           <a14:useLocalDpi xmlns:a14="http://schemas.microsoft.com/office/drawing/2010/main" val="0"/>
@@ -9174,7 +9226,7 @@
         </w:rPr>
         <w:t>Á</w:t>
       </w:r>
-      <w:hyperlink r:id="rId25" w:tooltip="Água" w:history="1">
+      <w:hyperlink r:id="rId26" w:tooltip="Água" w:history="1">
         <w:r>
           <w:rPr>
             <w:rFonts w:asciiTheme="minorHAnsi" w:eastAsiaTheme="minorHAnsi" w:hAnsiTheme="minorHAnsi" w:cstheme="minorBidi"/>
@@ -9329,7 +9381,7 @@
                     </pic:cNvPicPr>
                   </pic:nvPicPr>
                   <pic:blipFill rotWithShape="1">
-                    <a:blip r:embed="rId26">
+                    <a:blip r:embed="rId27">
                       <a:extLst>
                         <a:ext uri="{28A0092B-C50C-407E-A947-70E740481C1C}">
                           <a14:useLocalDpi xmlns:a14="http://schemas.microsoft.com/office/drawing/2010/main" val="0"/>
@@ -9479,7 +9531,7 @@
                     </pic:cNvPicPr>
                   </pic:nvPicPr>
                   <pic:blipFill>
-                    <a:blip r:embed="rId27">
+                    <a:blip r:embed="rId28">
                       <a:extLst>
                         <a:ext uri="{28A0092B-C50C-407E-A947-70E740481C1C}">
                           <a14:useLocalDpi xmlns:a14="http://schemas.microsoft.com/office/drawing/2010/main" val="0"/>
@@ -9592,7 +9644,7 @@
         </w:rPr>
         <w:t> nas </w:t>
       </w:r>
-      <w:hyperlink r:id="rId28" w:tooltip="Lente" w:history="1">
+      <w:hyperlink r:id="rId29" w:tooltip="Lente" w:history="1">
         <w:r>
           <w:rPr>
             <w:rFonts w:asciiTheme="minorHAnsi" w:eastAsiaTheme="minorHAnsi" w:hAnsiTheme="minorHAnsi" w:cstheme="minorBidi"/>
@@ -9689,7 +9741,7 @@
                     </pic:cNvPicPr>
                   </pic:nvPicPr>
                   <pic:blipFill>
-                    <a:blip r:embed="rId29">
+                    <a:blip r:embed="rId30">
                       <a:extLst>
                         <a:ext uri="{28A0092B-C50C-407E-A947-70E740481C1C}">
                           <a14:useLocalDpi xmlns:a14="http://schemas.microsoft.com/office/drawing/2010/main" val="0"/>
@@ -9798,7 +9850,7 @@
         </w:rPr>
         <w:t>baixo da água. A luz do sol, ao refletir na água sob o ângulo de Brewster, é polarizada paralelamente à água. Logo, usando um </w:t>
       </w:r>
-      <w:hyperlink r:id="rId30" w:tooltip="Filtro polarizador" w:history="1">
+      <w:hyperlink r:id="rId31" w:tooltip="Filtro polarizador" w:history="1">
         <w:r>
           <w:rPr>
             <w:rFonts w:asciiTheme="minorHAnsi" w:eastAsiaTheme="minorHAnsi" w:hAnsiTheme="minorHAnsi" w:cstheme="minorBidi"/>
@@ -9818,7 +9870,7 @@
         </w:rPr>
         <w:t> e girando-o até torná-lo perpendicular à luz que reflete na água, consegue-se eliminar a luz do </w:t>
       </w:r>
-      <w:hyperlink r:id="rId31" w:tooltip="Sol" w:history="1">
+      <w:hyperlink r:id="rId32" w:tooltip="Sol" w:history="1">
         <w:r>
           <w:rPr>
             <w:rFonts w:asciiTheme="minorHAnsi" w:eastAsiaTheme="minorHAnsi" w:hAnsiTheme="minorHAnsi" w:cstheme="minorBidi"/>
@@ -9931,7 +9983,7 @@
                     <pic:cNvPicPr/>
                   </pic:nvPicPr>
                   <pic:blipFill>
-                    <a:blip r:embed="rId32">
+                    <a:blip r:embed="rId33">
                       <a:extLst>
                         <a:ext uri="{28A0092B-C50C-407E-A947-70E740481C1C}">
                           <a14:useLocalDpi xmlns:a14="http://schemas.microsoft.com/office/drawing/2010/main" val="0"/>
@@ -10000,7 +10052,7 @@
                     <pic:cNvPicPr/>
                   </pic:nvPicPr>
                   <pic:blipFill>
-                    <a:blip r:embed="rId33">
+                    <a:blip r:embed="rId34">
                       <a:extLst>
                         <a:ext uri="{28A0092B-C50C-407E-A947-70E740481C1C}">
                           <a14:useLocalDpi xmlns:a14="http://schemas.microsoft.com/office/drawing/2010/main" val="0"/>
@@ -10061,7 +10113,7 @@
                     <pic:cNvPicPr/>
                   </pic:nvPicPr>
                   <pic:blipFill>
-                    <a:blip r:embed="rId34">
+                    <a:blip r:embed="rId35">
                       <a:extLst>
                         <a:ext uri="{28A0092B-C50C-407E-A947-70E740481C1C}">
                           <a14:useLocalDpi xmlns:a14="http://schemas.microsoft.com/office/drawing/2010/main" val="0"/>
@@ -10122,7 +10174,7 @@
                     <pic:cNvPicPr/>
                   </pic:nvPicPr>
                   <pic:blipFill>
-                    <a:blip r:embed="rId35">
+                    <a:blip r:embed="rId36">
                       <a:extLst>
                         <a:ext uri="{28A0092B-C50C-407E-A947-70E740481C1C}">
                           <a14:useLocalDpi xmlns:a14="http://schemas.microsoft.com/office/drawing/2010/main" val="0"/>
@@ -10201,7 +10253,7 @@
                     <pic:cNvPicPr/>
                   </pic:nvPicPr>
                   <pic:blipFill>
-                    <a:blip r:embed="rId33">
+                    <a:blip r:embed="rId34">
                       <a:extLst>
                         <a:ext uri="{28A0092B-C50C-407E-A947-70E740481C1C}">
                           <a14:useLocalDpi xmlns:a14="http://schemas.microsoft.com/office/drawing/2010/main" val="0"/>
@@ -10262,7 +10314,7 @@
                     <pic:cNvPicPr/>
                   </pic:nvPicPr>
                   <pic:blipFill>
-                    <a:blip r:embed="rId35">
+                    <a:blip r:embed="rId36">
                       <a:extLst>
                         <a:ext uri="{28A0092B-C50C-407E-A947-70E740481C1C}">
                           <a14:useLocalDpi xmlns:a14="http://schemas.microsoft.com/office/drawing/2010/main" val="0"/>
@@ -10323,7 +10375,7 @@
                     <pic:cNvPicPr/>
                   </pic:nvPicPr>
                   <pic:blipFill>
-                    <a:blip r:embed="rId34">
+                    <a:blip r:embed="rId35">
                       <a:extLst>
                         <a:ext uri="{28A0092B-C50C-407E-A947-70E740481C1C}">
                           <a14:useLocalDpi xmlns:a14="http://schemas.microsoft.com/office/drawing/2010/main" val="0"/>
@@ -10384,7 +10436,7 @@
                     <pic:cNvPicPr/>
                   </pic:nvPicPr>
                   <pic:blipFill>
-                    <a:blip r:embed="rId32">
+                    <a:blip r:embed="rId33">
                       <a:extLst>
                         <a:ext uri="{28A0092B-C50C-407E-A947-70E740481C1C}">
                           <a14:useLocalDpi xmlns:a14="http://schemas.microsoft.com/office/drawing/2010/main" val="0"/>
@@ -10433,11 +10485,11 @@
           <w:numId w:val="26"/>
         </w:numPr>
       </w:pPr>
-      <w:bookmarkStart w:id="37" w:name="_Toc466232942"/>
+      <w:bookmarkStart w:id="33" w:name="_Toc466232942"/>
       <w:r>
         <w:t>Lei de Mallus</w:t>
       </w:r>
-      <w:bookmarkEnd w:id="37"/>
+      <w:bookmarkEnd w:id="33"/>
     </w:p>
     <w:p>
       <w:pPr>
@@ -10447,11 +10499,11 @@
           <w:numId w:val="26"/>
         </w:numPr>
       </w:pPr>
-      <w:bookmarkStart w:id="38" w:name="_Toc466232943"/>
+      <w:bookmarkStart w:id="34" w:name="_Toc466232943"/>
       <w:r>
         <w:t>Feixe de Luz (caraterísticas)</w:t>
       </w:r>
-      <w:bookmarkEnd w:id="38"/>
+      <w:bookmarkEnd w:id="34"/>
     </w:p>
     <w:p/>
     <w:p>
@@ -10491,7 +10543,7 @@
                     <pic:cNvPicPr/>
                   </pic:nvPicPr>
                   <pic:blipFill>
-                    <a:blip r:embed="rId36"/>
+                    <a:blip r:embed="rId37"/>
                     <a:stretch>
                       <a:fillRect/>
                     </a:stretch>
@@ -10549,7 +10601,7 @@
                     </pic:cNvPicPr>
                   </pic:nvPicPr>
                   <pic:blipFill>
-                    <a:blip r:embed="rId37">
+                    <a:blip r:embed="rId38">
                       <a:extLst>
                         <a:ext uri="{28A0092B-C50C-407E-A947-70E740481C1C}">
                           <a14:useLocalDpi xmlns:a14="http://schemas.microsoft.com/office/drawing/2010/main" val="0"/>
@@ -10610,7 +10662,7 @@
                     </pic:cNvPicPr>
                   </pic:nvPicPr>
                   <pic:blipFill>
-                    <a:blip r:embed="rId38">
+                    <a:blip r:embed="rId39">
                       <a:extLst>
                         <a:ext uri="{28A0092B-C50C-407E-A947-70E740481C1C}">
                           <a14:useLocalDpi xmlns:a14="http://schemas.microsoft.com/office/drawing/2010/main" val="0"/>
@@ -10841,11 +10893,11 @@
           <w:numId w:val="26"/>
         </w:numPr>
       </w:pPr>
-      <w:bookmarkStart w:id="39" w:name="_Toc466232944"/>
+      <w:bookmarkStart w:id="35" w:name="_Toc466232944"/>
       <w:r>
         <w:t>Ângulo de Rotação da Lente</w:t>
       </w:r>
-      <w:bookmarkEnd w:id="39"/>
+      <w:bookmarkEnd w:id="35"/>
     </w:p>
     <w:p/>
     <w:p>
@@ -10858,6 +10910,15 @@
       </w:pPr>
       <w:r>
         <w:t>Experiências</w:t>
+      </w:r>
+    </w:p>
+    <w:p/>
+    <w:p>
+      <w:pPr>
+        <w:ind w:firstLine="360"/>
+      </w:pPr>
+      <w:r>
+        <w:t>Neste capítulo iremos abordar algumas aplicações práticas das leis estudadas anteriormente, nomeadamente, as leis de Brewster e de Mallus. Procuraremos analisar as condicionantes existentes em cada uma das experiências, aplicando os conhecimentos adquiridos anteriormente na revisão da bibliografia sobre os temas.</w:t>
       </w:r>
     </w:p>
     <w:p>
@@ -10869,13 +10930,74 @@
         </w:numPr>
         <w:jc w:val="both"/>
       </w:pPr>
-      <w:bookmarkStart w:id="40" w:name="_Toc466232946"/>
+      <w:bookmarkStart w:id="36" w:name="_Toc466232946"/>
       <w:r>
         <w:t>Lei de Brewster</w:t>
       </w:r>
-      <w:bookmarkEnd w:id="40"/>
+      <w:bookmarkEnd w:id="36"/>
     </w:p>
     <w:p/>
+    <w:p>
+      <w:pPr>
+        <w:ind w:firstLine="568"/>
+      </w:pPr>
+      <w:r>
+        <w:t xml:space="preserve">Um exemplo da aplicação da polarização por reflexão é o efeito da imagem tridimensional no cinema e nos televisores 3D que é obtido expondo-se cada olho a uma mesma imagem em duas posições ligeiramente diferentes. Um modo de se conseguir imagens distintas em cada olho é através do uso de óculos com filtros polarizadores. </w:t>
+      </w:r>
+      <w:sdt>
+        <w:sdtPr>
+          <w:id w:val="1633591844"/>
+          <w:citation/>
+        </w:sdtPr>
+        <w:sdtContent>
+          <w:r>
+            <w:fldChar w:fldCharType="begin"/>
+          </w:r>
+          <w:r>
+            <w:instrText xml:space="preserve">CITATION Que14 \l 2070 </w:instrText>
+          </w:r>
+          <w:r>
+            <w:fldChar w:fldCharType="separate"/>
+          </w:r>
+          <w:r>
+            <w:rPr>
+              <w:noProof/>
+            </w:rPr>
+            <w:t>(Unicamp, 2014)</w:t>
+          </w:r>
+          <w:r>
+            <w:fldChar w:fldCharType="end"/>
+          </w:r>
+        </w:sdtContent>
+      </w:sdt>
+    </w:p>
+    <w:p>
+      <w:pPr>
+        <w:ind w:firstLine="568"/>
+      </w:pPr>
+    </w:p>
+    <w:p>
+      <w:pPr>
+        <w:ind w:firstLine="568"/>
+      </w:pPr>
+      <w:r>
+        <w:t>https://www.linkedin.com/pulse/%C3%A2ngulo-de-brewster-jos%C3%A9-eduardo-s-cl%C3%B3s</w:t>
+      </w:r>
+    </w:p>
+    <w:p>
+      <w:hyperlink r:id="rId40" w:history="1">
+        <w:r>
+          <w:rPr>
+            <w:rStyle w:val="Hiperligao"/>
+          </w:rPr>
+          <w:t>http://sites.ifi.unicamp.br/laboptica/roteiros-do-laboratorio/18-atividades-com-luz-polarizada-malus-brewster-e-polarimetro/</w:t>
+        </w:r>
+      </w:hyperlink>
+    </w:p>
+    <w:p>
+      <w:bookmarkStart w:id="37" w:name="_GoBack"/>
+      <w:bookmarkEnd w:id="37"/>
+    </w:p>
     <w:p>
       <w:pPr>
         <w:pStyle w:val="Cabealho3"/>
@@ -10884,11 +11006,11 @@
           <w:numId w:val="26"/>
         </w:numPr>
       </w:pPr>
-      <w:bookmarkStart w:id="41" w:name="_Toc466232949"/>
+      <w:bookmarkStart w:id="38" w:name="_Toc466232949"/>
       <w:r>
         <w:t>Lei de Mallus</w:t>
       </w:r>
-      <w:bookmarkEnd w:id="41"/>
+      <w:bookmarkEnd w:id="38"/>
     </w:p>
     <w:p/>
     <w:p/>
@@ -10900,11 +11022,11 @@
           <w:numId w:val="26"/>
         </w:numPr>
       </w:pPr>
-      <w:bookmarkStart w:id="42" w:name="_Toc466232952"/>
+      <w:bookmarkStart w:id="39" w:name="_Toc466232952"/>
       <w:r>
         <w:t>Aplicação Informática</w:t>
       </w:r>
-      <w:bookmarkEnd w:id="42"/>
+      <w:bookmarkEnd w:id="39"/>
     </w:p>
     <w:p>
       <w:pPr>
@@ -10914,11 +11036,11 @@
           <w:numId w:val="28"/>
         </w:numPr>
       </w:pPr>
-      <w:bookmarkStart w:id="43" w:name="_Toc466232953"/>
+      <w:bookmarkStart w:id="40" w:name="_Toc466232953"/>
       <w:r>
         <w:t>Descrição</w:t>
       </w:r>
-      <w:bookmarkEnd w:id="43"/>
+      <w:bookmarkEnd w:id="40"/>
     </w:p>
     <w:p>
       <w:pPr>
@@ -10928,11 +11050,11 @@
           <w:numId w:val="26"/>
         </w:numPr>
       </w:pPr>
-      <w:bookmarkStart w:id="44" w:name="_Toc466232954"/>
+      <w:bookmarkStart w:id="41" w:name="_Toc466232954"/>
       <w:r>
         <w:t>Objetivos</w:t>
       </w:r>
-      <w:bookmarkEnd w:id="44"/>
+      <w:bookmarkEnd w:id="41"/>
     </w:p>
     <w:p>
       <w:pPr>
@@ -10942,11 +11064,12 @@
           <w:numId w:val="26"/>
         </w:numPr>
       </w:pPr>
-      <w:bookmarkStart w:id="45" w:name="_Toc466232955"/>
-      <w:r>
+      <w:bookmarkStart w:id="42" w:name="_Toc466232955"/>
+      <w:r>
+        <w:lastRenderedPageBreak/>
         <w:t>Engenharia de Requisitos</w:t>
       </w:r>
-      <w:bookmarkEnd w:id="45"/>
+      <w:bookmarkEnd w:id="42"/>
     </w:p>
     <w:p>
       <w:pPr>
@@ -10956,11 +11079,11 @@
           <w:numId w:val="26"/>
         </w:numPr>
       </w:pPr>
-      <w:bookmarkStart w:id="46" w:name="_Toc466232956"/>
+      <w:bookmarkStart w:id="43" w:name="_Toc466232956"/>
       <w:r>
         <w:t>Análise</w:t>
       </w:r>
-      <w:bookmarkEnd w:id="46"/>
+      <w:bookmarkEnd w:id="43"/>
       <w:r>
         <w:t xml:space="preserve"> </w:t>
       </w:r>
@@ -10973,11 +11096,11 @@
           <w:numId w:val="26"/>
         </w:numPr>
       </w:pPr>
-      <w:bookmarkStart w:id="47" w:name="_Toc466232957"/>
+      <w:bookmarkStart w:id="44" w:name="_Toc466232957"/>
       <w:r>
         <w:t>Desenho</w:t>
       </w:r>
-      <w:bookmarkEnd w:id="47"/>
+      <w:bookmarkEnd w:id="44"/>
     </w:p>
     <w:p>
       <w:pPr>
@@ -10987,11 +11110,11 @@
           <w:numId w:val="26"/>
         </w:numPr>
       </w:pPr>
-      <w:bookmarkStart w:id="48" w:name="_Toc466232958"/>
+      <w:bookmarkStart w:id="45" w:name="_Toc466232958"/>
       <w:r>
         <w:t>Resultados</w:t>
       </w:r>
-      <w:bookmarkEnd w:id="48"/>
+      <w:bookmarkEnd w:id="45"/>
     </w:p>
     <w:p/>
     <w:p/>
@@ -11011,11 +11134,11 @@
           <w:numId w:val="26"/>
         </w:numPr>
       </w:pPr>
-      <w:bookmarkStart w:id="49" w:name="_Toc466232959"/>
+      <w:bookmarkStart w:id="46" w:name="_Toc466232959"/>
       <w:r>
         <w:t>Feixe de Luz (caraterísticas)</w:t>
       </w:r>
-      <w:bookmarkEnd w:id="49"/>
+      <w:bookmarkEnd w:id="46"/>
     </w:p>
     <w:p>
       <w:pPr>
@@ -11025,11 +11148,11 @@
           <w:numId w:val="26"/>
         </w:numPr>
       </w:pPr>
-      <w:bookmarkStart w:id="50" w:name="_Toc466232960"/>
+      <w:bookmarkStart w:id="47" w:name="_Toc466232960"/>
       <w:r>
         <w:t>Ângulo de Rotação da Lente</w:t>
       </w:r>
-      <w:bookmarkEnd w:id="50"/>
+      <w:bookmarkEnd w:id="47"/>
     </w:p>
     <w:p/>
     <w:p/>
@@ -11067,14 +11190,14 @@
       <w:pPr>
         <w:pStyle w:val="Ttulo"/>
       </w:pPr>
-      <w:bookmarkStart w:id="51" w:name="_Toc466113868"/>
-      <w:bookmarkStart w:id="52" w:name="_Toc466232961"/>
+      <w:bookmarkStart w:id="48" w:name="_Toc466113868"/>
+      <w:bookmarkStart w:id="49" w:name="_Toc466232961"/>
       <w:r>
         <w:lastRenderedPageBreak/>
         <w:t>Conclusão</w:t>
       </w:r>
-      <w:bookmarkEnd w:id="51"/>
-      <w:bookmarkEnd w:id="52"/>
+      <w:bookmarkEnd w:id="48"/>
+      <w:bookmarkEnd w:id="49"/>
     </w:p>
     <w:p>
       <w:pPr>
@@ -11110,8 +11233,8 @@
       <w:pPr>
         <w:pStyle w:val="Ttulo"/>
       </w:pPr>
-      <w:bookmarkStart w:id="53" w:name="_Toc466113869"/>
-      <w:bookmarkStart w:id="54" w:name="_Toc466232962"/>
+      <w:bookmarkStart w:id="50" w:name="_Toc466113869"/>
+      <w:bookmarkStart w:id="51" w:name="_Toc466232962"/>
       <w:r>
         <w:lastRenderedPageBreak/>
         <w:t>R</w:t>
@@ -11125,8 +11248,8 @@
       <w:r>
         <w:t xml:space="preserve"> Bibliográficas</w:t>
       </w:r>
-      <w:bookmarkEnd w:id="53"/>
-      <w:bookmarkEnd w:id="54"/>
+      <w:bookmarkEnd w:id="50"/>
+      <w:bookmarkEnd w:id="51"/>
     </w:p>
     <w:p>
       <w:pPr>
@@ -11173,7 +11296,7 @@
       <w:pPr>
         <w:spacing w:before="120" w:after="120"/>
         <w:sectPr>
-          <w:footerReference w:type="first" r:id="rId39"/>
+          <w:footerReference w:type="first" r:id="rId41"/>
           <w:pgSz w:w="11906" w:h="16838"/>
           <w:pgMar w:top="1417" w:right="1701" w:bottom="1417" w:left="1701" w:header="708" w:footer="708" w:gutter="0"/>
           <w:pgNumType w:start="1"/>
@@ -11591,7 +11714,7 @@
           </mc:Choice>
           <mc:Fallback>
             <w:pict>
-              <v:rect w14:anchorId="508E1176" id="Rectangle 19" o:spid="_x0000_s1034" style="position:absolute;left:0;text-align:left;margin-left:289.1pt;margin-top:613.5pt;width:232.45pt;height:151.5pt;z-index:251662336;visibility:visible;mso-wrap-style:square;mso-width-percent:0;mso-height-percent:0;mso-wrap-distance-left:9pt;mso-wrap-distance-top:0;mso-wrap-distance-right:9pt;mso-wrap-distance-bottom:0;mso-position-horizontal:absolute;mso-position-horizontal-relative:page;mso-position-vertical:absolute;mso-position-vertical-relative:page;mso-width-percent:0;mso-height-percent:0;mso-width-relative:page;mso-height-relative:margin;v-text-anchor:bottom" o:gfxdata="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" fillcolor="#e36c0a [2409]" strokecolor="#e36c0a [2409]" strokeweight="2pt">
+              <v:rect w14:anchorId="508E1176" id="Rectangle 19" o:spid="_x0000_s1035" style="position:absolute;left:0;text-align:left;margin-left:289.1pt;margin-top:613.5pt;width:232.45pt;height:151.5pt;z-index:251662336;visibility:visible;mso-wrap-style:square;mso-width-percent:0;mso-height-percent:0;mso-wrap-distance-left:9pt;mso-wrap-distance-top:0;mso-wrap-distance-right:9pt;mso-wrap-distance-bottom:0;mso-position-horizontal:absolute;mso-position-horizontal-relative:page;mso-position-vertical:absolute;mso-position-vertical-relative:page;mso-width-percent:0;mso-height-percent:0;mso-width-relative:page;mso-height-relative:margin;v-text-anchor:bottom" o:gfxdata="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" fillcolor="#e36c0a [2409]" strokecolor="#e36c0a [2409]" strokeweight="2pt">
                 <v:textbox>
                   <w:txbxContent>
                     <w:p>
@@ -11685,8 +11808,8 @@
           <w:szCs w:val="24"/>
         </w:rPr>
       </w:pPr>
-      <w:bookmarkStart w:id="55" w:name="_Toc466113870"/>
-      <w:bookmarkStart w:id="56" w:name="_Toc466232963"/>
+      <w:bookmarkStart w:id="52" w:name="_Toc466113870"/>
+      <w:bookmarkStart w:id="53" w:name="_Toc466232963"/>
       <w:r>
         <w:rPr>
           <w:iCs/>
@@ -11743,8 +11866,8 @@
         </w:rPr>
         <w:t>Lista de Tarefas – Prazos (1ª fase)</w:t>
       </w:r>
-      <w:bookmarkEnd w:id="55"/>
-      <w:bookmarkEnd w:id="56"/>
+      <w:bookmarkEnd w:id="52"/>
+      <w:bookmarkEnd w:id="53"/>
       <w:r>
         <w:tab/>
       </w:r>
@@ -11754,32 +11877,22 @@
         <w:pStyle w:val="Legenda"/>
         <w:keepNext/>
       </w:pPr>
-      <w:bookmarkStart w:id="57" w:name="_Toc466232965"/>
+      <w:bookmarkStart w:id="54" w:name="_Toc466232965"/>
       <w:r>
         <w:t xml:space="preserve">Tabela </w:t>
       </w:r>
-      <w:r>
-        <w:fldChar w:fldCharType="begin"/>
-      </w:r>
-      <w:r>
-        <w:instrText xml:space="preserve"> SEQ Tabela \* ARABIC </w:instrText>
-      </w:r>
-      <w:r>
-        <w:fldChar w:fldCharType="separate"/>
-      </w:r>
-      <w:r>
-        <w:rPr>
-          <w:noProof/>
-        </w:rPr>
-        <w:t>3</w:t>
-      </w:r>
-      <w:r>
-        <w:fldChar w:fldCharType="end"/>
-      </w:r>
+      <w:fldSimple w:instr=" SEQ Tabela \* ARABIC ">
+        <w:r>
+          <w:rPr>
+            <w:noProof/>
+          </w:rPr>
+          <w:t>3</w:t>
+        </w:r>
+      </w:fldSimple>
       <w:r>
         <w:t xml:space="preserve"> – Divisão de tarefas - prazos</w:t>
       </w:r>
-      <w:bookmarkEnd w:id="57"/>
+      <w:bookmarkEnd w:id="54"/>
     </w:p>
     <w:tbl>
       <w:tblPr>
@@ -14963,8 +15076,8 @@
           <w:szCs w:val="24"/>
         </w:rPr>
       </w:pPr>
-      <w:bookmarkStart w:id="58" w:name="_Toc466113871"/>
-      <w:bookmarkStart w:id="59" w:name="_Toc466232964"/>
+      <w:bookmarkStart w:id="55" w:name="_Toc466113871"/>
+      <w:bookmarkStart w:id="56" w:name="_Toc466232964"/>
       <w:r>
         <w:rPr>
           <w:iCs/>
@@ -14985,8 +15098,8 @@
         </w:rPr>
         <w:t>Lista de Tarefas – Prazos (2ª fase)</w:t>
       </w:r>
-      <w:bookmarkEnd w:id="58"/>
-      <w:bookmarkEnd w:id="59"/>
+      <w:bookmarkEnd w:id="55"/>
+      <w:bookmarkEnd w:id="56"/>
     </w:p>
     <w:p>
       <w:pPr>
@@ -15161,7 +15274,7 @@
           <w:rPr>
             <w:noProof/>
           </w:rPr>
-          <w:t>10</w:t>
+          <w:t>18</w:t>
         </w:r>
         <w:r>
           <w:fldChar w:fldCharType="end"/>
@@ -19268,579 +19381,6 @@
 </w:styles>
 </file>
 
-<file path=word/glossary/document.xml><?xml version="1.0" encoding="utf-8"?>
-<w:glossaryDocument xmlns:wpc="http://schemas.microsoft.com/office/word/2010/wordprocessingCanvas" xmlns:mc="http://schemas.openxmlformats.org/markup-compatibility/2006" xmlns:o="urn:schemas-microsoft-com:office:office" xmlns:r="http://schemas.openxmlformats.org/officeDocument/2006/relationships" xmlns:m="http://schemas.openxmlformats.org/officeDocument/2006/math" xmlns:v="urn:schemas-microsoft-com:vml" xmlns:wp14="http://schemas.microsoft.com/office/word/2010/wordprocessingDrawing" xmlns:wp="http://schemas.openxmlformats.org/drawingml/2006/wordprocessingDrawing" xmlns:w10="urn:schemas-microsoft-com:office:word" xmlns:w="http://schemas.openxmlformats.org/wordprocessingml/2006/main" xmlns:w14="http://schemas.microsoft.com/office/word/2010/wordml" xmlns:w15="http://schemas.microsoft.com/office/word/2012/wordml" xmlns:wpg="http://schemas.microsoft.com/office/word/2010/wordprocessingGroup" xmlns:wpi="http://schemas.microsoft.com/office/word/2010/wordprocessingInk" xmlns:wne="http://schemas.microsoft.com/office/word/2006/wordml" xmlns:wps="http://schemas.microsoft.com/office/word/2010/wordprocessingShape" mc:Ignorable="w14 w15 wp14"/>
-</file>
-
-<file path=word/glossary/fontTable.xml><?xml version="1.0" encoding="utf-8"?>
-<w:fonts xmlns:mc="http://schemas.openxmlformats.org/markup-compatibility/2006" xmlns:r="http://schemas.openxmlformats.org/officeDocument/2006/relationships" xmlns:w="http://schemas.openxmlformats.org/wordprocessingml/2006/main" xmlns:w14="http://schemas.microsoft.com/office/word/2010/wordml" xmlns:w15="http://schemas.microsoft.com/office/word/2012/wordml" mc:Ignorable="w14 w15">
-  <w:font w:name="Symbol">
-    <w:panose1 w:val="05050102010706020507"/>
-    <w:charset w:val="02"/>
-    <w:family w:val="roman"/>
-    <w:pitch w:val="variable"/>
-    <w:sig w:usb0="00000000" w:usb1="10000000" w:usb2="00000000" w:usb3="00000000" w:csb0="80000000" w:csb1="00000000"/>
-  </w:font>
-  <w:font w:name="Times New Roman">
-    <w:panose1 w:val="02020603050405020304"/>
-    <w:charset w:val="00"/>
-    <w:family w:val="roman"/>
-    <w:pitch w:val="variable"/>
-    <w:sig w:usb0="E0002EFF" w:usb1="C000785B" w:usb2="00000009" w:usb3="00000000" w:csb0="000001FF" w:csb1="00000000"/>
-  </w:font>
-  <w:font w:name="Courier New">
-    <w:panose1 w:val="02070309020205020404"/>
-    <w:charset w:val="00"/>
-    <w:family w:val="modern"/>
-    <w:pitch w:val="fixed"/>
-    <w:sig w:usb0="E0002EFF" w:usb1="C0007843" w:usb2="00000009" w:usb3="00000000" w:csb0="000001FF" w:csb1="00000000"/>
-  </w:font>
-  <w:font w:name="Wingdings">
-    <w:panose1 w:val="05000000000000000000"/>
-    <w:charset w:val="02"/>
-    <w:family w:val="auto"/>
-    <w:pitch w:val="variable"/>
-    <w:sig w:usb0="00000000" w:usb1="10000000" w:usb2="00000000" w:usb3="00000000" w:csb0="80000000" w:csb1="00000000"/>
-  </w:font>
-  <w:font w:name="Calibri">
-    <w:panose1 w:val="020F0502020204030204"/>
-    <w:charset w:val="00"/>
-    <w:family w:val="swiss"/>
-    <w:pitch w:val="variable"/>
-    <w:sig w:usb0="E0002AFF" w:usb1="C000247B" w:usb2="00000009" w:usb3="00000000" w:csb0="000001FF" w:csb1="00000000"/>
-  </w:font>
-  <w:font w:name="Garamond">
-    <w:panose1 w:val="02020404030301010803"/>
-    <w:charset w:val="00"/>
-    <w:family w:val="roman"/>
-    <w:pitch w:val="variable"/>
-    <w:sig w:usb0="00000287" w:usb1="00000000" w:usb2="00000000" w:usb3="00000000" w:csb0="0000009F" w:csb1="00000000"/>
-  </w:font>
-  <w:font w:name="Cambria">
-    <w:panose1 w:val="02040503050406030204"/>
-    <w:charset w:val="00"/>
-    <w:family w:val="roman"/>
-    <w:pitch w:val="variable"/>
-    <w:sig w:usb0="E00002FF" w:usb1="400004FF" w:usb2="00000000" w:usb3="00000000" w:csb0="0000019F" w:csb1="00000000"/>
-  </w:font>
-  <w:font w:name="Tahoma">
-    <w:panose1 w:val="020B0604030504040204"/>
-    <w:charset w:val="00"/>
-    <w:family w:val="swiss"/>
-    <w:pitch w:val="variable"/>
-    <w:sig w:usb0="E1002EFF" w:usb1="C000605B" w:usb2="00000029" w:usb3="00000000" w:csb0="000101FF" w:csb1="00000000"/>
-  </w:font>
-  <w:font w:name="Cambria Math">
-    <w:panose1 w:val="02040503050406030204"/>
-    <w:charset w:val="00"/>
-    <w:family w:val="roman"/>
-    <w:pitch w:val="variable"/>
-    <w:sig w:usb0="E00002FF" w:usb1="420024FF" w:usb2="00000000" w:usb3="00000000" w:csb0="0000019F" w:csb1="00000000"/>
-  </w:font>
-  <w:font w:name="Calibri Light">
-    <w:panose1 w:val="020F0302020204030204"/>
-    <w:charset w:val="00"/>
-    <w:family w:val="swiss"/>
-    <w:pitch w:val="variable"/>
-    <w:sig w:usb0="E0002AFF" w:usb1="C000247B" w:usb2="00000009" w:usb3="00000000" w:csb0="000001FF" w:csb1="00000000"/>
-  </w:font>
-</w:fonts>
-</file>
-
-<file path=word/glossary/settings.xml><?xml version="1.0" encoding="utf-8"?>
-<w:settings xmlns:mc="http://schemas.openxmlformats.org/markup-compatibility/2006" xmlns:o="urn:schemas-microsoft-com:office:office" xmlns:r="http://schemas.openxmlformats.org/officeDocument/2006/relationships" xmlns:m="http://schemas.openxmlformats.org/officeDocument/2006/math" xmlns:v="urn:schemas-microsoft-com:vml" xmlns:w10="urn:schemas-microsoft-com:office:word" xmlns:w="http://schemas.openxmlformats.org/wordprocessingml/2006/main" xmlns:w14="http://schemas.microsoft.com/office/word/2010/wordml" xmlns:w15="http://schemas.microsoft.com/office/word/2012/wordml" xmlns:sl="http://schemas.openxmlformats.org/schemaLibrary/2006/main" mc:Ignorable="w14 w15">
-  <w:view w:val="normal"/>
-  <w:revisionView w:insDel="0" w:formatting="0"/>
-  <w:defaultTabStop w:val="708"/>
-  <w:hyphenationZone w:val="425"/>
-  <w:characterSpacingControl w:val="doNotCompress"/>
-  <w:compat>
-    <w:useFELayout/>
-    <w:compatSetting w:name="compatibilityMode" w:uri="http://schemas.microsoft.com/office/word" w:val="15"/>
-    <w:compatSetting w:name="overrideTableStyleFontSizeAndJustification" w:uri="http://schemas.microsoft.com/office/word" w:val="1"/>
-    <w:compatSetting w:name="enableOpenTypeFeatures" w:uri="http://schemas.microsoft.com/office/word" w:val="1"/>
-    <w:compatSetting w:name="doNotFlipMirrorIndents" w:uri="http://schemas.microsoft.com/office/word" w:val="1"/>
-    <w:compatSetting w:name="differentiateMultirowTableHeaders" w:uri="http://schemas.microsoft.com/office/word" w:val="1"/>
-  </w:compat>
-  <w:rsids>
-    <w:rsidRoot w:val="0080130E"/>
-    <w:rsid w:val="00166B8B"/>
-    <w:rsid w:val="0080130E"/>
-  </w:rsids>
-  <m:mathPr>
-    <m:mathFont m:val="Cambria Math"/>
-    <m:brkBin m:val="before"/>
-    <m:brkBinSub m:val="--"/>
-    <m:smallFrac m:val="0"/>
-    <m:dispDef/>
-    <m:lMargin m:val="0"/>
-    <m:rMargin m:val="0"/>
-    <m:defJc m:val="centerGroup"/>
-    <m:wrapIndent m:val="1440"/>
-    <m:intLim m:val="subSup"/>
-    <m:naryLim m:val="undOvr"/>
-  </m:mathPr>
-  <w:themeFontLang w:val="pt-PT"/>
-  <w:clrSchemeMapping w:bg1="light1" w:t1="dark1" w:bg2="light2" w:t2="dark2" w:accent1="accent1" w:accent2="accent2" w:accent3="accent3" w:accent4="accent4" w:accent5="accent5" w:accent6="accent6" w:hyperlink="hyperlink" w:followedHyperlink="followedHyperlink"/>
-  <w:decimalSymbol w:val=","/>
-  <w:listSeparator w:val=";"/>
-  <w15:chartTrackingRefBased/>
-</w:settings>
-</file>
-
-<file path=word/glossary/styles.xml><?xml version="1.0" encoding="utf-8"?>
-<w:styles xmlns:mc="http://schemas.openxmlformats.org/markup-compatibility/2006" xmlns:r="http://schemas.openxmlformats.org/officeDocument/2006/relationships" xmlns:w="http://schemas.openxmlformats.org/wordprocessingml/2006/main" xmlns:w14="http://schemas.microsoft.com/office/word/2010/wordml" xmlns:w15="http://schemas.microsoft.com/office/word/2012/wordml" mc:Ignorable="w14 w15">
-  <w:docDefaults>
-    <w:rPrDefault>
-      <w:rPr>
-        <w:rFonts w:asciiTheme="minorHAnsi" w:eastAsiaTheme="minorEastAsia" w:hAnsiTheme="minorHAnsi" w:cstheme="minorBidi"/>
-        <w:sz w:val="22"/>
-        <w:szCs w:val="22"/>
-        <w:lang w:val="pt-PT" w:eastAsia="pt-PT" w:bidi="ar-SA"/>
-      </w:rPr>
-    </w:rPrDefault>
-    <w:pPrDefault>
-      <w:pPr>
-        <w:spacing w:after="160" w:line="259" w:lineRule="auto"/>
-      </w:pPr>
-    </w:pPrDefault>
-  </w:docDefaults>
-  <w:latentStyles w:defLockedState="0" w:defUIPriority="99" w:defSemiHidden="0" w:defUnhideWhenUsed="0" w:defQFormat="0" w:count="371">
-    <w:lsdException w:name="Normal" w:uiPriority="0" w:qFormat="1"/>
-    <w:lsdException w:name="heading 1" w:uiPriority="9" w:qFormat="1"/>
-    <w:lsdException w:name="heading 2" w:semiHidden="1" w:uiPriority="9" w:unhideWhenUsed="1" w:qFormat="1"/>
-    <w:lsdException w:name="heading 3" w:semiHidden="1" w:uiPriority="9" w:unhideWhenUsed="1" w:qFormat="1"/>
-    <w:lsdException w:name="heading 4" w:semiHidden="1" w:uiPriority="9" w:unhideWhenUsed="1" w:qFormat="1"/>
-    <w:lsdException w:name="heading 5" w:semiHidden="1" w:uiPriority="9" w:unhideWhenUsed="1" w:qFormat="1"/>
-    <w:lsdException w:name="heading 6" w:semiHidden="1" w:uiPriority="9" w:unhideWhenUsed="1" w:qFormat="1"/>
-    <w:lsdException w:name="heading 7" w:semiHidden="1" w:uiPriority="9" w:unhideWhenUsed="1" w:qFormat="1"/>
-    <w:lsdException w:name="heading 8" w:semiHidden="1" w:uiPriority="9" w:unhideWhenUsed="1" w:qFormat="1"/>
-    <w:lsdException w:name="heading 9" w:semiHidden="1" w:uiPriority="9" w:unhideWhenUsed="1" w:qFormat="1"/>
-    <w:lsdException w:name="index 1" w:semiHidden="1" w:unhideWhenUsed="1"/>
-    <w:lsdException w:name="index 2" w:semiHidden="1" w:unhideWhenUsed="1"/>
-    <w:lsdException w:name="index 3" w:semiHidden="1" w:unhideWhenUsed="1"/>
-    <w:lsdException w:name="index 4" w:semiHidden="1" w:unhideWhenUsed="1"/>
-    <w:lsdException w:name="index 5" w:semiHidden="1" w:unhideWhenUsed="1"/>
-    <w:lsdException w:name="index 6" w:semiHidden="1" w:unhideWhenUsed="1"/>
-    <w:lsdException w:name="index 7" w:semiHidden="1" w:unhideWhenUsed="1"/>
-    <w:lsdException w:name="index 8" w:semiHidden="1" w:unhideWhenUsed="1"/>
-    <w:lsdException w:name="index 9" w:semiHidden="1" w:unhideWhenUsed="1"/>
-    <w:lsdException w:name="toc 1" w:semiHidden="1" w:uiPriority="39" w:unhideWhenUsed="1"/>
-    <w:lsdException w:name="toc 2" w:semiHidden="1" w:uiPriority="39" w:unhideWhenUsed="1"/>
-    <w:lsdException w:name="toc 3" w:semiHidden="1" w:uiPriority="39" w:unhideWhenUsed="1"/>
-    <w:lsdException w:name="toc 4" w:semiHidden="1" w:uiPriority="39" w:unhideWhenUsed="1"/>
-    <w:lsdException w:name="toc 5" w:semiHidden="1" w:uiPriority="39" w:unhideWhenUsed="1"/>
-    <w:lsdException w:name="toc 6" w:semiHidden="1" w:uiPriority="39" w:unhideWhenUsed="1"/>
-    <w:lsdException w:name="toc 7" w:semiHidden="1" w:uiPriority="39" w:unhideWhenUsed="1"/>
-    <w:lsdException w:name="toc 8" w:semiHidden="1" w:uiPriority="39" w:unhideWhenUsed="1"/>
-    <w:lsdException w:name="toc 9" w:semiHidden="1" w:uiPriority="39" w:unhideWhenUsed="1"/>
-    <w:lsdException w:name="Normal Indent" w:semiHidden="1" w:unhideWhenUsed="1"/>
-    <w:lsdException w:name="footnote text" w:semiHidden="1" w:unhideWhenUsed="1"/>
-    <w:lsdException w:name="annotation text" w:semiHidden="1" w:unhideWhenUsed="1"/>
-    <w:lsdException w:name="header" w:semiHidden="1" w:unhideWhenUsed="1"/>
-    <w:lsdException w:name="footer" w:semiHidden="1" w:unhideWhenUsed="1"/>
-    <w:lsdException w:name="index heading" w:semiHidden="1" w:unhideWhenUsed="1"/>
-    <w:lsdException w:name="caption" w:semiHidden="1" w:uiPriority="35" w:unhideWhenUsed="1" w:qFormat="1"/>
-    <w:lsdException w:name="table of figures" w:semiHidden="1" w:unhideWhenUsed="1"/>
-    <w:lsdException w:name="envelope address" w:semiHidden="1" w:unhideWhenUsed="1"/>
-    <w:lsdException w:name="envelope return" w:semiHidden="1" w:unhideWhenUsed="1"/>
-    <w:lsdException w:name="footnote reference" w:semiHidden="1" w:unhideWhenUsed="1"/>
-    <w:lsdException w:name="annotation reference" w:semiHidden="1" w:unhideWhenUsed="1"/>
-    <w:lsdException w:name="line number" w:semiHidden="1" w:unhideWhenUsed="1"/>
-    <w:lsdException w:name="page number" w:semiHidden="1" w:unhideWhenUsed="1"/>
-    <w:lsdException w:name="endnote reference" w:semiHidden="1" w:unhideWhenUsed="1"/>
-    <w:lsdException w:name="endnote text" w:semiHidden="1" w:unhideWhenUsed="1"/>
-    <w:lsdException w:name="table of authorities" w:semiHidden="1" w:unhideWhenUsed="1"/>
-    <w:lsdException w:name="macro" w:semiHidden="1" w:unhideWhenUsed="1"/>
-    <w:lsdException w:name="toa heading" w:semiHidden="1" w:unhideWhenUsed="1"/>
-    <w:lsdException w:name="List" w:semiHidden="1" w:unhideWhenUsed="1"/>
-    <w:lsdException w:name="List Bullet" w:semiHidden="1" w:unhideWhenUsed="1"/>
-    <w:lsdException w:name="List Number" w:semiHidden="1" w:unhideWhenUsed="1"/>
-    <w:lsdException w:name="List 2" w:semiHidden="1" w:unhideWhenUsed="1"/>
-    <w:lsdException w:name="List 3" w:semiHidden="1" w:unhideWhenUsed="1"/>
-    <w:lsdException w:name="List 4" w:semiHidden="1" w:unhideWhenUsed="1"/>
-    <w:lsdException w:name="List 5" w:semiHidden="1" w:unhideWhenUsed="1"/>
-    <w:lsdException w:name="List Bullet 2" w:semiHidden="1" w:unhideWhenUsed="1"/>
-    <w:lsdException w:name="List Bullet 3" w:semiHidden="1" w:unhideWhenUsed="1"/>
-    <w:lsdException w:name="List Bullet 4" w:semiHidden="1" w:unhideWhenUsed="1"/>
-    <w:lsdException w:name="List Bullet 5" w:semiHidden="1" w:unhideWhenUsed="1"/>
-    <w:lsdException w:name="List Number 2" w:semiHidden="1" w:unhideWhenUsed="1"/>
-    <w:lsdException w:name="List Number 3" w:semiHidden="1" w:unhideWhenUsed="1"/>
-    <w:lsdException w:name="List Number 4" w:semiHidden="1" w:unhideWhenUsed="1"/>
-    <w:lsdException w:name="List Number 5" w:semiHidden="1" w:unhideWhenUsed="1"/>
-    <w:lsdException w:name="Title" w:uiPriority="10" w:qFormat="1"/>
-    <w:lsdException w:name="Closing" w:semiHidden="1" w:unhideWhenUsed="1"/>
-    <w:lsdException w:name="Signature" w:semiHidden="1" w:unhideWhenUsed="1"/>
-    <w:lsdException w:name="Default Paragraph Font" w:semiHidden="1" w:uiPriority="1" w:unhideWhenUsed="1"/>
-    <w:lsdException w:name="Body Text" w:semiHidden="1" w:unhideWhenUsed="1"/>
-    <w:lsdException w:name="Body Text Indent" w:semiHidden="1" w:unhideWhenUsed="1"/>
-    <w:lsdException w:name="List Continue" w:semiHidden="1" w:unhideWhenUsed="1"/>
-    <w:lsdException w:name="List Continue 2" w:semiHidden="1" w:unhideWhenUsed="1"/>
-    <w:lsdException w:name="List Continue 3" w:semiHidden="1" w:unhideWhenUsed="1"/>
-    <w:lsdException w:name="List Continue 4" w:semiHidden="1" w:unhideWhenUsed="1"/>
-    <w:lsdException w:name="List Continue 5" w:semiHidden="1" w:unhideWhenUsed="1"/>
-    <w:lsdException w:name="Message Header" w:semiHidden="1" w:unhideWhenUsed="1"/>
-    <w:lsdException w:name="Subtitle" w:uiPriority="11" w:qFormat="1"/>
-    <w:lsdException w:name="Salutation" w:semiHidden="1" w:unhideWhenUsed="1"/>
-    <w:lsdException w:name="Date" w:semiHidden="1" w:unhideWhenUsed="1"/>
-    <w:lsdException w:name="Body Text First Indent" w:semiHidden="1" w:unhideWhenUsed="1"/>
-    <w:lsdException w:name="Body Text First Indent 2" w:semiHidden="1" w:unhideWhenUsed="1"/>
-    <w:lsdException w:name="Note Heading" w:semiHidden="1" w:unhideWhenUsed="1"/>
-    <w:lsdException w:name="Body Text 2" w:semiHidden="1" w:unhideWhenUsed="1"/>
-    <w:lsdException w:name="Body Text 3" w:semiHidden="1" w:unhideWhenUsed="1"/>
-    <w:lsdException w:name="Body Text Indent 2" w:semiHidden="1" w:unhideWhenUsed="1"/>
-    <w:lsdException w:name="Body Text Indent 3" w:semiHidden="1" w:unhideWhenUsed="1"/>
-    <w:lsdException w:name="Block Text" w:semiHidden="1" w:unhideWhenUsed="1"/>
-    <w:lsdException w:name="Hyperlink" w:semiHidden="1" w:unhideWhenUsed="1"/>
-    <w:lsdException w:name="FollowedHyperlink" w:semiHidden="1" w:unhideWhenUsed="1"/>
-    <w:lsdException w:name="Strong" w:uiPriority="22" w:qFormat="1"/>
-    <w:lsdException w:name="Emphasis" w:uiPriority="20" w:qFormat="1"/>
-    <w:lsdException w:name="Document Map" w:semiHidden="1" w:unhideWhenUsed="1"/>
-    <w:lsdException w:name="Plain Text" w:semiHidden="1" w:unhideWhenUsed="1"/>
-    <w:lsdException w:name="E-mail Signature" w:semiHidden="1" w:unhideWhenUsed="1"/>
-    <w:lsdException w:name="HTML Top of Form" w:semiHidden="1" w:unhideWhenUsed="1"/>
-    <w:lsdException w:name="HTML Bottom of Form" w:semiHidden="1" w:unhideWhenUsed="1"/>
-    <w:lsdException w:name="Normal (Web)" w:semiHidden="1" w:unhideWhenUsed="1"/>
-    <w:lsdException w:name="HTML Acronym" w:semiHidden="1" w:unhideWhenUsed="1"/>
-    <w:lsdException w:name="HTML Address" w:semiHidden="1" w:unhideWhenUsed="1"/>
-    <w:lsdException w:name="HTML Cite" w:semiHidden="1" w:unhideWhenUsed="1"/>
-    <w:lsdException w:name="HTML Code" w:semiHidden="1" w:unhideWhenUsed="1"/>
-    <w:lsdException w:name="HTML Definition" w:semiHidden="1" w:unhideWhenUsed="1"/>
-    <w:lsdException w:name="HTML Keyboard" w:semiHidden="1" w:unhideWhenUsed="1"/>
-    <w:lsdException w:name="HTML Preformatted" w:semiHidden="1" w:unhideWhenUsed="1"/>
-    <w:lsdException w:name="HTML Sample" w:semiHidden="1" w:unhideWhenUsed="1"/>
-    <w:lsdException w:name="HTML Typewriter" w:semiHidden="1" w:unhideWhenUsed="1"/>
-    <w:lsdException w:name="HTML Variable" w:semiHidden="1" w:unhideWhenUsed="1"/>
-    <w:lsdException w:name="Normal Table" w:semiHidden="1" w:unhideWhenUsed="1"/>
-    <w:lsdException w:name="annotation subject" w:semiHidden="1" w:unhideWhenUsed="1"/>
-    <w:lsdException w:name="No List" w:semiHidden="1" w:unhideWhenUsed="1"/>
-    <w:lsdException w:name="Outline List 1" w:semiHidden="1" w:unhideWhenUsed="1"/>
-    <w:lsdException w:name="Outline List 2" w:semiHidden="1" w:unhideWhenUsed="1"/>
-    <w:lsdException w:name="Outline List 3" w:semiHidden="1" w:unhideWhenUsed="1"/>
-    <w:lsdException w:name="Table Simple 1" w:semiHidden="1" w:unhideWhenUsed="1"/>
-    <w:lsdException w:name="Table Simple 2" w:semiHidden="1" w:unhideWhenUsed="1"/>
-    <w:lsdException w:name="Table Simple 3" w:semiHidden="1" w:unhideWhenUsed="1"/>
-    <w:lsdException w:name="Table Classic 1" w:semiHidden="1" w:unhideWhenUsed="1"/>
-    <w:lsdException w:name="Table Classic 2" w:semiHidden="1" w:unhideWhenUsed="1"/>
-    <w:lsdException w:name="Table Classic 3" w:semiHidden="1" w:unhideWhenUsed="1"/>
-    <w:lsdException w:name="Table Classic 4" w:semiHidden="1" w:unhideWhenUsed="1"/>
-    <w:lsdException w:name="Table Colorful 1" w:semiHidden="1" w:unhideWhenUsed="1"/>
-    <w:lsdException w:name="Table Colorful 2" w:semiHidden="1" w:unhideWhenUsed="1"/>
-    <w:lsdException w:name="Table Colorful 3" w:semiHidden="1" w:unhideWhenUsed="1"/>
-    <w:lsdException w:name="Table Columns 1" w:semiHidden="1" w:unhideWhenUsed="1"/>
-    <w:lsdException w:name="Table Columns 2" w:semiHidden="1" w:unhideWhenUsed="1"/>
-    <w:lsdException w:name="Table Columns 3" w:semiHidden="1" w:unhideWhenUsed="1"/>
-    <w:lsdException w:name="Table Columns 4" w:semiHidden="1" w:unhideWhenUsed="1"/>
-    <w:lsdException w:name="Table Columns 5" w:semiHidden="1" w:unhideWhenUsed="1"/>
-    <w:lsdException w:name="Table Grid 1" w:semiHidden="1" w:unhideWhenUsed="1"/>
-    <w:lsdException w:name="Table Grid 2" w:semiHidden="1" w:unhideWhenUsed="1"/>
-    <w:lsdException w:name="Table Grid 3" w:semiHidden="1" w:unhideWhenUsed="1"/>
-    <w:lsdException w:name="Table Grid 4" w:semiHidden="1" w:unhideWhenUsed="1"/>
-    <w:lsdException w:name="Table Grid 5" w:semiHidden="1" w:unhideWhenUsed="1"/>
-    <w:lsdException w:name="Table Grid 6" w:semiHidden="1" w:unhideWhenUsed="1"/>
-    <w:lsdException w:name="Table Grid 7" w:semiHidden="1" w:unhideWhenUsed="1"/>
-    <w:lsdException w:name="Table Grid 8" w:semiHidden="1" w:unhideWhenUsed="1"/>
-    <w:lsdException w:name="Table List 1" w:semiHidden="1" w:unhideWhenUsed="1"/>
-    <w:lsdException w:name="Table List 2" w:semiHidden="1" w:unhideWhenUsed="1"/>
-    <w:lsdException w:name="Table List 3" w:semiHidden="1" w:unhideWhenUsed="1"/>
-    <w:lsdException w:name="Table List 4" w:semiHidden="1" w:unhideWhenUsed="1"/>
-    <w:lsdException w:name="Table List 5" w:semiHidden="1" w:unhideWhenUsed="1"/>
-    <w:lsdException w:name="Table List 6" w:semiHidden="1" w:unhideWhenUsed="1"/>
-    <w:lsdException w:name="Table List 7" w:semiHidden="1" w:unhideWhenUsed="1"/>
-    <w:lsdException w:name="Table List 8" w:semiHidden="1" w:unhideWhenUsed="1"/>
-    <w:lsdException w:name="Table 3D effects 1" w:semiHidden="1" w:unhideWhenUsed="1"/>
-    <w:lsdException w:name="Table 3D effects 2" w:semiHidden="1" w:unhideWhenUsed="1"/>
-    <w:lsdException w:name="Table 3D effects 3" w:semiHidden="1" w:unhideWhenUsed="1"/>
-    <w:lsdException w:name="Table Contemporary" w:semiHidden="1" w:unhideWhenUsed="1"/>
-    <w:lsdException w:name="Table Elegant" w:semiHidden="1" w:unhideWhenUsed="1"/>
-    <w:lsdException w:name="Table Professional" w:semiHidden="1" w:unhideWhenUsed="1"/>
-    <w:lsdException w:name="Table Subtle 1" w:semiHidden="1" w:unhideWhenUsed="1"/>
-    <w:lsdException w:name="Table Subtle 2" w:semiHidden="1" w:unhideWhenUsed="1"/>
-    <w:lsdException w:name="Table Web 1" w:semiHidden="1" w:unhideWhenUsed="1"/>
-    <w:lsdException w:name="Table Web 2" w:semiHidden="1" w:unhideWhenUsed="1"/>
-    <w:lsdException w:name="Table Web 3" w:semiHidden="1" w:unhideWhenUsed="1"/>
-    <w:lsdException w:name="Balloon Text" w:semiHidden="1" w:unhideWhenUsed="1"/>
-    <w:lsdException w:name="Table Grid" w:uiPriority="39"/>
-    <w:lsdException w:name="Table Theme" w:semiHidden="1" w:unhideWhenUsed="1"/>
-    <w:lsdException w:name="Placeholder Text" w:semiHidden="1"/>
-    <w:lsdException w:name="No Spacing" w:uiPriority="1" w:qFormat="1"/>
-    <w:lsdException w:name="Light Shading" w:uiPriority="60"/>
-    <w:lsdException w:name="Light List" w:uiPriority="61"/>
-    <w:lsdException w:name="Light Grid" w:uiPriority="62"/>
-    <w:lsdException w:name="Medium Shading 1" w:uiPriority="63"/>
-    <w:lsdException w:name="Medium Shading 2" w:uiPriority="64"/>
-    <w:lsdException w:name="Medium List 1" w:uiPriority="65"/>
-    <w:lsdException w:name="Medium List 2" w:uiPriority="66"/>
-    <w:lsdException w:name="Medium Grid 1" w:uiPriority="67"/>
-    <w:lsdException w:name="Medium Grid 2" w:uiPriority="68"/>
-    <w:lsdException w:name="Medium Grid 3" w:uiPriority="69"/>
-    <w:lsdException w:name="Dark List" w:uiPriority="70"/>
-    <w:lsdException w:name="Colorful Shading" w:uiPriority="71"/>
-    <w:lsdException w:name="Colorful List" w:uiPriority="72"/>
-    <w:lsdException w:name="Colorful Grid" w:uiPriority="73"/>
-    <w:lsdException w:name="Light Shading Accent 1" w:uiPriority="60"/>
-    <w:lsdException w:name="Light List Accent 1" w:uiPriority="61"/>
-    <w:lsdException w:name="Light Grid Accent 1" w:uiPriority="62"/>
-    <w:lsdException w:name="Medium Shading 1 Accent 1" w:uiPriority="63"/>
-    <w:lsdException w:name="Medium Shading 2 Accent 1" w:uiPriority="64"/>
-    <w:lsdException w:name="Medium List 1 Accent 1" w:uiPriority="65"/>
-    <w:lsdException w:name="Revision" w:semiHidden="1"/>
-    <w:lsdException w:name="List Paragraph" w:uiPriority="34" w:qFormat="1"/>
-    <w:lsdException w:name="Quote" w:uiPriority="29" w:qFormat="1"/>
-    <w:lsdException w:name="Intense Quote" w:uiPriority="30" w:qFormat="1"/>
-    <w:lsdException w:name="Medium List 2 Accent 1" w:uiPriority="66"/>
-    <w:lsdException w:name="Medium Grid 1 Accent 1" w:uiPriority="67"/>
-    <w:lsdException w:name="Medium Grid 2 Accent 1" w:uiPriority="68"/>
-    <w:lsdException w:name="Medium Grid 3 Accent 1" w:uiPriority="69"/>
-    <w:lsdException w:name="Dark List Accent 1" w:uiPriority="70"/>
-    <w:lsdException w:name="Colorful Shading Accent 1" w:uiPriority="71"/>
-    <w:lsdException w:name="Colorful List Accent 1" w:uiPriority="72"/>
-    <w:lsdException w:name="Colorful Grid Accent 1" w:uiPriority="73"/>
-    <w:lsdException w:name="Light Shading Accent 2" w:uiPriority="60"/>
-    <w:lsdException w:name="Light List Accent 2" w:uiPriority="61"/>
-    <w:lsdException w:name="Light Grid Accent 2" w:uiPriority="62"/>
-    <w:lsdException w:name="Medium Shading 1 Accent 2" w:uiPriority="63"/>
-    <w:lsdException w:name="Medium Shading 2 Accent 2" w:uiPriority="64"/>
-    <w:lsdException w:name="Medium List 1 Accent 2" w:uiPriority="65"/>
-    <w:lsdException w:name="Medium List 2 Accent 2" w:uiPriority="66"/>
-    <w:lsdException w:name="Medium Grid 1 Accent 2" w:uiPriority="67"/>
-    <w:lsdException w:name="Medium Grid 2 Accent 2" w:uiPriority="68"/>
-    <w:lsdException w:name="Medium Grid 3 Accent 2" w:uiPriority="69"/>
-    <w:lsdException w:name="Dark List Accent 2" w:uiPriority="70"/>
-    <w:lsdException w:name="Colorful Shading Accent 2" w:uiPriority="71"/>
-    <w:lsdException w:name="Colorful List Accent 2" w:uiPriority="72"/>
-    <w:lsdException w:name="Colorful Grid Accent 2" w:uiPriority="73"/>
-    <w:lsdException w:name="Light Shading Accent 3" w:uiPriority="60"/>
-    <w:lsdException w:name="Light List Accent 3" w:uiPriority="61"/>
-    <w:lsdException w:name="Light Grid Accent 3" w:uiPriority="62"/>
-    <w:lsdException w:name="Medium Shading 1 Accent 3" w:uiPriority="63"/>
-    <w:lsdException w:name="Medium Shading 2 Accent 3" w:uiPriority="64"/>
-    <w:lsdException w:name="Medium List 1 Accent 3" w:uiPriority="65"/>
-    <w:lsdException w:name="Medium List 2 Accent 3" w:uiPriority="66"/>
-    <w:lsdException w:name="Medium Grid 1 Accent 3" w:uiPriority="67"/>
-    <w:lsdException w:name="Medium Grid 2 Accent 3" w:uiPriority="68"/>
-    <w:lsdException w:name="Medium Grid 3 Accent 3" w:uiPriority="69"/>
-    <w:lsdException w:name="Dark List Accent 3" w:uiPriority="70"/>
-    <w:lsdException w:name="Colorful Shading Accent 3" w:uiPriority="71"/>
-    <w:lsdException w:name="Colorful List Accent 3" w:uiPriority="72"/>
-    <w:lsdException w:name="Colorful Grid Accent 3" w:uiPriority="73"/>
-    <w:lsdException w:name="Light Shading Accent 4" w:uiPriority="60"/>
-    <w:lsdException w:name="Light List Accent 4" w:uiPriority="61"/>
-    <w:lsdException w:name="Light Grid Accent 4" w:uiPriority="62"/>
-    <w:lsdException w:name="Medium Shading 1 Accent 4" w:uiPriority="63"/>
-    <w:lsdException w:name="Medium Shading 2 Accent 4" w:uiPriority="64"/>
-    <w:lsdException w:name="Medium List 1 Accent 4" w:uiPriority="65"/>
-    <w:lsdException w:name="Medium List 2 Accent 4" w:uiPriority="66"/>
-    <w:lsdException w:name="Medium Grid 1 Accent 4" w:uiPriority="67"/>
-    <w:lsdException w:name="Medium Grid 2 Accent 4" w:uiPriority="68"/>
-    <w:lsdException w:name="Medium Grid 3 Accent 4" w:uiPriority="69"/>
-    <w:lsdException w:name="Dark List Accent 4" w:uiPriority="70"/>
-    <w:lsdException w:name="Colorful Shading Accent 4" w:uiPriority="71"/>
-    <w:lsdException w:name="Colorful List Accent 4" w:uiPriority="72"/>
-    <w:lsdException w:name="Colorful Grid Accent 4" w:uiPriority="73"/>
-    <w:lsdException w:name="Light Shading Accent 5" w:uiPriority="60"/>
-    <w:lsdException w:name="Light List Accent 5" w:uiPriority="61"/>
-    <w:lsdException w:name="Light Grid Accent 5" w:uiPriority="62"/>
-    <w:lsdException w:name="Medium Shading 1 Accent 5" w:uiPriority="63"/>
-    <w:lsdException w:name="Medium Shading 2 Accent 5" w:uiPriority="64"/>
-    <w:lsdException w:name="Medium List 1 Accent 5" w:uiPriority="65"/>
-    <w:lsdException w:name="Medium List 2 Accent 5" w:uiPriority="66"/>
-    <w:lsdException w:name="Medium Grid 1 Accent 5" w:uiPriority="67"/>
-    <w:lsdException w:name="Medium Grid 2 Accent 5" w:uiPriority="68"/>
-    <w:lsdException w:name="Medium Grid 3 Accent 5" w:uiPriority="69"/>
-    <w:lsdException w:name="Dark List Accent 5" w:uiPriority="70"/>
-    <w:lsdException w:name="Colorful Shading Accent 5" w:uiPriority="71"/>
-    <w:lsdException w:name="Colorful List Accent 5" w:uiPriority="72"/>
-    <w:lsdException w:name="Colorful Grid Accent 5" w:uiPriority="73"/>
-    <w:lsdException w:name="Light Shading Accent 6" w:uiPriority="60"/>
-    <w:lsdException w:name="Light List Accent 6" w:uiPriority="61"/>
-    <w:lsdException w:name="Light Grid Accent 6" w:uiPriority="62"/>
-    <w:lsdException w:name="Medium Shading 1 Accent 6" w:uiPriority="63"/>
-    <w:lsdException w:name="Medium Shading 2 Accent 6" w:uiPriority="64"/>
-    <w:lsdException w:name="Medium List 1 Accent 6" w:uiPriority="65"/>
-    <w:lsdException w:name="Medium List 2 Accent 6" w:uiPriority="66"/>
-    <w:lsdException w:name="Medium Grid 1 Accent 6" w:uiPriority="67"/>
-    <w:lsdException w:name="Medium Grid 2 Accent 6" w:uiPriority="68"/>
-    <w:lsdException w:name="Medium Grid 3 Accent 6" w:uiPriority="69"/>
-    <w:lsdException w:name="Dark List Accent 6" w:uiPriority="70"/>
-    <w:lsdException w:name="Colorful Shading Accent 6" w:uiPriority="71"/>
-    <w:lsdException w:name="Colorful List Accent 6" w:uiPriority="72"/>
-    <w:lsdException w:name="Colorful Grid Accent 6" w:uiPriority="73"/>
-    <w:lsdException w:name="Subtle Emphasis" w:uiPriority="19" w:qFormat="1"/>
-    <w:lsdException w:name="Intense Emphasis" w:uiPriority="21" w:qFormat="1"/>
-    <w:lsdException w:name="Subtle Reference" w:uiPriority="31" w:qFormat="1"/>
-    <w:lsdException w:name="Intense Reference" w:uiPriority="32" w:qFormat="1"/>
-    <w:lsdException w:name="Book Title" w:uiPriority="33" w:qFormat="1"/>
-    <w:lsdException w:name="Bibliography" w:semiHidden="1" w:uiPriority="37" w:unhideWhenUsed="1"/>
-    <w:lsdException w:name="TOC Heading" w:semiHidden="1" w:uiPriority="39" w:unhideWhenUsed="1" w:qFormat="1"/>
-    <w:lsdException w:name="Plain Table 1" w:uiPriority="41"/>
-    <w:lsdException w:name="Plain Table 2" w:uiPriority="42"/>
-    <w:lsdException w:name="Plain Table 3" w:uiPriority="43"/>
-    <w:lsdException w:name="Plain Table 4" w:uiPriority="44"/>
-    <w:lsdException w:name="Plain Table 5" w:uiPriority="45"/>
-    <w:lsdException w:name="Grid Table Light" w:uiPriority="40"/>
-    <w:lsdException w:name="Grid Table 1 Light" w:uiPriority="46"/>
-    <w:lsdException w:name="Grid Table 2" w:uiPriority="47"/>
-    <w:lsdException w:name="Grid Table 3" w:uiPriority="48"/>
-    <w:lsdException w:name="Grid Table 4" w:uiPriority="49"/>
-    <w:lsdException w:name="Grid Table 5 Dark" w:uiPriority="50"/>
-    <w:lsdException w:name="Grid Table 6 Colorful" w:uiPriority="51"/>
-    <w:lsdException w:name="Grid Table 7 Colorful" w:uiPriority="52"/>
-    <w:lsdException w:name="Grid Table 1 Light Accent 1" w:uiPriority="46"/>
-    <w:lsdException w:name="Grid Table 2 Accent 1" w:uiPriority="47"/>
-    <w:lsdException w:name="Grid Table 3 Accent 1" w:uiPriority="48"/>
-    <w:lsdException w:name="Grid Table 4 Accent 1" w:uiPriority="49"/>
-    <w:lsdException w:name="Grid Table 5 Dark Accent 1" w:uiPriority="50"/>
-    <w:lsdException w:name="Grid Table 6 Colorful Accent 1" w:uiPriority="51"/>
-    <w:lsdException w:name="Grid Table 7 Colorful Accent 1" w:uiPriority="52"/>
-    <w:lsdException w:name="Grid Table 1 Light Accent 2" w:uiPriority="46"/>
-    <w:lsdException w:name="Grid Table 2 Accent 2" w:uiPriority="47"/>
-    <w:lsdException w:name="Grid Table 3 Accent 2" w:uiPriority="48"/>
-    <w:lsdException w:name="Grid Table 4 Accent 2" w:uiPriority="49"/>
-    <w:lsdException w:name="Grid Table 5 Dark Accent 2" w:uiPriority="50"/>
-    <w:lsdException w:name="Grid Table 6 Colorful Accent 2" w:uiPriority="51"/>
-    <w:lsdException w:name="Grid Table 7 Colorful Accent 2" w:uiPriority="52"/>
-    <w:lsdException w:name="Grid Table 1 Light Accent 3" w:uiPriority="46"/>
-    <w:lsdException w:name="Grid Table 2 Accent 3" w:uiPriority="47"/>
-    <w:lsdException w:name="Grid Table 3 Accent 3" w:uiPriority="48"/>
-    <w:lsdException w:name="Grid Table 4 Accent 3" w:uiPriority="49"/>
-    <w:lsdException w:name="Grid Table 5 Dark Accent 3" w:uiPriority="50"/>
-    <w:lsdException w:name="Grid Table 6 Colorful Accent 3" w:uiPriority="51"/>
-    <w:lsdException w:name="Grid Table 7 Colorful Accent 3" w:uiPriority="52"/>
-    <w:lsdException w:name="Grid Table 1 Light Accent 4" w:uiPriority="46"/>
-    <w:lsdException w:name="Grid Table 2 Accent 4" w:uiPriority="47"/>
-    <w:lsdException w:name="Grid Table 3 Accent 4" w:uiPriority="48"/>
-    <w:lsdException w:name="Grid Table 4 Accent 4" w:uiPriority="49"/>
-    <w:lsdException w:name="Grid Table 5 Dark Accent 4" w:uiPriority="50"/>
-    <w:lsdException w:name="Grid Table 6 Colorful Accent 4" w:uiPriority="51"/>
-    <w:lsdException w:name="Grid Table 7 Colorful Accent 4" w:uiPriority="52"/>
-    <w:lsdException w:name="Grid Table 1 Light Accent 5" w:uiPriority="46"/>
-    <w:lsdException w:name="Grid Table 2 Accent 5" w:uiPriority="47"/>
-    <w:lsdException w:name="Grid Table 3 Accent 5" w:uiPriority="48"/>
-    <w:lsdException w:name="Grid Table 4 Accent 5" w:uiPriority="49"/>
-    <w:lsdException w:name="Grid Table 5 Dark Accent 5" w:uiPriority="50"/>
-    <w:lsdException w:name="Grid Table 6 Colorful Accent 5" w:uiPriority="51"/>
-    <w:lsdException w:name="Grid Table 7 Colorful Accent 5" w:uiPriority="52"/>
-    <w:lsdException w:name="Grid Table 1 Light Accent 6" w:uiPriority="46"/>
-    <w:lsdException w:name="Grid Table 2 Accent 6" w:uiPriority="47"/>
-    <w:lsdException w:name="Grid Table 3 Accent 6" w:uiPriority="48"/>
-    <w:lsdException w:name="Grid Table 4 Accent 6" w:uiPriority="49"/>
-    <w:lsdException w:name="Grid Table 5 Dark Accent 6" w:uiPriority="50"/>
-    <w:lsdException w:name="Grid Table 6 Colorful Accent 6" w:uiPriority="51"/>
-    <w:lsdException w:name="Grid Table 7 Colorful Accent 6" w:uiPriority="52"/>
-    <w:lsdException w:name="List Table 1 Light" w:uiPriority="46"/>
-    <w:lsdException w:name="List Table 2" w:uiPriority="47"/>
-    <w:lsdException w:name="List Table 3" w:uiPriority="48"/>
-    <w:lsdException w:name="List Table 4" w:uiPriority="49"/>
-    <w:lsdException w:name="List Table 5 Dark" w:uiPriority="50"/>
-    <w:lsdException w:name="List Table 6 Colorful" w:uiPriority="51"/>
-    <w:lsdException w:name="List Table 7 Colorful" w:uiPriority="52"/>
-    <w:lsdException w:name="List Table 1 Light Accent 1" w:uiPriority="46"/>
-    <w:lsdException w:name="List Table 2 Accent 1" w:uiPriority="47"/>
-    <w:lsdException w:name="List Table 3 Accent 1" w:uiPriority="48"/>
-    <w:lsdException w:name="List Table 4 Accent 1" w:uiPriority="49"/>
-    <w:lsdException w:name="List Table 5 Dark Accent 1" w:uiPriority="50"/>
-    <w:lsdException w:name="List Table 6 Colorful Accent 1" w:uiPriority="51"/>
-    <w:lsdException w:name="List Table 7 Colorful Accent 1" w:uiPriority="52"/>
-    <w:lsdException w:name="List Table 1 Light Accent 2" w:uiPriority="46"/>
-    <w:lsdException w:name="List Table 2 Accent 2" w:uiPriority="47"/>
-    <w:lsdException w:name="List Table 3 Accent 2" w:uiPriority="48"/>
-    <w:lsdException w:name="List Table 4 Accent 2" w:uiPriority="49"/>
-    <w:lsdException w:name="List Table 5 Dark Accent 2" w:uiPriority="50"/>
-    <w:lsdException w:name="List Table 6 Colorful Accent 2" w:uiPriority="51"/>
-    <w:lsdException w:name="List Table 7 Colorful Accent 2" w:uiPriority="52"/>
-    <w:lsdException w:name="List Table 1 Light Accent 3" w:uiPriority="46"/>
-    <w:lsdException w:name="List Table 2 Accent 3" w:uiPriority="47"/>
-    <w:lsdException w:name="List Table 3 Accent 3" w:uiPriority="48"/>
-    <w:lsdException w:name="List Table 4 Accent 3" w:uiPriority="49"/>
-    <w:lsdException w:name="List Table 5 Dark Accent 3" w:uiPriority="50"/>
-    <w:lsdException w:name="List Table 6 Colorful Accent 3" w:uiPriority="51"/>
-    <w:lsdException w:name="List Table 7 Colorful Accent 3" w:uiPriority="52"/>
-    <w:lsdException w:name="List Table 1 Light Accent 4" w:uiPriority="46"/>
-    <w:lsdException w:name="List Table 2 Accent 4" w:uiPriority="47"/>
-    <w:lsdException w:name="List Table 3 Accent 4" w:uiPriority="48"/>
-    <w:lsdException w:name="List Table 4 Accent 4" w:uiPriority="49"/>
-    <w:lsdException w:name="List Table 5 Dark Accent 4" w:uiPriority="50"/>
-    <w:lsdException w:name="List Table 6 Colorful Accent 4" w:uiPriority="51"/>
-    <w:lsdException w:name="List Table 7 Colorful Accent 4" w:uiPriority="52"/>
-    <w:lsdException w:name="List Table 1 Light Accent 5" w:uiPriority="46"/>
-    <w:lsdException w:name="List Table 2 Accent 5" w:uiPriority="47"/>
-    <w:lsdException w:name="List Table 3 Accent 5" w:uiPriority="48"/>
-    <w:lsdException w:name="List Table 4 Accent 5" w:uiPriority="49"/>
-    <w:lsdException w:name="List Table 5 Dark Accent 5" w:uiPriority="50"/>
-    <w:lsdException w:name="List Table 6 Colorful Accent 5" w:uiPriority="51"/>
-    <w:lsdException w:name="List Table 7 Colorful Accent 5" w:uiPriority="52"/>
-    <w:lsdException w:name="List Table 1 Light Accent 6" w:uiPriority="46"/>
-    <w:lsdException w:name="List Table 2 Accent 6" w:uiPriority="47"/>
-    <w:lsdException w:name="List Table 3 Accent 6" w:uiPriority="48"/>
-    <w:lsdException w:name="List Table 4 Accent 6" w:uiPriority="49"/>
-    <w:lsdException w:name="List Table 5 Dark Accent 6" w:uiPriority="50"/>
-    <w:lsdException w:name="List Table 6 Colorful Accent 6" w:uiPriority="51"/>
-    <w:lsdException w:name="List Table 7 Colorful Accent 6" w:uiPriority="52"/>
-  </w:latentStyles>
-  <w:style w:type="paragraph" w:default="1" w:styleId="Normal">
-    <w:name w:val="Normal"/>
-    <w:qFormat/>
-  </w:style>
-  <w:style w:type="character" w:default="1" w:styleId="Tipodeletrapredefinidodopargrafo">
-    <w:name w:val="Default Paragraph Font"/>
-    <w:uiPriority w:val="1"/>
-    <w:semiHidden/>
-    <w:unhideWhenUsed/>
-  </w:style>
-  <w:style w:type="table" w:default="1" w:styleId="Tabelanormal">
-    <w:name w:val="Normal Table"/>
-    <w:uiPriority w:val="99"/>
-    <w:semiHidden/>
-    <w:unhideWhenUsed/>
-    <w:tblPr>
-      <w:tblInd w:w="0" w:type="dxa"/>
-      <w:tblCellMar>
-        <w:top w:w="0" w:type="dxa"/>
-        <w:left w:w="108" w:type="dxa"/>
-        <w:bottom w:w="0" w:type="dxa"/>
-        <w:right w:w="108" w:type="dxa"/>
-      </w:tblCellMar>
-    </w:tblPr>
-  </w:style>
-  <w:style w:type="numbering" w:default="1" w:styleId="Semlista">
-    <w:name w:val="No List"/>
-    <w:uiPriority w:val="99"/>
-    <w:semiHidden/>
-    <w:unhideWhenUsed/>
-  </w:style>
-  <w:style w:type="paragraph" w:customStyle="1" w:styleId="BE17DAAA8E7A483AAA3520559E90A3C6">
-    <w:name w:val="BE17DAAA8E7A483AAA3520559E90A3C6"/>
-    <w:rsid w:val="0080130E"/>
-  </w:style>
-  <w:style w:type="paragraph" w:customStyle="1" w:styleId="1E6D95ACEF9F46788B67A12F665CD0FD">
-    <w:name w:val="1E6D95ACEF9F46788B67A12F665CD0FD"/>
-    <w:rsid w:val="0080130E"/>
-  </w:style>
-  <w:style w:type="paragraph" w:customStyle="1" w:styleId="F4572FF5A98B4AD3935C4D811B09C543">
-    <w:name w:val="F4572FF5A98B4AD3935C4D811B09C543"/>
-    <w:rsid w:val="0080130E"/>
-  </w:style>
-  <w:style w:type="character" w:styleId="TextodoMarcadordePosio">
-    <w:name w:val="Placeholder Text"/>
-    <w:basedOn w:val="Tipodeletrapredefinidodopargrafo"/>
-    <w:uiPriority w:val="99"/>
-    <w:semiHidden/>
-    <w:rsid w:val="00166B8B"/>
-    <w:rPr>
-      <w:color w:val="808080"/>
-    </w:rPr>
-  </w:style>
-</w:styles>
-</file>
-
-<file path=word/glossary/webSettings.xml><?xml version="1.0" encoding="utf-8"?>
-<w:webSettings xmlns:mc="http://schemas.openxmlformats.org/markup-compatibility/2006" xmlns:r="http://schemas.openxmlformats.org/officeDocument/2006/relationships" xmlns:w="http://schemas.openxmlformats.org/wordprocessingml/2006/main" xmlns:w14="http://schemas.microsoft.com/office/word/2010/wordml" xmlns:w15="http://schemas.microsoft.com/office/word/2012/wordml" mc:Ignorable="w14 w15">
-  <w:optimizeForBrowser/>
-  <w:allowPNG/>
-</w:webSettings>
-</file>
-
 <file path=word/theme/theme1.xml><?xml version="1.0" encoding="utf-8"?>
 <a:theme xmlns:a="http://schemas.openxmlformats.org/drawingml/2006/main" name="Tema do Office">
   <a:themeElements>
@@ -20162,7 +19702,7 @@
     <b:YearAccessed>2015</b:YearAccessed>
     <b:MonthAccessed>05</b:MonthAccessed>
     <b:DayAccessed>18</b:DayAccessed>
-    <b:RefOrder>4</b:RefOrder>
+    <b:RefOrder>6</b:RefOrder>
   </b:Source>
   <b:Source>
     <b:Tag>Reb07</b:Tag>
@@ -20200,7 +19740,7 @@
     <b:YearAccessed>2015</b:YearAccessed>
     <b:MonthAccessed>02</b:MonthAccessed>
     <b:StandardNumber>ISSN: 1224-8398</b:StandardNumber>
-    <b:RefOrder>5</b:RefOrder>
+    <b:RefOrder>7</b:RefOrder>
   </b:Source>
   <b:Source>
     <b:Tag>Hal04</b:Tag>
@@ -20265,6 +19805,49 @@
     <b:URL>http://fisica.ufpr.br/grimm/aposmeteo/cap2/cap2-7.html</b:URL>
     <b:RefOrder>3</b:RefOrder>
   </b:Source>
+  <b:Source>
+    <b:Tag>Est16</b:Tag>
+    <b:SourceType>InternetSite</b:SourceType>
+    <b:Guid>{D8854598-74E0-4D06-B61F-B6699F51535F}</b:Guid>
+    <b:Author>
+      <b:Author>
+        <b:NameList>
+          <b:Person>
+            <b:Last>Sampaio</b:Last>
+            <b:First>Estephane</b:First>
+          </b:Person>
+        </b:NameList>
+      </b:Author>
+    </b:Author>
+    <b:Title>Apostila de Óptica 2</b:Title>
+    <b:InternetSiteTitle>ebah</b:InternetSiteTitle>
+    <b:Year>2016</b:Year>
+    <b:Month>Novembro</b:Month>
+    <b:Day>7</b:Day>
+    <b:URL>http://ec2-107-21-65-169.compute-1.amazonaws.com/content/ABAAABKzYAE/apostila-optica-2?part=3</b:URL>
+    <b:RefOrder>4</b:RefOrder>
+  </b:Source>
+  <b:Source>
+    <b:Tag>Que14</b:Tag>
+    <b:SourceType>InternetSite</b:SourceType>
+    <b:Guid>{3735D98F-9E2E-42CF-A9B7-770D30B4A80D}</b:Guid>
+    <b:Author>
+      <b:Author>
+        <b:NameList>
+          <b:Person>
+            <b:Last>Unicamp</b:Last>
+          </b:Person>
+        </b:NameList>
+      </b:Author>
+    </b:Author>
+    <b:Title>Questões Biológias</b:Title>
+    <b:InternetSiteTitle>Ciências da Natureza Única</b:InternetSiteTitle>
+    <b:Year>2014</b:Year>
+    <b:Month>Janeiro</b:Month>
+    <b:Day>11</b:Day>
+    <b:URL>http://questoesbiologicas.blogspot.pt/2014/01/ciencias-da-natureza-unicamp.html</b:URL>
+    <b:RefOrder>5</b:RefOrder>
+  </b:Source>
 </b:Sources>
 </file>
 
@@ -20277,7 +19860,7 @@
 </file>
 
 <file path=customXml/itemProps2.xml><?xml version="1.0" encoding="utf-8"?>
-<ds:datastoreItem xmlns:ds="http://schemas.openxmlformats.org/officeDocument/2006/customXml" ds:itemID="{0A438315-28BE-4182-8A61-63BEA6D01923}">
+<ds:datastoreItem xmlns:ds="http://schemas.openxmlformats.org/officeDocument/2006/customXml" ds:itemID="{00CFC4EC-8ED8-4C8C-9B19-3E1F84B589EB}">
   <ds:schemaRefs>
     <ds:schemaRef ds:uri="http://schemas.openxmlformats.org/officeDocument/2006/bibliography"/>
   </ds:schemaRefs>

</xml_diff>